<commit_message>
add getting styles from word
</commit_message>
<xml_diff>
--- a/server-express/5043 - ANROWS - FitzGibbon RR2 - v1e - client reviewed.docx
+++ b/server-express/5043 - ANROWS - FitzGibbon RR2 - v1e - client reviewed.docx
@@ -117,7 +117,7 @@
       <w:bookmarkEnd w:id="0"/>
       <w:bookmarkEnd w:id="1"/>
       <w:r>
-        <w:br/>
+        <w:t xml:space="preserve"> </w:t>
       </w:r>
       <w:r>
         <w:rPr>
@@ -133,7 +133,14 @@
           <w:b w:val="0"/>
           <w:bCs w:val="0"/>
         </w:rPr>
-        <w:br/>
+        <w:t xml:space="preserve"> </w:t>
+      </w:r>
+      <w:r>
+        <w:rPr>
+          <w:rStyle w:val="CoverSubtitle"/>
+          <w:b w:val="0"/>
+          <w:bCs w:val="0"/>
+        </w:rPr>
         <w:t>young people who use family violence</w:t>
       </w:r>
       <w:bookmarkEnd w:id="2"/>
@@ -160,19 +167,11 @@
         </w:rPr>
         <w:br/>
       </w:r>
-      <w:proofErr w:type="spellStart"/>
-      <w:r>
-        <w:rPr>
-          <w:lang w:val="en-GB"/>
-        </w:rPr>
-        <w:t>JaneMaree</w:t>
-      </w:r>
-      <w:proofErr w:type="spellEnd"/>
-      <w:r>
-        <w:rPr>
-          <w:lang w:val="en-GB"/>
-        </w:rPr>
-        <w:t xml:space="preserve"> Maher | Steven Roberts</w:t>
+      <w:r>
+        <w:rPr>
+          <w:lang w:val="en-GB"/>
+        </w:rPr>
+        <w:t>JaneMaree Maher | Steven Roberts</w:t>
       </w:r>
     </w:p>
     <w:tbl>
@@ -321,81 +320,45 @@
         <w:rPr>
           <w:lang w:val="en-US"/>
         </w:rPr>
-        <w:t xml:space="preserve">This material was produced with funding from the Australian Government and the Australian state and territory governments. Australia’s National Research </w:t>
-      </w:r>
-      <w:proofErr w:type="spellStart"/>
+        <w:t>This material was produced with funding from the Australian Government and the Australian state and territory governments. Australia’s National Research Organisation for Women’s Safety (ANROWS) gratefully acknowledges the financial and other support it has received from these governments, without which this work would not have been possible. The findings and views reported in this paper are those of the authors and cannot be attributed to the Australian Government, or any Australian state or territory government.</w:t>
+      </w:r>
+    </w:p>
+    <w:p>
+      <w:pPr>
+        <w:pStyle w:val="DetailHeading"/>
+      </w:pPr>
+      <w:r>
+        <w:t>ANROWS</w:t>
+      </w:r>
+      <w:r>
+        <w:rPr>
+          <w:lang w:val="en-GB"/>
+        </w:rPr>
+        <w:t> </w:t>
+      </w:r>
+      <w:r>
+        <w:t>Acknowledgement of Country</w:t>
+      </w:r>
+    </w:p>
+    <w:p>
+      <w:pPr>
+        <w:pStyle w:val="DetailBody"/>
+        <w:rPr>
+          <w:rStyle w:val="Hyperlink"/>
+        </w:rPr>
+      </w:pPr>
       <w:r>
         <w:rPr>
           <w:lang w:val="en-US"/>
         </w:rPr>
-        <w:t>Organisation</w:t>
-      </w:r>
-      <w:proofErr w:type="spellEnd"/>
-      <w:r>
-        <w:rPr>
-          <w:lang w:val="en-US"/>
-        </w:rPr>
-        <w:t xml:space="preserve"> for Women’s Safety (ANROWS) gratefully acknowledges the financial and other support it has received from these governments, without which this work would not have been possible. The findings and views reported in this paper are those of the authors and cannot be attributed to the Australian Government, or any Australian state or territory government.</w:t>
-      </w:r>
-    </w:p>
-    <w:p>
-      <w:pPr>
-        <w:pStyle w:val="DetailHeading"/>
-      </w:pPr>
-      <w:r>
-        <w:t>ANROWS</w:t>
-      </w:r>
-      <w:r>
-        <w:rPr>
-          <w:lang w:val="en-GB"/>
-        </w:rPr>
-        <w:t> </w:t>
-      </w:r>
-      <w:r>
-        <w:t>Acknowledgement of Country</w:t>
-      </w:r>
-    </w:p>
-    <w:p>
-      <w:pPr>
-        <w:pStyle w:val="DetailBody"/>
-        <w:rPr>
-          <w:rStyle w:val="Hyperlink"/>
-        </w:rPr>
-      </w:pPr>
-      <w:r>
-        <w:rPr>
-          <w:lang w:val="en-US"/>
-        </w:rPr>
-        <w:t xml:space="preserve">ANROWS acknowledges the Traditional Owners of the land across Australia on which we work and live. We pay our respects to Aboriginal and Torres Strait Islander Elders past, present and future, and we value Aboriginal and Torres Strait Islander histories, cultures and knowledge. We are committed to standing and working with Aboriginal and Torres Strait Islander peoples, </w:t>
-      </w:r>
-      <w:proofErr w:type="spellStart"/>
-      <w:r>
-        <w:rPr>
-          <w:lang w:val="en-US"/>
-        </w:rPr>
-        <w:t>honouring</w:t>
-      </w:r>
-      <w:proofErr w:type="spellEnd"/>
-      <w:r>
-        <w:rPr>
-          <w:lang w:val="en-US"/>
-        </w:rPr>
-        <w:t xml:space="preserve"> the truths set out in the </w:t>
+        <w:t>ANROWS acknowledges the Traditional Owners of the land across Australia on which we work and live. We pay our respects to Aboriginal and Torres Strait Islander Elders past, present and future, and we value Aboriginal and Torres Strait Islander histories, cultures and knowledge. We are committed to standing and working with Aboriginal and Torres Strait Islander peoples, honouring the truths set out in the </w:t>
       </w:r>
       <w:hyperlink r:id="rId13" w:history="1">
-        <w:proofErr w:type="spellStart"/>
         <w:r>
           <w:rPr>
             <w:rStyle w:val="Hyperlink"/>
           </w:rPr>
-          <w:t>Warawarni-gu</w:t>
-        </w:r>
-        <w:proofErr w:type="spellEnd"/>
-        <w:r>
-          <w:rPr>
-            <w:rStyle w:val="Hyperlink"/>
-          </w:rPr>
-          <w:t xml:space="preserve"> Guma Statement.</w:t>
+          <w:t>Warawarni-gu Guma Statement.</w:t>
         </w:r>
       </w:hyperlink>
     </w:p>
@@ -421,14 +384,9 @@
         </w:rPr>
         <w:t>The quality of ANROWS publications is ensured through a rigorous peer review process that is consistent with the principles of the </w:t>
       </w:r>
-      <w:hyperlink w:history="1">
-        <w:r>
-          <w:rPr>
-            <w:rStyle w:val="Hyperlink"/>
-          </w:rPr>
-          <w:t>Committee on Publication Ethics (COPE) Ethical Guidelines for Peer Review</w:t>
-        </w:r>
-      </w:hyperlink>
+      <w:r>
+        <w:t>Committee on Publication Ethics (COPE) Ethical Guidelines for Peer Review</w:t>
+      </w:r>
       <w:r>
         <w:rPr>
           <w:lang w:val="en-US"/>
@@ -520,154 +478,74 @@
           <w:lang w:val="en-US"/>
         </w:rPr>
       </w:pPr>
-      <w:proofErr w:type="gramStart"/>
       <w:r>
         <w:rPr>
           <w:lang w:val="en-US"/>
         </w:rPr>
-        <w:t>With the exception of</w:t>
-      </w:r>
-      <w:proofErr w:type="gramEnd"/>
+        <w:t>With the exception of the ANROWS branding, content provided by third parties, and any material protected by a trademark, all material presented in this publication is licensed under a Creative Commons Attribution-NonCommercial 3.0 Australia (CC BY-NC 3.0 AU) licence.</w:t>
+      </w:r>
+    </w:p>
+    <w:p>
+      <w:pPr>
+        <w:pStyle w:val="DetailBody"/>
+        <w:rPr>
+          <w:rStyle w:val="Hyperlink"/>
+        </w:rPr>
+      </w:pPr>
       <w:r>
         <w:rPr>
           <w:lang w:val="en-US"/>
         </w:rPr>
-        <w:t xml:space="preserve"> the ANROWS branding, content provided by third parties, and any material protected by a trademark, all material presented in this publication is licensed under a Creative Commons Attribution-</w:t>
-      </w:r>
-      <w:proofErr w:type="spellStart"/>
-      <w:r>
+        <w:t>The full licence terms are available at </w:t>
+      </w:r>
+      <w:hyperlink r:id="rId15" w:history="1">
+        <w:r>
+          <w:t>creativecommons.org/licenses/by-nc/3.0/au/legalcode</w:t>
+        </w:r>
+      </w:hyperlink>
+    </w:p>
+    <w:p>
+      <w:pPr>
+        <w:pStyle w:val="DetailHeading"/>
+      </w:pPr>
+      <w:r>
+        <w:t>Published by</w:t>
+      </w:r>
+    </w:p>
+    <w:p>
+      <w:pPr>
+        <w:pStyle w:val="DetailBody"/>
         <w:rPr>
           <w:lang w:val="en-US"/>
         </w:rPr>
-        <w:t>NonCommercial</w:t>
-      </w:r>
-      <w:proofErr w:type="spellEnd"/>
+      </w:pPr>
       <w:r>
         <w:rPr>
           <w:lang w:val="en-US"/>
         </w:rPr>
-        <w:t xml:space="preserve"> 3.0 Australia (CC BY-NC 3.0 AU) </w:t>
-      </w:r>
-      <w:proofErr w:type="spellStart"/>
-      <w:r>
+        <w:t>Australia’s National Research Organisation for Women’s Safety Limited (ANROWS)</w:t>
+      </w:r>
+    </w:p>
+    <w:p>
+      <w:pPr>
+        <w:pStyle w:val="DetailBody"/>
         <w:rPr>
           <w:lang w:val="en-US"/>
         </w:rPr>
-        <w:t>licence</w:t>
-      </w:r>
-      <w:proofErr w:type="spellEnd"/>
+      </w:pPr>
       <w:r>
         <w:rPr>
           <w:lang w:val="en-US"/>
         </w:rPr>
-        <w:t>.</w:t>
-      </w:r>
-    </w:p>
-    <w:p>
-      <w:pPr>
-        <w:pStyle w:val="DetailBody"/>
-        <w:rPr>
-          <w:rStyle w:val="Hyperlink"/>
-        </w:rPr>
-      </w:pPr>
-      <w:r>
-        <w:rPr>
-          <w:lang w:val="en-US"/>
-        </w:rPr>
-        <w:t xml:space="preserve">The full </w:t>
-      </w:r>
-      <w:proofErr w:type="spellStart"/>
-      <w:r>
-        <w:rPr>
-          <w:lang w:val="en-US"/>
-        </w:rPr>
-        <w:t>licence</w:t>
-      </w:r>
-      <w:proofErr w:type="spellEnd"/>
-      <w:r>
-        <w:rPr>
-          <w:lang w:val="en-US"/>
-        </w:rPr>
-        <w:t xml:space="preserve"> terms are available at </w:t>
-      </w:r>
-      <w:hyperlink r:id="rId15" w:history="1">
-        <w:r>
-          <w:t>creativecommons.org/licenses/by-</w:t>
-        </w:r>
-        <w:proofErr w:type="spellStart"/>
-        <w:r>
-          <w:t>nc</w:t>
-        </w:r>
-        <w:proofErr w:type="spellEnd"/>
-        <w:r>
-          <w:t>/3.0/au/</w:t>
-        </w:r>
-        <w:proofErr w:type="spellStart"/>
-        <w:r>
-          <w:t>legalcode</w:t>
-        </w:r>
-        <w:proofErr w:type="spellEnd"/>
+        <w:t>PO Box Q389, Queen Victoria Building, NSW 1230 | </w:t>
+      </w:r>
+      <w:hyperlink r:id="rId16" w:history="1">
+        <w:r>
+          <w:t>www.anrows.org.au</w:t>
+        </w:r>
       </w:hyperlink>
-    </w:p>
-    <w:p>
-      <w:pPr>
-        <w:pStyle w:val="DetailHeading"/>
-      </w:pPr>
-      <w:r>
-        <w:t>Published by</w:t>
-      </w:r>
-    </w:p>
-    <w:p>
-      <w:pPr>
-        <w:pStyle w:val="DetailBody"/>
-        <w:rPr>
-          <w:lang w:val="en-US"/>
-        </w:rPr>
-      </w:pPr>
-      <w:r>
-        <w:rPr>
-          <w:lang w:val="en-US"/>
-        </w:rPr>
-        <w:t xml:space="preserve">Australia’s National Research </w:t>
-      </w:r>
-      <w:proofErr w:type="spellStart"/>
-      <w:r>
-        <w:rPr>
-          <w:lang w:val="en-US"/>
-        </w:rPr>
-        <w:t>Organisation</w:t>
-      </w:r>
-      <w:proofErr w:type="spellEnd"/>
-      <w:r>
-        <w:rPr>
-          <w:lang w:val="en-US"/>
-        </w:rPr>
-        <w:t xml:space="preserve"> for Women’s Safety Limited (ANROWS)</w:t>
-      </w:r>
-    </w:p>
-    <w:p>
-      <w:pPr>
-        <w:pStyle w:val="DetailBody"/>
-        <w:rPr>
-          <w:lang w:val="en-US"/>
-        </w:rPr>
-      </w:pPr>
-      <w:r>
-        <w:rPr>
-          <w:lang w:val="en-US"/>
-        </w:rPr>
-        <w:t>PO Box Q389, Queen Victoria Building, NSW 1230 | </w:t>
-      </w:r>
-      <w:hyperlink r:id="rId16" w:history="1">
-        <w:r>
-          <w:t>www.anrows.org.au</w:t>
-        </w:r>
-      </w:hyperlink>
-      <w:r>
-        <w:rPr>
-          <w:rStyle w:val="Hyperlink"/>
-        </w:rPr>
-        <w:t> </w:t>
+      <w:r>
+        <w:t xml:space="preserve"> </w:t>
       </w:r>
       <w:r>
         <w:rPr>
@@ -921,13 +799,8 @@
       <w:pPr>
         <w:pStyle w:val="Researchertitle"/>
       </w:pPr>
-      <w:proofErr w:type="spellStart"/>
-      <w:r>
-        <w:t>Leneen</w:t>
-      </w:r>
-      <w:proofErr w:type="spellEnd"/>
-      <w:r>
-        <w:t xml:space="preserve"> Forde Chair of Child and Family Research, Griffith University</w:t>
+      <w:r>
+        <w:t>Leneen Forde Chair of Child and Family Research, Griffith University</w:t>
       </w:r>
     </w:p>
     <w:p>
@@ -965,19 +838,11 @@
           <w:lang w:val="en-GB"/>
         </w:rPr>
       </w:pPr>
-      <w:proofErr w:type="spellStart"/>
-      <w:r>
-        <w:rPr>
-          <w:lang w:val="en-GB"/>
-        </w:rPr>
-        <w:t>JaneMaree</w:t>
-      </w:r>
-      <w:proofErr w:type="spellEnd"/>
-      <w:r>
-        <w:rPr>
-          <w:lang w:val="en-GB"/>
-        </w:rPr>
-        <w:t xml:space="preserve"> Maher</w:t>
+      <w:r>
+        <w:rPr>
+          <w:lang w:val="en-GB"/>
+        </w:rPr>
+        <w:t>JaneMaree Maher</w:t>
       </w:r>
     </w:p>
     <w:p>
@@ -1083,19 +948,11 @@
           <w:lang w:val="en-GB"/>
         </w:rPr>
       </w:pPr>
-      <w:proofErr w:type="gramStart"/>
-      <w:r>
-        <w:rPr>
-          <w:lang w:val="en-GB"/>
-        </w:rPr>
-        <w:t>Fitz-Gibbon</w:t>
-      </w:r>
-      <w:proofErr w:type="gramEnd"/>
-      <w:r>
-        <w:rPr>
-          <w:lang w:val="en-GB"/>
-        </w:rPr>
-        <w:t>, K., Meyer, S., Boxall, H., Maher, J., &amp; Roberts, S. (2022).</w:t>
+      <w:r>
+        <w:rPr>
+          <w:lang w:val="en-GB"/>
+        </w:rPr>
+        <w:t>Fitz-Gibbon, K., Meyer, S., Boxall, H., Maher, J., &amp; Roberts, S. (2022).</w:t>
       </w:r>
       <w:r>
         <w:rPr>
@@ -1366,21 +1223,7 @@
         <w:rPr>
           <w:lang w:val="en-GB"/>
         </w:rPr>
-        <w:t xml:space="preserve">This study would not have been possible without the involvement of over 5,000 Australian young people who shared their experiences of adolescent family violence and child abuse with us. We are extremely grateful to you. The survey instrument was developed in consultation with members of the project expert advisory board. We thank the Children’s Commissioners across Australian states and territories, international academic experts, and Australian advisors for their time and expert assistance. We are grateful to Kate Thomas who provided invaluable research assistance during the project establishment phase. We would also like to acknowledge Dr Kathryn </w:t>
-      </w:r>
-      <w:proofErr w:type="spellStart"/>
-      <w:r>
-        <w:rPr>
-          <w:lang w:val="en-GB"/>
-        </w:rPr>
-        <w:t>Benier</w:t>
-      </w:r>
-      <w:proofErr w:type="spellEnd"/>
-      <w:r>
-        <w:rPr>
-          <w:lang w:val="en-GB"/>
-        </w:rPr>
-        <w:t>, who is a member of the wider project team.</w:t>
+        <w:t>This study would not have been possible without the involvement of over 5,000 Australian young people who shared their experiences of adolescent family violence and child abuse with us. We are extremely grateful to you. The survey instrument was developed in consultation with members of the project expert advisory board. We thank the Children’s Commissioners across Australian states and territories, international academic experts, and Australian advisors for their time and expert assistance. We are grateful to Kate Thomas who provided invaluable research assistance during the project establishment phase. We would also like to acknowledge Dr Kathryn Benier, who is a member of the wider project team.</w:t>
       </w:r>
     </w:p>
     <w:p>
@@ -1442,21 +1285,7 @@
         <w:rPr>
           <w:lang w:val="en-GB"/>
         </w:rPr>
-        <w:t xml:space="preserve">(due for finalisation in 2022), which recognises that children experience DFV as victims in their own right, </w:t>
-      </w:r>
-      <w:proofErr w:type="gramStart"/>
-      <w:r>
-        <w:rPr>
-          <w:lang w:val="en-GB"/>
-        </w:rPr>
-        <w:t>and also</w:t>
-      </w:r>
-      <w:proofErr w:type="gramEnd"/>
-      <w:r>
-        <w:rPr>
-          <w:lang w:val="en-GB"/>
-        </w:rPr>
-        <w:t xml:space="preserve"> seeks to honour the voices of victims and survivors who have felt minimised, erased or unacknowledged as childhood survivors.</w:t>
+        <w:t>(due for finalisation in 2022), which recognises that children experience DFV as victims in their own right, and also seeks to honour the voices of victims and survivors who have felt minimised, erased or unacknowledged as childhood survivors.</w:t>
       </w:r>
     </w:p>
     <w:p>
@@ -1470,21 +1299,7 @@
         <w:rPr>
           <w:lang w:val="en-GB"/>
         </w:rPr>
-        <w:t xml:space="preserve">Please note that in this report, the authors have chosen to use the terms “exposed to" and "witnessing" </w:t>
-      </w:r>
-      <w:proofErr w:type="gramStart"/>
-      <w:r>
-        <w:rPr>
-          <w:lang w:val="en-GB"/>
-        </w:rPr>
-        <w:t>violence, and</w:t>
-      </w:r>
-      <w:proofErr w:type="gramEnd"/>
-      <w:r>
-        <w:rPr>
-          <w:lang w:val="en-GB"/>
-        </w:rPr>
-        <w:t xml:space="preserve"> have provided a rationale for this choice in the "Definitions” section (see "Child abuse" definition in particular).</w:t>
+        <w:t>Please note that in this report, the authors have chosen to use the terms “exposed to" and "witnessing" violence, and have provided a rationale for this choice in the "Definitions” section (see "Child abuse" definition in particular).</w:t>
       </w:r>
     </w:p>
     <w:p>
@@ -5866,23 +5681,7 @@
               <w:cnfStyle w:val="000000000000" w:firstRow="0" w:lastRow="0" w:firstColumn="0" w:lastColumn="0" w:oddVBand="0" w:evenVBand="0" w:oddHBand="0" w:evenHBand="0" w:firstRowFirstColumn="0" w:firstRowLastColumn="0" w:lastRowFirstColumn="0" w:lastRowLastColumn="0"/>
             </w:pPr>
             <w:r>
-              <w:t xml:space="preserve">Family member is defined broadly to include biological parents, adoptive parents, </w:t>
-            </w:r>
-            <w:proofErr w:type="gramStart"/>
-            <w:r>
-              <w:t>step-parents</w:t>
-            </w:r>
-            <w:proofErr w:type="gramEnd"/>
-            <w:r>
-              <w:t xml:space="preserve"> and foster carers, siblings, grandparents, extended family members (e.g. aunts, uncles and cousins) and chosen family members and Aboriginal and Torres Strait Islander kinship relationships. Family members </w:t>
-            </w:r>
-            <w:proofErr w:type="gramStart"/>
-            <w:r>
-              <w:t>includes</w:t>
-            </w:r>
-            <w:proofErr w:type="gramEnd"/>
-            <w:r>
-              <w:t xml:space="preserve"> extended family members and is not limited to the family members with whom the adolescent lives all or part of the time.</w:t>
+              <w:t>Family member is defined broadly to include biological parents, adoptive parents, step-parents and foster carers, siblings, grandparents, extended family members (e.g. aunts, uncles and cousins) and chosen family members and Aboriginal and Torres Strait Islander kinship relationships. Family members includes extended family members and is not limited to the family members with whom the adolescent lives all or part of the time.</w:t>
             </w:r>
           </w:p>
         </w:tc>
@@ -5942,15 +5741,7 @@
               <w:cnfStyle w:val="000000000000" w:firstRow="0" w:lastRow="0" w:firstColumn="0" w:lastColumn="0" w:oddVBand="0" w:evenVBand="0" w:oddHBand="0" w:evenHBand="0" w:firstRowFirstColumn="0" w:firstRowLastColumn="0" w:lastRowFirstColumn="0" w:lastRowLastColumn="0"/>
             </w:pPr>
             <w:r>
-              <w:t xml:space="preserve">Non-English-speaking background (NESB) is defined broadly as someone living in an English-speaking country whose primary language is a language other than English. </w:t>
-            </w:r>
-            <w:proofErr w:type="gramStart"/>
-            <w:r>
-              <w:t>For the purpose of</w:t>
-            </w:r>
-            <w:proofErr w:type="gramEnd"/>
-            <w:r>
-              <w:t xml:space="preserve"> this report, this includes Australian-born young people who speak a language other than English at home. This may include First Nations young peoples.</w:t>
+              <w:t>Non-English-speaking background (NESB) is defined broadly as someone living in an English-speaking country whose primary language is a language other than English. For the purpose of this report, this includes Australian-born young people who speak a language other than English at home. This may include First Nations young peoples.</w:t>
             </w:r>
           </w:p>
         </w:tc>
@@ -6104,15 +5895,7 @@
               <w:cnfStyle w:val="000000000000" w:firstRow="0" w:lastRow="0" w:firstColumn="0" w:lastColumn="0" w:oddVBand="0" w:evenVBand="0" w:oddHBand="0" w:evenHBand="0" w:firstRowFirstColumn="0" w:firstRowLastColumn="0" w:lastRowFirstColumn="0" w:lastRowLastColumn="0"/>
             </w:pPr>
             <w:r>
-              <w:t xml:space="preserve">Sexual violence is defined as any form of unwanted sexual behaviour, including sexual assault, rape and sexual abuse. </w:t>
-            </w:r>
-            <w:proofErr w:type="gramStart"/>
-            <w:r>
-              <w:t>For the purpose of</w:t>
-            </w:r>
-            <w:proofErr w:type="gramEnd"/>
-            <w:r>
-              <w:t xml:space="preserve"> this report, this includes rape (any penetration of the victim’s body), attempted rape, fondling or unwanted sexual touching, and forcing a victim to perform sexual acts, such as oral sex or penetrating the perpetrator’s body. In this study we only capture sexual violence perpetrated within a family context.</w:t>
+              <w:t>Sexual violence is defined as any form of unwanted sexual behaviour, including sexual assault, rape and sexual abuse. For the purpose of this report, this includes rape (any penetration of the victim’s body), attempted rape, fondling or unwanted sexual touching, and forcing a victim to perform sexual acts, such as oral sex or penetrating the perpetrator’s body. In this study we only capture sexual violence perpetrated within a family context.</w:t>
             </w:r>
           </w:p>
         </w:tc>
@@ -6229,15 +6012,7 @@
               <w:cnfStyle w:val="000000000000" w:firstRow="0" w:lastRow="0" w:firstColumn="0" w:lastColumn="0" w:oddVBand="0" w:evenVBand="0" w:oddHBand="0" w:evenHBand="0" w:firstRowFirstColumn="0" w:firstRowLastColumn="0" w:lastRowFirstColumn="0" w:lastRowLastColumn="0"/>
             </w:pPr>
             <w:r>
-              <w:t xml:space="preserve">In this study, we use the United Nations (1993, </w:t>
-            </w:r>
-            <w:proofErr w:type="spellStart"/>
-            <w:r>
-              <w:t>n.p.</w:t>
-            </w:r>
-            <w:proofErr w:type="spellEnd"/>
-            <w:r>
-              <w:t>) definition of violence against women, defining it as</w:t>
+              <w:t>In this study, we use the United Nations (1993, n.p.) definition of violence against women, defining it as</w:t>
             </w:r>
           </w:p>
           <w:p>
@@ -6304,35 +6079,7 @@
         <w:rPr>
           <w:lang w:val="en-GB"/>
         </w:rPr>
-        <w:t xml:space="preserve">Over the last decade there has been increasing attention paid at the national and state levels to the adequacy of system and service responses to different forms of family, domestic and sexual violence. Findings from Australian state-based inquiries and academic research have revealed a lack of suitable and integrated service and justice system responses to adolescent family violence (AFV; see, inter alia, Campbell et al., 2020; Douglas &amp; Walsh, 2018; </w:t>
-      </w:r>
-      <w:proofErr w:type="gramStart"/>
-      <w:r>
-        <w:rPr>
-          <w:lang w:val="en-GB"/>
-        </w:rPr>
-        <w:t>Fitz-Gibbon</w:t>
-      </w:r>
-      <w:proofErr w:type="gramEnd"/>
-      <w:r>
-        <w:rPr>
-          <w:lang w:val="en-GB"/>
-        </w:rPr>
-        <w:t xml:space="preserve"> et al., 2018; Royal Commission into Family Violence [RCFV], 2016). AFV refers to the use of family violence (including physical, emotional, psychological, verbal, financial and/or sexual abuse) by a young person against their parent, carer, sibling or other family member within the home (RCFV, 2016). Consequently, for young people using AFV and their affected family members, there are no clear avenues for accessing effective support or responses. While much has been achieved </w:t>
-      </w:r>
-      <w:proofErr w:type="gramStart"/>
-      <w:r>
-        <w:rPr>
-          <w:lang w:val="en-GB"/>
-        </w:rPr>
-        <w:t>in the area of</w:t>
-      </w:r>
-      <w:proofErr w:type="gramEnd"/>
-      <w:r>
-        <w:rPr>
-          <w:lang w:val="en-GB"/>
-        </w:rPr>
-        <w:t xml:space="preserve"> domestic and family violence (DFV) in Australia over the past decade, improving understandings of the help-seeking experiences of young people using violence in the home, as well as the adequacy of current responses, remains a critical gap. This report seeks to directly address that gap in current understandings.</w:t>
+        <w:t>Over the last decade there has been increasing attention paid at the national and state levels to the adequacy of system and service responses to different forms of family, domestic and sexual violence. Findings from Australian state-based inquiries and academic research have revealed a lack of suitable and integrated service and justice system responses to adolescent family violence (AFV; see, inter alia, Campbell et al., 2020; Douglas &amp; Walsh, 2018; Fitz-Gibbon et al., 2018; Royal Commission into Family Violence [RCFV], 2016). AFV refers to the use of family violence (including physical, emotional, psychological, verbal, financial and/or sexual abuse) by a young person against their parent, carer, sibling or other family member within the home (RCFV, 2016). Consequently, for young people using AFV and their affected family members, there are no clear avenues for accessing effective support or responses. While much has been achieved in the area of domestic and family violence (DFV) in Australia over the past decade, improving understandings of the help-seeking experiences of young people using violence in the home, as well as the adequacy of current responses, remains a critical gap. This report seeks to directly address that gap in current understandings.</w:t>
       </w:r>
     </w:p>
     <w:p>
@@ -6527,21 +6274,7 @@
           <w:lang w:val="en-GB"/>
         </w:rPr>
         <w:lastRenderedPageBreak/>
-        <w:t xml:space="preserve">violence in a range of domains, including their mental and physical health, their connections to culture and their engagement in education. The findings from these survey questions are presented in </w:t>
-      </w:r>
-      <w:proofErr w:type="gramStart"/>
-      <w:r>
-        <w:rPr>
-          <w:lang w:val="en-GB"/>
-        </w:rPr>
-        <w:t>Fitz-Gibbon</w:t>
-      </w:r>
-      <w:proofErr w:type="gramEnd"/>
-      <w:r>
-        <w:rPr>
-          <w:lang w:val="en-GB"/>
-        </w:rPr>
-        <w:t>, Meyer et al. (2022).</w:t>
+        <w:t>violence in a range of domains, including their mental and physical health, their connections to culture and their engagement in education. The findings from these survey questions are presented in Fitz-Gibbon, Meyer et al. (2022).</w:t>
       </w:r>
     </w:p>
     <w:p>
@@ -6761,21 +6494,7 @@
         <w:rPr>
           <w:lang w:val="en-GB"/>
         </w:rPr>
-        <w:t xml:space="preserve">Young people in our study identified </w:t>
-      </w:r>
-      <w:proofErr w:type="gramStart"/>
-      <w:r>
-        <w:rPr>
-          <w:lang w:val="en-GB"/>
-        </w:rPr>
-        <w:t>a number of</w:t>
-      </w:r>
-      <w:proofErr w:type="gramEnd"/>
-      <w:r>
-        <w:rPr>
-          <w:lang w:val="en-GB"/>
-        </w:rPr>
-        <w:t xml:space="preserve"> support needs around their use of violence in the home, along with its connection to underlying or intersecting experiences of child abuse and related trauma. These included the need for:</w:t>
+        <w:t>Young people in our study identified a number of support needs around their use of violence in the home, along with its connection to underlying or intersecting experiences of child abuse and related trauma. These included the need for:</w:t>
       </w:r>
     </w:p>
     <w:p>
@@ -6875,21 +6594,7 @@
         <w:rPr>
           <w:lang w:val="en-GB"/>
         </w:rPr>
-        <w:t xml:space="preserve">There were also </w:t>
-      </w:r>
-      <w:proofErr w:type="gramStart"/>
-      <w:r>
-        <w:rPr>
-          <w:lang w:val="en-GB"/>
-        </w:rPr>
-        <w:t>a number of</w:t>
-      </w:r>
-      <w:proofErr w:type="gramEnd"/>
-      <w:r>
-        <w:rPr>
-          <w:lang w:val="en-GB"/>
-        </w:rPr>
-        <w:t xml:space="preserve"> young people within this study who reflected that they were unsure what could or would have made a difference for them, and a small number of young people who believed that nothing could or would have made a difference for them.</w:t>
+        <w:t>There were also a number of young people within this study who reflected that they were unsure what could or would have made a difference for them, and a small number of young people who believed that nothing could or would have made a difference for them.</w:t>
       </w:r>
     </w:p>
     <w:p>
@@ -7178,35 +6883,7 @@
         <w:rPr>
           <w:lang w:val="en-GB"/>
         </w:rPr>
-        <w:t xml:space="preserve">When considered in light of the findings presented in </w:t>
-      </w:r>
-      <w:proofErr w:type="gramStart"/>
-      <w:r>
-        <w:rPr>
-          <w:lang w:val="en-GB"/>
-        </w:rPr>
-        <w:t>Fitz-Gibbon</w:t>
-      </w:r>
-      <w:proofErr w:type="gramEnd"/>
-      <w:r>
-        <w:rPr>
-          <w:lang w:val="en-GB"/>
-        </w:rPr>
-        <w:t xml:space="preserve">, Meyer et al. (2022), which reveal the significant co-occurrence of experiences of, and use of family violence among, young Australians, this study reiterates the call made over six years ago by the Victorian RCFV (2016) that children must be seen and responded to as victim-survivors of family violence in their own right. Supporting the recovery needs of young people who have experienced and used DFV is an essential strategy to reduce the risk of intergenerational violence, to minimise the impacts of AFV on other family members, and to ensure the trauma experienced by young Australians </w:t>
-      </w:r>
-      <w:proofErr w:type="gramStart"/>
-      <w:r>
-        <w:rPr>
-          <w:lang w:val="en-GB"/>
-        </w:rPr>
-        <w:t>as a result of</w:t>
-      </w:r>
-      <w:proofErr w:type="gramEnd"/>
-      <w:r>
-        <w:rPr>
-          <w:lang w:val="en-GB"/>
-        </w:rPr>
-        <w:t xml:space="preserve"> DFV is addressed.</w:t>
+        <w:t>When considered in light of the findings presented in Fitz-Gibbon, Meyer et al. (2022), which reveal the significant co-occurrence of experiences of, and use of family violence among, young Australians, this study reiterates the call made over six years ago by the Victorian RCFV (2016) that children must be seen and responded to as victim-survivors of family violence in their own right. Supporting the recovery needs of young people who have experienced and used DFV is an essential strategy to reduce the risk of intergenerational violence, to minimise the impacts of AFV on other family members, and to ensure the trauma experienced by young Australians as a result of DFV is addressed.</w:t>
       </w:r>
     </w:p>
     <w:p>
@@ -7231,35 +6908,7 @@
         <w:rPr>
           <w:lang w:val="en-GB"/>
         </w:rPr>
-        <w:t xml:space="preserve">Over the last decade there has been increasing attention paid at the national and state levels to the adequacy of system and service responses to different forms of family, domestic and sexual violence. Findings of Australian state-based inquiries and academic research in Australia and the United Kingdom have revealed a lack of suitable and integrated service and justice system responses to adolescent family violence (AFV; see, inter alia, Campbell et al., 2020; Douglas &amp; Walsh, 2018; </w:t>
-      </w:r>
-      <w:proofErr w:type="gramStart"/>
-      <w:r>
-        <w:rPr>
-          <w:lang w:val="en-GB"/>
-        </w:rPr>
-        <w:t>Fitz-Gibbon</w:t>
-      </w:r>
-      <w:proofErr w:type="gramEnd"/>
-      <w:r>
-        <w:rPr>
-          <w:lang w:val="en-GB"/>
-        </w:rPr>
-        <w:t xml:space="preserve"> et al., 2018; Royal Commission into Family Violence [RCFV], 2016). AFV refers to the use of family violence (including physical, emotional, psychological, verbal, financial and/or sexual abuse) by a young person against their parent, carer, sibling or other family member within the home (RCFV, 2016). Consequently, for those young people experiencing AFV and their affected family members, there remain no clear avenues for accessing effective support or responses. While much has been achieved </w:t>
-      </w:r>
-      <w:proofErr w:type="gramStart"/>
-      <w:r>
-        <w:rPr>
-          <w:lang w:val="en-GB"/>
-        </w:rPr>
-        <w:t>in the area of</w:t>
-      </w:r>
-      <w:proofErr w:type="gramEnd"/>
-      <w:r>
-        <w:rPr>
-          <w:lang w:val="en-GB"/>
-        </w:rPr>
-        <w:t xml:space="preserve"> domestic and family violence (DFV) in Australia over the past decade, improving understandings of the help-seeking experiences of young people using violence in the home, as well as the adequacy of current responses, remains a critical gap. This report seeks to directly address that gap in current understandings.</w:t>
+        <w:t>Over the last decade there has been increasing attention paid at the national and state levels to the adequacy of system and service responses to different forms of family, domestic and sexual violence. Findings of Australian state-based inquiries and academic research in Australia and the United Kingdom have revealed a lack of suitable and integrated service and justice system responses to adolescent family violence (AFV; see, inter alia, Campbell et al., 2020; Douglas &amp; Walsh, 2018; Fitz-Gibbon et al., 2018; Royal Commission into Family Violence [RCFV], 2016). AFV refers to the use of family violence (including physical, emotional, psychological, verbal, financial and/or sexual abuse) by a young person against their parent, carer, sibling or other family member within the home (RCFV, 2016). Consequently, for those young people experiencing AFV and their affected family members, there remain no clear avenues for accessing effective support or responses. While much has been achieved in the area of domestic and family violence (DFV) in Australia over the past decade, improving understandings of the help-seeking experiences of young people using violence in the home, as well as the adequacy of current responses, remains a critical gap. This report seeks to directly address that gap in current understandings.</w:t>
       </w:r>
     </w:p>
     <w:p>
@@ -7363,21 +7012,7 @@
         <w:rPr>
           <w:lang w:val="en-GB"/>
         </w:rPr>
-        <w:t xml:space="preserve"> abuse perpetrated between other family members, and experiences of being subjected to targeted abuse perpetrated by other family members. Experiences of either or </w:t>
-      </w:r>
-      <w:proofErr w:type="gramStart"/>
-      <w:r>
-        <w:rPr>
-          <w:lang w:val="en-GB"/>
-        </w:rPr>
-        <w:t>both of these</w:t>
-      </w:r>
-      <w:proofErr w:type="gramEnd"/>
-      <w:r>
-        <w:rPr>
-          <w:lang w:val="en-GB"/>
-        </w:rPr>
-        <w:t xml:space="preserve"> forms of abuse are referred to collectively throughout this report as “child abuse”.</w:t>
+        <w:t xml:space="preserve"> abuse perpetrated between other family members, and experiences of being subjected to targeted abuse perpetrated by other family members. Experiences of either or both of these forms of abuse are referred to collectively throughout this report as “child abuse”.</w:t>
       </w:r>
     </w:p>
     <w:p>
@@ -7421,35 +7056,7 @@
         <w:rPr>
           <w:lang w:val="en-GB"/>
         </w:rPr>
-        <w:t xml:space="preserve">This report is the second of two reports stemming from a national prevalence study of AFV in the home (see also </w:t>
-      </w:r>
-      <w:proofErr w:type="gramStart"/>
-      <w:r>
-        <w:rPr>
-          <w:lang w:val="en-GB"/>
-        </w:rPr>
-        <w:t>Fitz-Gibbon</w:t>
-      </w:r>
-      <w:proofErr w:type="gramEnd"/>
-      <w:r>
-        <w:rPr>
-          <w:lang w:val="en-GB"/>
-        </w:rPr>
-        <w:t xml:space="preserve">, Meyer et al., 2022). The first report presented a national prevalence study on the use of family violence in the home, finding that one in five young people in our survey sample of just over 5,000 had ever used violence against a family member. Reflecting the same pattern of abuse evidenced in other forms of family violence, in particular intimate partner violence, the study found that AFV typically represents a recurring pattern of events that can be classified as frequent AFV or episodic AFV (see </w:t>
-      </w:r>
-      <w:proofErr w:type="gramStart"/>
-      <w:r>
-        <w:rPr>
-          <w:lang w:val="en-GB"/>
-        </w:rPr>
-        <w:t>Fitz-Gibbon</w:t>
-      </w:r>
-      <w:proofErr w:type="gramEnd"/>
-      <w:r>
-        <w:rPr>
-          <w:lang w:val="en-GB"/>
-        </w:rPr>
-        <w:t>, Meyer et al., 2022). Importantly, this first report found that there was a high level of overlap between experiences of child abuse and use of violence against family members among young people. Highlighting the complex needs and experiences of young people who use violence in the home, this current report extends the first report’s analysis with an understanding of young people’s experiences disclosing their use of violence and accessing supports, as well as their expressed service system needs.</w:t>
+        <w:t>This report is the second of two reports stemming from a national prevalence study of AFV in the home (see also Fitz-Gibbon, Meyer et al., 2022). The first report presented a national prevalence study on the use of family violence in the home, finding that one in five young people in our survey sample of just over 5,000 had ever used violence against a family member. Reflecting the same pattern of abuse evidenced in other forms of family violence, in particular intimate partner violence, the study found that AFV typically represents a recurring pattern of events that can be classified as frequent AFV or episodic AFV (see Fitz-Gibbon, Meyer et al., 2022). Importantly, this first report found that there was a high level of overlap between experiences of child abuse and use of violence against family members among young people. Highlighting the complex needs and experiences of young people who use violence in the home, this current report extends the first report’s analysis with an understanding of young people’s experiences disclosing their use of violence and accessing supports, as well as their expressed service system needs.</w:t>
       </w:r>
     </w:p>
     <w:p>
@@ -7490,21 +7097,7 @@
         <w:rPr>
           <w:lang w:val="en-GB"/>
         </w:rPr>
-        <w:t xml:space="preserve"> (Department of Social Services, 2022), which contains an explicit focus on ensuring children are responded to as victim-survivors in their own right (see also </w:t>
-      </w:r>
-      <w:proofErr w:type="gramStart"/>
-      <w:r>
-        <w:rPr>
-          <w:lang w:val="en-GB"/>
-        </w:rPr>
-        <w:t>Fitz-Gibbon</w:t>
-      </w:r>
-      <w:proofErr w:type="gramEnd"/>
-      <w:r>
-        <w:rPr>
-          <w:lang w:val="en-GB"/>
-        </w:rPr>
-        <w:t>, Reeves et al., 2022). Given the demonstrated complexity of young people and their families where AFV is present, this study is significant in its design for ensuring that young people’s voices are privileged throughout.</w:t>
+        <w:t xml:space="preserve"> (Department of Social Services, 2022), which contains an explicit focus on ensuring children are responded to as victim-survivors in their own right (see also Fitz-Gibbon, Reeves et al., 2022). Given the demonstrated complexity of young people and their families where AFV is present, this study is significant in its design for ensuring that young people’s voices are privileged throughout.</w:t>
       </w:r>
     </w:p>
     <w:p>
@@ -7735,21 +7328,7 @@
         <w:rPr>
           <w:lang w:val="en-GB"/>
         </w:rPr>
-        <w:t xml:space="preserve">Respondents who consented to participate in the survey were asked about their sociodemographic characteristics, their living arrangements (at time of the survey), their experiences of child abuse and violence prior to 18 years old, and use of violence in the home at any age. Respondents who reported they had either experienced violence or used violence were also asked </w:t>
-      </w:r>
-      <w:proofErr w:type="gramStart"/>
-      <w:r>
-        <w:rPr>
-          <w:lang w:val="en-GB"/>
-        </w:rPr>
-        <w:t>a number of</w:t>
-      </w:r>
-      <w:proofErr w:type="gramEnd"/>
-      <w:r>
-        <w:rPr>
-          <w:lang w:val="en-GB"/>
-        </w:rPr>
-        <w:t xml:space="preserve"> detailed questions about the nature of these experiences, including type of abuse experienced, the age of first experiencing/using violence, the relationship between the respondent and the perpetrator of violence and/or victim-survivor of the violence, and the frequency of the abuse. The survey included both closed and open-ended questions (see Appendix B for a copy of the full survey instrument).</w:t>
+        <w:t>Respondents who consented to participate in the survey were asked about their sociodemographic characteristics, their living arrangements (at time of the survey), their experiences of child abuse and violence prior to 18 years old, and use of violence in the home at any age. Respondents who reported they had either experienced violence or used violence were also asked a number of detailed questions about the nature of these experiences, including type of abuse experienced, the age of first experiencing/using violence, the relationship between the respondent and the perpetrator of violence and/or victim-survivor of the violence, and the frequency of the abuse. The survey included both closed and open-ended questions (see Appendix B for a copy of the full survey instrument).</w:t>
       </w:r>
     </w:p>
     <w:p>
@@ -7980,21 +7559,7 @@
         <w:rPr>
           <w:lang w:val="en-GB"/>
         </w:rPr>
-        <w:t xml:space="preserve">Family member was defined broadly to include biological parents, adoptive parents, </w:t>
-      </w:r>
-      <w:proofErr w:type="gramStart"/>
-      <w:r>
-        <w:rPr>
-          <w:lang w:val="en-GB"/>
-        </w:rPr>
-        <w:t>step-parents</w:t>
-      </w:r>
-      <w:proofErr w:type="gramEnd"/>
-      <w:r>
-        <w:rPr>
-          <w:lang w:val="en-GB"/>
-        </w:rPr>
-        <w:t xml:space="preserve"> and foster carers, siblings, grandparents, extended family members (e.g. aunts, uncles and cousins) and chosen family members. However, for the purpose of the analysis, chosen family members were combined with extended family members.</w:t>
+        <w:t>Family member was defined broadly to include biological parents, adoptive parents, step-parents and foster carers, siblings, grandparents, extended family members (e.g. aunts, uncles and cousins) and chosen family members. However, for the purpose of the analysis, chosen family members were combined with extended family members.</w:t>
       </w:r>
     </w:p>
     <w:p>
@@ -8008,21 +7573,7 @@
         <w:rPr>
           <w:lang w:val="en-GB"/>
         </w:rPr>
-        <w:t xml:space="preserve">While the survey collected information about the frequency of violence used by young people in the home, we made the decision not to set a “cut-off” or “threshold” for identifying whether a young person was defined as using violence or not. Rather, if a respondent reported using any of the above listed behaviours against a family member at least once they were classified as using violence. This is in recognition of the potential negative impacts associated with “one-off” or episodic violence for victim-survivors and young people (see </w:t>
-      </w:r>
-      <w:proofErr w:type="gramStart"/>
-      <w:r>
-        <w:rPr>
-          <w:lang w:val="en-GB"/>
-        </w:rPr>
-        <w:t>Fitz-Gibbon</w:t>
-      </w:r>
-      <w:proofErr w:type="gramEnd"/>
-      <w:r>
-        <w:rPr>
-          <w:lang w:val="en-GB"/>
-        </w:rPr>
-        <w:t>, Meyer et al., 2022).</w:t>
+        <w:t>While the survey collected information about the frequency of violence used by young people in the home, we made the decision not to set a “cut-off” or “threshold” for identifying whether a young person was defined as using violence or not. Rather, if a respondent reported using any of the above listed behaviours against a family member at least once they were classified as using violence. This is in recognition of the potential negative impacts associated with “one-off” or episodic violence for victim-survivors and young people (see Fitz-Gibbon, Meyer et al., 2022).</w:t>
       </w:r>
     </w:p>
     <w:p>
@@ -8169,21 +7720,7 @@
         <w:rPr>
           <w:lang w:val="en-GB"/>
         </w:rPr>
-        <w:t xml:space="preserve">Survey respondents were asked about their experiences of child abuse prior to the age of 18. </w:t>
-      </w:r>
-      <w:proofErr w:type="gramStart"/>
-      <w:r>
-        <w:rPr>
-          <w:lang w:val="en-GB"/>
-        </w:rPr>
-        <w:t>In particular, young</w:t>
-      </w:r>
-      <w:proofErr w:type="gramEnd"/>
-      <w:r>
-        <w:rPr>
-          <w:lang w:val="en-GB"/>
-        </w:rPr>
-        <w:t xml:space="preserve"> people were asked about their experiences of witnessing violence between other family members, including seeing things happen directly, overhearing things that may have happened in a different room and/or seeing the aftermath of things having happened while they were not present. Further, respondents were asked whether they had been the direct target of abuse perpetrated by other family members.</w:t>
+        <w:t>Survey respondents were asked about their experiences of child abuse prior to the age of 18. In particular, young people were asked about their experiences of witnessing violence between other family members, including seeing things happen directly, overhearing things that may have happened in a different room and/or seeing the aftermath of things having happened while they were not present. Further, respondents were asked whether they had been the direct target of abuse perpetrated by other family members.</w:t>
       </w:r>
     </w:p>
     <w:p>
@@ -8343,19 +7880,11 @@
           <w:lang w:val="en-GB"/>
         </w:rPr>
       </w:pPr>
-      <w:proofErr w:type="gramStart"/>
-      <w:r>
-        <w:rPr>
-          <w:lang w:val="en-GB"/>
-        </w:rPr>
-        <w:t>The majority of</w:t>
-      </w:r>
-      <w:proofErr w:type="gramEnd"/>
-      <w:r>
-        <w:rPr>
-          <w:lang w:val="en-GB"/>
-        </w:rPr>
-        <w:t xml:space="preserve"> young people who said they had used violence in the home answered the question in relation to what services they believed would have assisted them (89%, </w:t>
+      <w:r>
+        <w:rPr>
+          <w:lang w:val="en-GB"/>
+        </w:rPr>
+        <w:t xml:space="preserve">The majority of young people who said they had used violence in the home answered the question in relation to what services they believed would have assisted them (89%, </w:t>
       </w:r>
       <w:r>
         <w:rPr>
@@ -8478,21 +8007,7 @@
         <w:rPr>
           <w:lang w:val="en-GB"/>
         </w:rPr>
-        <w:t xml:space="preserve">Participants were able to skip over any survey questions that they did not feel comfortable completing </w:t>
-      </w:r>
-      <w:proofErr w:type="gramStart"/>
-      <w:r>
-        <w:rPr>
-          <w:lang w:val="en-GB"/>
-        </w:rPr>
-        <w:t>and also</w:t>
-      </w:r>
-      <w:proofErr w:type="gramEnd"/>
-      <w:r>
-        <w:rPr>
-          <w:lang w:val="en-GB"/>
-        </w:rPr>
-        <w:t xml:space="preserve"> had the option of exiting the survey at any time without further follow-up. These two strategies were employed to ensure that anyone who determined partway through the survey that they did not want to participate still had the support service information from the outset without being compelled to continue.</w:t>
+        <w:t>Participants were able to skip over any survey questions that they did not feel comfortable completing and also had the option of exiting the survey at any time without further follow-up. These two strategies were employed to ensure that anyone who determined partway through the survey that they did not want to participate still had the support service information from the outset without being compelled to continue.</w:t>
       </w:r>
     </w:p>
     <w:p>
@@ -8686,21 +8201,7 @@
         <w:rPr>
           <w:lang w:val="en-GB"/>
         </w:rPr>
-        <w:t xml:space="preserve">=976) at time of completing the survey. This means </w:t>
-      </w:r>
-      <w:proofErr w:type="gramStart"/>
-      <w:r>
-        <w:rPr>
-          <w:lang w:val="en-GB"/>
-        </w:rPr>
-        <w:t>the majority of</w:t>
-      </w:r>
-      <w:proofErr w:type="gramEnd"/>
-      <w:r>
-        <w:rPr>
-          <w:lang w:val="en-GB"/>
-        </w:rPr>
-        <w:t xml:space="preserve"> the sample were 18 to 20 years old (67%, </w:t>
+        <w:t xml:space="preserve">=976) at time of completing the survey. This means the majority of the sample were 18 to 20 years old (67%, </w:t>
       </w:r>
       <w:r>
         <w:rPr>
@@ -8787,21 +8288,7 @@
         <w:rPr>
           <w:lang w:val="en-GB"/>
         </w:rPr>
-        <w:t xml:space="preserve">=1,623). </w:t>
-      </w:r>
-      <w:proofErr w:type="gramStart"/>
-      <w:r>
-        <w:rPr>
-          <w:lang w:val="en-GB"/>
-        </w:rPr>
-        <w:t>The majority of</w:t>
-      </w:r>
-      <w:proofErr w:type="gramEnd"/>
-      <w:r>
-        <w:rPr>
-          <w:lang w:val="en-GB"/>
-        </w:rPr>
-        <w:t xml:space="preserve"> respondents said they were cisgender (i.e. their gender identity was the same as their sex assigned at birth; 96%, </w:t>
+        <w:t xml:space="preserve">=1,623). The majority of respondents said they were cisgender (i.e. their gender identity was the same as their sex assigned at birth; 96%, </w:t>
       </w:r>
       <w:r>
         <w:rPr>
@@ -8825,21 +8312,7 @@
         <w:rPr>
           <w:lang w:val="en-GB"/>
         </w:rPr>
-        <w:t xml:space="preserve">=215) identifying as gender diverse or questioning. Further, 31 per cent of respondents self-identified as gay/lesbian, bisexual or other (e.g. asexual). Among sexually diverse respondents, the </w:t>
-      </w:r>
-      <w:proofErr w:type="gramStart"/>
-      <w:r>
-        <w:rPr>
-          <w:lang w:val="en-GB"/>
-        </w:rPr>
-        <w:t>most commonly identified</w:t>
-      </w:r>
-      <w:proofErr w:type="gramEnd"/>
-      <w:r>
-        <w:rPr>
-          <w:lang w:val="en-GB"/>
-        </w:rPr>
-        <w:t xml:space="preserve"> sexuality was bisexual (50%, </w:t>
+        <w:t xml:space="preserve">=215) identifying as gender diverse or questioning. Further, 31 per cent of respondents self-identified as gay/lesbian, bisexual or other (e.g. asexual). Among sexually diverse respondents, the most commonly identified sexuality was bisexual (50%, </w:t>
       </w:r>
       <w:r>
         <w:rPr>
@@ -12261,15 +11734,7 @@
         <w:t>2</w:t>
       </w:r>
       <w:r>
-        <w:t>(</w:t>
-      </w:r>
-      <w:proofErr w:type="gramStart"/>
-      <w:r>
-        <w:t>1)=</w:t>
-      </w:r>
-      <w:proofErr w:type="gramEnd"/>
-      <w:r>
-        <w:t xml:space="preserve">0.17, </w:t>
+        <w:t xml:space="preserve">(1)=0.17, </w:t>
       </w:r>
       <w:r>
         <w:rPr>
@@ -12313,15 +11778,7 @@
         <w:t>2</w:t>
       </w:r>
       <w:r>
-        <w:t>(</w:t>
-      </w:r>
-      <w:proofErr w:type="gramStart"/>
-      <w:r>
-        <w:t>1)=</w:t>
-      </w:r>
-      <w:proofErr w:type="gramEnd"/>
-      <w:r>
-        <w:t xml:space="preserve">2.27, </w:t>
+        <w:t xml:space="preserve">(1)=2.27, </w:t>
       </w:r>
       <w:r>
         <w:rPr>
@@ -12365,15 +11822,7 @@
         <w:t>2</w:t>
       </w:r>
       <w:r>
-        <w:t>(</w:t>
-      </w:r>
-      <w:proofErr w:type="gramStart"/>
-      <w:r>
-        <w:t>1)=</w:t>
-      </w:r>
-      <w:proofErr w:type="gramEnd"/>
-      <w:r>
-        <w:t xml:space="preserve">2.17, </w:t>
+        <w:t xml:space="preserve">(1)=2.17, </w:t>
       </w:r>
       <w:r>
         <w:rPr>
@@ -12455,35 +11904,7 @@
         <w:rPr>
           <w:lang w:val="en-GB"/>
         </w:rPr>
-        <w:t xml:space="preserve">=1,514; see </w:t>
-      </w:r>
-      <w:proofErr w:type="gramStart"/>
-      <w:r>
-        <w:rPr>
-          <w:lang w:val="en-GB"/>
-        </w:rPr>
-        <w:t>Fitz-Gibbon</w:t>
-      </w:r>
-      <w:proofErr w:type="gramEnd"/>
-      <w:r>
-        <w:rPr>
-          <w:lang w:val="en-GB"/>
-        </w:rPr>
-        <w:t xml:space="preserve">, Meyer et al., 2022). Research has demonstrated that experiences of childhood abuse can influence victim-survivors’ reporting and help-seeking behaviours during later stages of their lives in both positive and negative ways (Burgess-Proctor, 2012; </w:t>
-      </w:r>
-      <w:proofErr w:type="spellStart"/>
-      <w:r>
-        <w:rPr>
-          <w:lang w:val="en-GB"/>
-        </w:rPr>
-        <w:t>Hamdullahpur</w:t>
-      </w:r>
-      <w:proofErr w:type="spellEnd"/>
-      <w:r>
-        <w:rPr>
-          <w:lang w:val="en-GB"/>
-        </w:rPr>
-        <w:t xml:space="preserve"> et al., 2018). However,</w:t>
+        <w:t>=1,514; see Fitz-Gibbon, Meyer et al., 2022). Research has demonstrated that experiences of childhood abuse can influence victim-survivors’ reporting and help-seeking behaviours during later stages of their lives in both positive and negative ways (Burgess-Proctor, 2012; Hamdullahpur et al., 2018). However,</w:t>
       </w:r>
     </w:p>
     <w:p>
@@ -12524,21 +11945,7 @@
         <w:rPr>
           <w:lang w:val="en-GB"/>
         </w:rPr>
-        <w:t>(</w:t>
-      </w:r>
-      <w:proofErr w:type="gramStart"/>
-      <w:r>
-        <w:rPr>
-          <w:lang w:val="en-GB"/>
-        </w:rPr>
-        <w:t>1)=</w:t>
-      </w:r>
-      <w:proofErr w:type="gramEnd"/>
-      <w:r>
-        <w:rPr>
-          <w:lang w:val="en-GB"/>
-        </w:rPr>
-        <w:t>7.98, p&lt;0.01. Cramer’s V=-0.08). While 46 per cent of young people (</w:t>
+        <w:t>(1)=7.98, p&lt;0.01. Cramer’s V=-0.08). While 46 per cent of young people (</w:t>
       </w:r>
       <w:r>
         <w:rPr>
@@ -12550,21 +11957,7 @@
         <w:rPr>
           <w:lang w:val="en-GB"/>
         </w:rPr>
-        <w:t xml:space="preserve">=51) who had used violence in the </w:t>
-      </w:r>
-      <w:proofErr w:type="gramStart"/>
-      <w:r>
-        <w:rPr>
-          <w:lang w:val="en-GB"/>
-        </w:rPr>
-        <w:t>home</w:t>
-      </w:r>
-      <w:proofErr w:type="gramEnd"/>
-      <w:r>
-        <w:rPr>
-          <w:lang w:val="en-GB"/>
-        </w:rPr>
-        <w:t xml:space="preserve"> but not experienced child abuse said they had disclosed to their family members, only 33 per cent of respondents (</w:t>
+        <w:t>=51) who had used violence in the home but not experienced child abuse said they had disclosed to their family members, only 33 per cent of respondents (</w:t>
       </w:r>
       <w:r>
         <w:rPr>
@@ -12773,41 +12166,13 @@
         <w:rPr>
           <w:lang w:val="en-GB"/>
         </w:rPr>
-        <w:t xml:space="preserve"> for these behaviours. This accounts for approximately two per cent of this cohort. The low rate of police disclosure may in part reflect the variation in the nature, extent and context of violence used by young people in the home, in terms of not necessarily always warranting formal interventions. Further, low rates of police reporting among parents and carers affected by AFV are consistent with recent Australian research which has highlighted the significant barriers that parents and carers experience when determining whether to report their children’s violence to the police (see, for example, </w:t>
-      </w:r>
-      <w:proofErr w:type="gramStart"/>
-      <w:r>
-        <w:rPr>
-          <w:lang w:val="en-GB"/>
-        </w:rPr>
-        <w:t>Fitz-Gibbon</w:t>
-      </w:r>
-      <w:proofErr w:type="gramEnd"/>
-      <w:r>
-        <w:rPr>
-          <w:lang w:val="en-GB"/>
-        </w:rPr>
-        <w:t xml:space="preserve"> et al., 2021). Across numerous studies, parents – and mothers in particular, who often experience a</w:t>
-      </w:r>
-      <w:r>
-        <w:rPr>
-          <w:lang w:val="en-GB"/>
-        </w:rPr>
-        <w:t xml:space="preserve"> disproportionate burden in managing AFV – have described the police as the “last resort” when considering the different responses available for dealing with an abusive adolescent in the home (see, inter alia, </w:t>
-      </w:r>
-      <w:proofErr w:type="gramStart"/>
-      <w:r>
-        <w:rPr>
-          <w:lang w:val="en-GB"/>
-        </w:rPr>
-        <w:t>Fitz-Gibbon</w:t>
-      </w:r>
-      <w:proofErr w:type="gramEnd"/>
-      <w:r>
-        <w:rPr>
-          <w:lang w:val="en-GB"/>
-        </w:rPr>
-        <w:t xml:space="preserve"> et al., 2021; Howard, 2014; Howard &amp; Abbott, 2013). For this reason, official police reporting rates are likely to represent a significant underestimation of the broader prevalence of AFV across the community.</w:t>
+        <w:t xml:space="preserve"> for these behaviours. This accounts for approximately two per cent of this cohort. The low rate of police disclosure may in part reflect the variation in the nature, extent and context of violence used by young people in the home, in terms of not necessarily always warranting formal interventions. Further, low rates of police reporting among parents and carers affected by AFV are consistent with recent Australian research which has highlighted the significant barriers that parents and carers experience when determining whether to report their children’s violence to the police (see, for example, Fitz-Gibbon et al., 2021). Across numerous studies, parents – and mothers in particular, who often experience a</w:t>
+      </w:r>
+      <w:r>
+        <w:rPr>
+          <w:lang w:val="en-GB"/>
+        </w:rPr>
+        <w:t xml:space="preserve"> disproportionate burden in managing AFV – have described the police as the “last resort” when considering the different responses available for dealing with an abusive adolescent in the home (see, inter alia, Fitz-Gibbon et al., 2021; Howard, 2014; Howard &amp; Abbott, 2013). For this reason, official police reporting rates are likely to represent a significant underestimation of the broader prevalence of AFV across the community.</w:t>
       </w:r>
     </w:p>
     <w:p>
@@ -13729,21 +13094,7 @@
         <w:rPr>
           <w:lang w:val="en-GB"/>
         </w:rPr>
-        <w:t xml:space="preserve">As noted in the previous section, one in three young people who had used violence in the home identified that they had disclosed their use of violence to a family member, while just under one in five (18%) had disclosed to a friend. To better understand the impact of these disclosures for young people, the survey invited respondents to answer two open-text questions – one asking who the most helpful person they had </w:t>
-      </w:r>
-      <w:proofErr w:type="gramStart"/>
-      <w:r>
-        <w:rPr>
-          <w:lang w:val="en-GB"/>
-        </w:rPr>
-        <w:t>told</w:t>
-      </w:r>
-      <w:proofErr w:type="gramEnd"/>
-      <w:r>
-        <w:rPr>
-          <w:lang w:val="en-GB"/>
-        </w:rPr>
-        <w:t xml:space="preserve"> about their violence was and why, and a second question asking who the least helpful person they had told about their violence was and why. The following two subsections explore this qualitative data.</w:t>
+        <w:t>As noted in the previous section, one in three young people who had used violence in the home identified that they had disclosed their use of violence to a family member, while just under one in five (18%) had disclosed to a friend. To better understand the impact of these disclosures for young people, the survey invited respondents to answer two open-text questions – one asking who the most helpful person they had told about their violence was and why, and a second question asking who the least helpful person they had told about their violence was and why. The following two subsections explore this qualitative data.</w:t>
       </w:r>
     </w:p>
     <w:p>
@@ -13757,21 +13108,7 @@
         <w:rPr>
           <w:lang w:val="en-GB"/>
         </w:rPr>
-        <w:t xml:space="preserve">There were a range of individuals – predominately family members or friends – identified by the survey respondents as the most helpful person to whom they disclosed their use of violence. A content analysis of the responses provided to this question revealed the large number of young people that identified their mother/mum as the most helpful person that they </w:t>
-      </w:r>
-      <w:proofErr w:type="gramStart"/>
-      <w:r>
-        <w:rPr>
-          <w:lang w:val="en-GB"/>
-        </w:rPr>
-        <w:t>told</w:t>
-      </w:r>
-      <w:proofErr w:type="gramEnd"/>
-      <w:r>
-        <w:rPr>
-          <w:lang w:val="en-GB"/>
-        </w:rPr>
-        <w:t xml:space="preserve"> about their use of violence in the home. Young people, particularly girls and young women, commonly cited their mother’s understanding, sympathy and action as the reason they were the most helpful person they told:</w:t>
+        <w:t>There were a range of individuals – predominately family members or friends – identified by the survey respondents as the most helpful person to whom they disclosed their use of violence. A content analysis of the responses provided to this question revealed the large number of young people that identified their mother/mum as the most helpful person that they told about their use of violence in the home. Young people, particularly girls and young women, commonly cited their mother’s understanding, sympathy and action as the reason they were the most helpful person they told:</w:t>
       </w:r>
     </w:p>
     <w:p>
@@ -13811,15 +13148,7 @@
         <w:pStyle w:val="BodySerifIndented0"/>
       </w:pPr>
       <w:r>
-        <w:t xml:space="preserve">My mum told me that violence is bad and told me that controlling my anger towards my siblings is important and that </w:t>
-      </w:r>
-      <w:proofErr w:type="spellStart"/>
-      <w:r>
-        <w:t>kinda</w:t>
-      </w:r>
-      <w:proofErr w:type="spellEnd"/>
-      <w:r>
-        <w:t xml:space="preserve"> helped. (Survey participant, female, 18, heterosexual)</w:t>
+        <w:t>My mum told me that violence is bad and told me that controlling my anger towards my siblings is important and that kinda helped. (Survey participant, female, 18, heterosexual)</w:t>
       </w:r>
     </w:p>
     <w:p>
@@ -13845,19 +13174,11 @@
           <w:lang w:val="en-GB"/>
         </w:rPr>
       </w:pPr>
-      <w:proofErr w:type="gramStart"/>
-      <w:r>
-        <w:rPr>
-          <w:lang w:val="en-GB"/>
-        </w:rPr>
-        <w:t>In particular, a</w:t>
-      </w:r>
-      <w:proofErr w:type="gramEnd"/>
-      <w:r>
-        <w:rPr>
-          <w:lang w:val="en-GB"/>
-        </w:rPr>
-        <w:t xml:space="preserve"> number of young people explained that their mother had helped them to address the underlying cause for why they were using violence. This came up predominately in relation to the need to adopt strategies to control anger and emotions. As four young people commented:</w:t>
+      <w:r>
+        <w:rPr>
+          <w:lang w:val="en-GB"/>
+        </w:rPr>
+        <w:t>In particular, a number of young people explained that their mother had helped them to address the underlying cause for why they were using violence. This came up predominately in relation to the need to adopt strategies to control anger and emotions. As four young people commented:</w:t>
       </w:r>
     </w:p>
     <w:p>
@@ -13904,21 +13225,7 @@
           <w:lang w:val="en-GB"/>
         </w:rPr>
         <w:lastRenderedPageBreak/>
-        <w:t xml:space="preserve">For </w:t>
-      </w:r>
-      <w:proofErr w:type="gramStart"/>
-      <w:r>
-        <w:rPr>
-          <w:lang w:val="en-GB"/>
-        </w:rPr>
-        <w:t>a number of</w:t>
-      </w:r>
-      <w:proofErr w:type="gramEnd"/>
-      <w:r>
-        <w:rPr>
-          <w:lang w:val="en-GB"/>
-        </w:rPr>
-        <w:t xml:space="preserve"> young people, the fact that their mother had also experienced violence, and so had shared first-hand knowledge, was cited as the key reason why they were the most helpful person to whom they had disclosed. As one young person described:</w:t>
+        <w:t>For a number of young people, the fact that their mother had also experienced violence, and so had shared first-hand knowledge, was cited as the key reason why they were the most helpful person to whom they had disclosed. As one young person described:</w:t>
       </w:r>
     </w:p>
     <w:p>
@@ -14000,15 +13307,7 @@
         <w:pStyle w:val="BodySerifIndented0"/>
       </w:pPr>
       <w:r>
-        <w:t xml:space="preserve">Friends as they understood that </w:t>
-      </w:r>
-      <w:proofErr w:type="spellStart"/>
-      <w:r>
-        <w:t>i</w:t>
-      </w:r>
-      <w:proofErr w:type="spellEnd"/>
-      <w:r>
-        <w:t xml:space="preserve"> didn’t have a choice as my sibling was trying to kill me. (Survey participant, female, 18, heterosexual)</w:t>
+        <w:t>Friends as they understood that i didn’t have a choice as my sibling was trying to kill me. (Survey participant, female, 18, heterosexual)</w:t>
       </w:r>
     </w:p>
     <w:p>
@@ -14038,15 +13337,7 @@
         <w:pStyle w:val="BodySerifIndented0"/>
       </w:pPr>
       <w:r>
-        <w:t xml:space="preserve">Psychiatrist – </w:t>
-      </w:r>
-      <w:proofErr w:type="gramStart"/>
-      <w:r>
-        <w:t>actually put</w:t>
-      </w:r>
-      <w:proofErr w:type="gramEnd"/>
-      <w:r>
-        <w:t xml:space="preserve"> a name to my actions (bipolar). (Survey participant, female, 16, bisexual)</w:t>
+        <w:t>Psychiatrist – actually put a name to my actions (bipolar). (Survey participant, female, 16, bisexual)</w:t>
       </w:r>
     </w:p>
     <w:p>
@@ -14062,15 +13353,7 @@
         <w:pStyle w:val="BodySerifIndented0"/>
       </w:pPr>
       <w:r>
-        <w:t xml:space="preserve">My </w:t>
-      </w:r>
-      <w:proofErr w:type="gramStart"/>
-      <w:r>
-        <w:t>Psychiatrist</w:t>
-      </w:r>
-      <w:proofErr w:type="gramEnd"/>
-      <w:r>
-        <w:t xml:space="preserve"> – Learning how to control anger was an issue I struggled with from a child, and when that came out towards someone, it burdened me with guilt. Through therapy I learnt how to appropriately manage anger and stop that behaviour. (Survey participant, female, 20, heterosexual)</w:t>
+        <w:t>My Psychiatrist – Learning how to control anger was an issue I struggled with from a child, and when that came out towards someone, it burdened me with guilt. Through therapy I learnt how to appropriately manage anger and stop that behaviour. (Survey participant, female, 20, heterosexual)</w:t>
       </w:r>
     </w:p>
     <w:p>
@@ -14196,21 +13479,7 @@
         <w:rPr>
           <w:lang w:val="en-GB"/>
         </w:rPr>
-        <w:t xml:space="preserve">Reflecting findings from research with adult victim-survivors of intimate partner violence, young people’s views underscore the importance of validation and understanding upon disclosing an experience of violence. Similar sentiments were expressed by young people who disclosed their use of violence to a friend or </w:t>
-      </w:r>
-      <w:proofErr w:type="gramStart"/>
-      <w:r>
-        <w:rPr>
-          <w:lang w:val="en-GB"/>
-        </w:rPr>
-        <w:t>friends, and</w:t>
-      </w:r>
-      <w:proofErr w:type="gramEnd"/>
-      <w:r>
-        <w:rPr>
-          <w:lang w:val="en-GB"/>
-        </w:rPr>
-        <w:t xml:space="preserve"> cited the lack of subsequent action or response as constituting the least helpful response they experienced. This is captured in the following three short quotes:</w:t>
+        <w:t>Reflecting findings from research with adult victim-survivors of intimate partner violence, young people’s views underscore the importance of validation and understanding upon disclosing an experience of violence. Similar sentiments were expressed by young people who disclosed their use of violence to a friend or friends, and cited the lack of subsequent action or response as constituting the least helpful response they experienced. This is captured in the following three short quotes:</w:t>
       </w:r>
     </w:p>
     <w:p>
@@ -14218,15 +13487,7 @@
         <w:pStyle w:val="BodySerifIndented0"/>
       </w:pPr>
       <w:r>
-        <w:t>Friends – [</w:t>
-      </w:r>
-      <w:proofErr w:type="gramStart"/>
-      <w:r>
-        <w:t>’]cause</w:t>
-      </w:r>
-      <w:proofErr w:type="gramEnd"/>
-      <w:r>
-        <w:t xml:space="preserve"> they didn’t do anything. (Survey participant, female, 17, heterosexual)</w:t>
+        <w:t>Friends – [’]cause they didn’t do anything. (Survey participant, female, 17, heterosexual)</w:t>
       </w:r>
     </w:p>
     <w:p>
@@ -14256,21 +13517,7 @@
         <w:rPr>
           <w:lang w:val="en-GB"/>
         </w:rPr>
-        <w:t xml:space="preserve">Some young people also reflected </w:t>
-      </w:r>
-      <w:proofErr w:type="gramStart"/>
-      <w:r>
-        <w:rPr>
-          <w:lang w:val="en-GB"/>
-        </w:rPr>
-        <w:t>that disclosures</w:t>
-      </w:r>
-      <w:proofErr w:type="gramEnd"/>
-      <w:r>
-        <w:rPr>
-          <w:lang w:val="en-GB"/>
-        </w:rPr>
-        <w:t xml:space="preserve"> about their own use of violence had been met with anger or retaliation from a family member, which they found unhelpful:</w:t>
+        <w:t>Some young people also reflected that disclosures about their own use of violence had been met with anger or retaliation from a family member, which they found unhelpful:</w:t>
       </w:r>
     </w:p>
     <w:p>
@@ -14294,15 +13541,7 @@
         <w:pStyle w:val="BodySerifIndented0"/>
       </w:pPr>
       <w:r>
-        <w:t xml:space="preserve">Mum – as she doesn’t get angry at the boys hitting me but does when I hit them so </w:t>
-      </w:r>
-      <w:proofErr w:type="gramStart"/>
-      <w:r>
-        <w:t>really hard</w:t>
-      </w:r>
-      <w:proofErr w:type="gramEnd"/>
-      <w:r>
-        <w:t xml:space="preserve"> to talk to her about it. (Survey participant, female, 17, heterosexual)</w:t>
+        <w:t>Mum – as she doesn’t get angry at the boys hitting me but does when I hit them so really hard to talk to her about it. (Survey participant, female, 17, heterosexual)</w:t>
       </w:r>
     </w:p>
     <w:p>
@@ -14385,35 +13624,7 @@
         <w:rPr>
           <w:lang w:val="en-GB"/>
         </w:rPr>
-        <w:t xml:space="preserve">Young people in our study identified </w:t>
-      </w:r>
-      <w:proofErr w:type="gramStart"/>
-      <w:r>
-        <w:rPr>
-          <w:lang w:val="en-GB"/>
-        </w:rPr>
-        <w:t>a number of</w:t>
-      </w:r>
-      <w:proofErr w:type="gramEnd"/>
-      <w:r>
-        <w:rPr>
-          <w:lang w:val="en-GB"/>
-        </w:rPr>
-        <w:t xml:space="preserve"> support needs around their use of violence in the home, along with its connection to underlying or intersecting experiences of child abuse and related trauma. While some of these support needs were articulated by young people as specifically relating to their own use of violence, </w:t>
-      </w:r>
-      <w:proofErr w:type="gramStart"/>
-      <w:r>
-        <w:rPr>
-          <w:lang w:val="en-GB"/>
-        </w:rPr>
-        <w:t>the majority of</w:t>
-      </w:r>
-      <w:proofErr w:type="gramEnd"/>
-      <w:r>
-        <w:rPr>
-          <w:lang w:val="en-GB"/>
-        </w:rPr>
-        <w:t xml:space="preserve"> young people who provided open-ended feedback as part of the survey reflected on their support needs as both users and victim-survivors of DFV.</w:t>
+        <w:t>Young people in our study identified a number of support needs around their use of violence in the home, along with its connection to underlying or intersecting experiences of child abuse and related trauma. While some of these support needs were articulated by young people as specifically relating to their own use of violence, the majority of young people who provided open-ended feedback as part of the survey reflected on their support needs as both users and victim-survivors of DFV.</w:t>
       </w:r>
     </w:p>
     <w:p>
@@ -14517,21 +13728,7 @@
         <w:rPr>
           <w:lang w:val="en-GB"/>
         </w:rPr>
-        <w:t xml:space="preserve">For young people in this study, the need for a safe place was the </w:t>
-      </w:r>
-      <w:proofErr w:type="gramStart"/>
-      <w:r>
-        <w:rPr>
-          <w:lang w:val="en-GB"/>
-        </w:rPr>
-        <w:t>most commonly listed</w:t>
-      </w:r>
-      <w:proofErr w:type="gramEnd"/>
-      <w:r>
-        <w:rPr>
-          <w:lang w:val="en-GB"/>
-        </w:rPr>
-        <w:t xml:space="preserve"> type of support that they would have found useful in addition to any other support they may have had access to at the time. Here, two subthemes emerged, namely the desire to be able to seek respite and the desire to leave home permanently and find a safe alternative housing or carer arrangement. It is noteworthy that while much of the qualitative feedback on support needs was provided by participants identifying as female, the need for a safe place as well as the desire to have permanent alternative living arrangements were noted by numerous survey participants identifying as male along with one young person identifying as gender-fluid.</w:t>
+        <w:t>For young people in this study, the need for a safe place was the most commonly listed type of support that they would have found useful in addition to any other support they may have had access to at the time. Here, two subthemes emerged, namely the desire to be able to seek respite and the desire to leave home permanently and find a safe alternative housing or carer arrangement. It is noteworthy that while much of the qualitative feedback on support needs was provided by participants identifying as female, the need for a safe place as well as the desire to have permanent alternative living arrangements were noted by numerous survey participants identifying as male along with one young person identifying as gender-fluid.</w:t>
       </w:r>
     </w:p>
     <w:p>
@@ -14559,21 +13756,7 @@
         <w:rPr>
           <w:lang w:val="en-GB"/>
         </w:rPr>
-        <w:t xml:space="preserve">Many young people stated that they wished they had somewhere safe to go when things were </w:t>
-      </w:r>
-      <w:proofErr w:type="gramStart"/>
-      <w:r>
-        <w:rPr>
-          <w:lang w:val="en-GB"/>
-        </w:rPr>
-        <w:t>unsafe</w:t>
-      </w:r>
-      <w:proofErr w:type="gramEnd"/>
-      <w:r>
-        <w:rPr>
-          <w:lang w:val="en-GB"/>
-        </w:rPr>
-        <w:t xml:space="preserve"> and they felt they may react to family conflict with use of violence and/or were at risk of experiencing further parent or carer violence. As illustrated by the following quotes, they wished for an escape to a safe place:</w:t>
+        <w:t>Many young people stated that they wished they had somewhere safe to go when things were unsafe and they felt they may react to family conflict with use of violence and/or were at risk of experiencing further parent or carer violence. As illustrated by the following quotes, they wished for an escape to a safe place:</w:t>
       </w:r>
     </w:p>
     <w:p>
@@ -14642,21 +13825,7 @@
         <w:rPr>
           <w:lang w:val="en-GB"/>
         </w:rPr>
-        <w:t xml:space="preserve">Friends or families of friends as temporary respite emerged as a subtheme from </w:t>
-      </w:r>
-      <w:proofErr w:type="gramStart"/>
-      <w:r>
-        <w:rPr>
-          <w:lang w:val="en-GB"/>
-        </w:rPr>
-        <w:t>a number of</w:t>
-      </w:r>
-      <w:proofErr w:type="gramEnd"/>
-      <w:r>
-        <w:rPr>
-          <w:lang w:val="en-GB"/>
-        </w:rPr>
-        <w:t xml:space="preserve"> young people’s feedback, as illustrated by the following quotes:</w:t>
+        <w:t>Friends or families of friends as temporary respite emerged as a subtheme from a number of young people’s feedback, as illustrated by the following quotes:</w:t>
       </w:r>
     </w:p>
     <w:p>
@@ -14664,15 +13833,7 @@
         <w:pStyle w:val="BodySerifIndented0"/>
       </w:pPr>
       <w:r>
-        <w:t xml:space="preserve">Having a </w:t>
-      </w:r>
-      <w:proofErr w:type="spellStart"/>
-      <w:r>
-        <w:t>friends</w:t>
-      </w:r>
-      <w:proofErr w:type="spellEnd"/>
-      <w:r>
-        <w:t xml:space="preserve"> house I could stay at when things got bad. (Survey participant, female, 20, bisexual)</w:t>
+        <w:t>Having a friends house I could stay at when things got bad. (Survey participant, female, 20, bisexual)</w:t>
       </w:r>
     </w:p>
     <w:p>
@@ -14702,21 +13863,7 @@
         <w:rPr>
           <w:lang w:val="en-GB"/>
         </w:rPr>
-        <w:t xml:space="preserve">These quotes demonstrate the importance of social connection within and beyond the family for those young people using violence in the home. While mothers were the most common recipients of disclosures, the next most likely people that the young people in this study disclosed their use of violence to </w:t>
-      </w:r>
-      <w:proofErr w:type="gramStart"/>
-      <w:r>
-        <w:rPr>
-          <w:lang w:val="en-GB"/>
-        </w:rPr>
-        <w:t>were</w:t>
-      </w:r>
-      <w:proofErr w:type="gramEnd"/>
-      <w:r>
-        <w:rPr>
-          <w:lang w:val="en-GB"/>
-        </w:rPr>
-        <w:t xml:space="preserve"> their friends.</w:t>
+        <w:t>These quotes demonstrate the importance of social connection within and beyond the family for those young people using violence in the home. While mothers were the most common recipients of disclosures, the next most likely people that the young people in this study disclosed their use of violence to were their friends.</w:t>
       </w:r>
     </w:p>
     <w:p>
@@ -14752,15 +13899,7 @@
         <w:pStyle w:val="BodySerifIndented0"/>
       </w:pPr>
       <w:r>
-        <w:t xml:space="preserve">Getting the </w:t>
-      </w:r>
-      <w:proofErr w:type="spellStart"/>
-      <w:r>
-        <w:t>fuxk</w:t>
-      </w:r>
-      <w:proofErr w:type="spellEnd"/>
-      <w:r>
-        <w:t xml:space="preserve"> out of there. (Survey participant, gender-fluid, 16, bisexual)</w:t>
+        <w:t>Getting the fuxk out of there. (Survey participant, gender-fluid, 16, bisexual)</w:t>
       </w:r>
     </w:p>
     <w:p>
@@ -14784,15 +13923,7 @@
         <w:pStyle w:val="BodySerifIndented0"/>
       </w:pPr>
       <w:r>
-        <w:t xml:space="preserve">Leaving, which is what I did I left </w:t>
-      </w:r>
-      <w:proofErr w:type="spellStart"/>
-      <w:r>
-        <w:t>my dads</w:t>
-      </w:r>
-      <w:proofErr w:type="spellEnd"/>
-      <w:r>
-        <w:t xml:space="preserve"> house. (Survey participant, female, 17, heterosexual)</w:t>
+        <w:t>Leaving, which is what I did I left my dads house. (Survey participant, female, 17, heterosexual)</w:t>
       </w:r>
     </w:p>
     <w:p>
@@ -14905,15 +14036,7 @@
         <w:pStyle w:val="BodySerifIndented0"/>
       </w:pPr>
       <w:r>
-        <w:t xml:space="preserve">If someone had asked and </w:t>
-      </w:r>
-      <w:proofErr w:type="gramStart"/>
-      <w:r>
-        <w:t>actually done</w:t>
-      </w:r>
-      <w:proofErr w:type="gramEnd"/>
-      <w:r>
-        <w:t xml:space="preserve"> something rather than turn away when I needed them. (Survey participant, female, 18, lesbian)</w:t>
+        <w:t>If someone had asked and actually done something rather than turn away when I needed them. (Survey participant, female, 18, lesbian)</w:t>
       </w:r>
     </w:p>
     <w:p>
@@ -14935,21 +14058,7 @@
         <w:rPr>
           <w:lang w:val="en-GB"/>
         </w:rPr>
-        <w:t xml:space="preserve">Expectations around accountability of trusted adults emerges across </w:t>
-      </w:r>
-      <w:proofErr w:type="gramStart"/>
-      <w:r>
-        <w:rPr>
-          <w:lang w:val="en-GB"/>
-        </w:rPr>
-        <w:t>a number of</w:t>
-      </w:r>
-      <w:proofErr w:type="gramEnd"/>
-      <w:r>
-        <w:rPr>
-          <w:lang w:val="en-GB"/>
-        </w:rPr>
-        <w:t xml:space="preserve"> themes in the section around support needs. Young people similarly articulated experiences of disclosures having been ignored and expectations that trusted adults, including teachers and carers, must respond more appropriately and consistently to young people’s disclosures of violence.</w:t>
+        <w:t>Expectations around accountability of trusted adults emerges across a number of themes in the section around support needs. Young people similarly articulated experiences of disclosures having been ignored and expectations that trusted adults, including teachers and carers, must respond more appropriately and consistently to young people’s disclosures of violence.</w:t>
       </w:r>
     </w:p>
     <w:p>
@@ -14993,21 +14102,7 @@
         <w:rPr>
           <w:lang w:val="en-GB"/>
         </w:rPr>
-        <w:t xml:space="preserve">One young person described the need to have someone to talk to in the wider context of </w:t>
-      </w:r>
-      <w:proofErr w:type="gramStart"/>
-      <w:r>
-        <w:rPr>
-          <w:lang w:val="en-GB"/>
-        </w:rPr>
-        <w:t>opening up</w:t>
-      </w:r>
-      <w:proofErr w:type="gramEnd"/>
-      <w:r>
-        <w:rPr>
-          <w:lang w:val="en-GB"/>
-        </w:rPr>
-        <w:t xml:space="preserve"> support pathways through the normalisation of conversation about violence in the home:</w:t>
+        <w:t>One young person described the need to have someone to talk to in the wider context of opening up support pathways through the normalisation of conversation about violence in the home:</w:t>
       </w:r>
     </w:p>
     <w:p>
@@ -15015,15 +14110,7 @@
         <w:pStyle w:val="BodySerifIndented0"/>
       </w:pPr>
       <w:r>
-        <w:t xml:space="preserve">Talking to my friends about it more and normalising talking about it as well as society in general focusing breaking this cycle of toxic masculinity that often results in violence in the home to a much worse degree than </w:t>
-      </w:r>
-      <w:proofErr w:type="spellStart"/>
-      <w:r>
-        <w:t>i</w:t>
-      </w:r>
-      <w:proofErr w:type="spellEnd"/>
-      <w:r>
-        <w:t xml:space="preserve"> have experienced fortunately. (Survey participant, female, 20, queer)</w:t>
+        <w:t>Talking to my friends about it more and normalising talking about it as well as society in general focusing breaking this cycle of toxic masculinity that often results in violence in the home to a much worse degree than i have experienced fortunately. (Survey participant, female, 20, queer)</w:t>
       </w:r>
     </w:p>
     <w:p>
@@ -15084,15 +14171,7 @@
         <w:spacing w:before="0"/>
       </w:pPr>
       <w:r>
-        <w:t xml:space="preserve">Maybe a helpline since I only tried to call </w:t>
-      </w:r>
-      <w:proofErr w:type="gramStart"/>
-      <w:r>
-        <w:t>once</w:t>
-      </w:r>
-      <w:proofErr w:type="gramEnd"/>
-      <w:r>
-        <w:t xml:space="preserve"> and it was closed that night. (Survey participant, female, 20, heterosexual)</w:t>
+        <w:t>Maybe a helpline since I only tried to call once and it was closed that night. (Survey participant, female, 20, heterosexual)</w:t>
       </w:r>
     </w:p>
     <w:p>
@@ -15162,21 +14241,7 @@
         <w:rPr>
           <w:lang w:val="en-GB"/>
         </w:rPr>
-        <w:t xml:space="preserve">Several young people noted that access to professional support, including counsellors and psychologists, would have been useful. </w:t>
-      </w:r>
-      <w:proofErr w:type="gramStart"/>
-      <w:r>
-        <w:rPr>
-          <w:lang w:val="en-GB"/>
-        </w:rPr>
-        <w:t>The majority of</w:t>
-      </w:r>
-      <w:proofErr w:type="gramEnd"/>
-      <w:r>
-        <w:rPr>
-          <w:lang w:val="en-GB"/>
-        </w:rPr>
-        <w:t xml:space="preserve"> qualitative comments reflected a general desire for access to professional support, including earlier access to therapeutic interventions, therapeutic interventions to support recovery from childhood trauma, and therapeutic interventions to support emotional management skills for young people. This desire was illustrated by the following quotes:</w:t>
+        <w:t>Several young people noted that access to professional support, including counsellors and psychologists, would have been useful. The majority of qualitative comments reflected a general desire for access to professional support, including earlier access to therapeutic interventions, therapeutic interventions to support recovery from childhood trauma, and therapeutic interventions to support emotional management skills for young people. This desire was illustrated by the following quotes:</w:t>
       </w:r>
     </w:p>
     <w:p>
@@ -15230,15 +14295,7 @@
         <w:pStyle w:val="BodySerifIndented0"/>
       </w:pPr>
       <w:r>
-        <w:t xml:space="preserve">Even though counsellors are safe to talk to and confidential, having one that my parents didn’t arrange for me or that my dad wasn’t employing at school would have allowed me to talk about the extent of </w:t>
-      </w:r>
-      <w:proofErr w:type="gramStart"/>
-      <w:r>
-        <w:t>parents</w:t>
-      </w:r>
-      <w:proofErr w:type="gramEnd"/>
-      <w:r>
-        <w:t xml:space="preserve"> actions – hard to do that if they know them. (Survey participant, female, 17, heterosexual)</w:t>
+        <w:t>Even though counsellors are safe to talk to and confidential, having one that my parents didn’t arrange for me or that my dad wasn’t employing at school would have allowed me to talk about the extent of parents actions – hard to do that if they know them. (Survey participant, female, 17, heterosexual)</w:t>
       </w:r>
     </w:p>
     <w:p>
@@ -15246,15 +14303,7 @@
         <w:pStyle w:val="BodySerifIndented0"/>
       </w:pPr>
       <w:r>
-        <w:t xml:space="preserve">Greater access to counselling or confidential support groups in the area. I did see a </w:t>
-      </w:r>
-      <w:proofErr w:type="gramStart"/>
-      <w:r>
-        <w:t>counsellor</w:t>
-      </w:r>
-      <w:proofErr w:type="gramEnd"/>
-      <w:r>
-        <w:t xml:space="preserve"> but I didn’t always want my parents to be painted as evil people. (Survey participant, female, 20, heterosexual)</w:t>
+        <w:t>Greater access to counselling or confidential support groups in the area. I did see a counsellor but I didn’t always want my parents to be painted as evil people. (Survey participant, female, 20, heterosexual)</w:t>
       </w:r>
     </w:p>
     <w:p>
@@ -15290,21 +14339,7 @@
         <w:rPr>
           <w:lang w:val="en-GB"/>
         </w:rPr>
-        <w:t xml:space="preserve">In addition to their own identified professional support needs, many young people identified professional support for one or both parents as critical. Here, </w:t>
-      </w:r>
-      <w:proofErr w:type="gramStart"/>
-      <w:r>
-        <w:rPr>
-          <w:lang w:val="en-GB"/>
-        </w:rPr>
-        <w:t>the majority of</w:t>
-      </w:r>
-      <w:proofErr w:type="gramEnd"/>
-      <w:r>
-        <w:rPr>
-          <w:lang w:val="en-GB"/>
-        </w:rPr>
-        <w:t xml:space="preserve"> young people articulated support needs for parents around parents’ problematic behaviours rather than parents’ experiences of children’s use of violence in the home. This is unsurprising given the high prevalence rate of parental DFV and other forms of child abuse in identified in this study. The following quotes illustrate the therapeutic support needs of families and parents as identified by young survey participants:</w:t>
+        <w:t>In addition to their own identified professional support needs, many young people identified professional support for one or both parents as critical. Here, the majority of young people articulated support needs for parents around parents’ problematic behaviours rather than parents’ experiences of children’s use of violence in the home. This is unsurprising given the high prevalence rate of parental DFV and other forms of child abuse in identified in this study. The following quotes illustrate the therapeutic support needs of families and parents as identified by young survey participants:</w:t>
       </w:r>
     </w:p>
     <w:p>
@@ -15321,15 +14356,7 @@
         <w:pStyle w:val="BodySerifIndented0"/>
       </w:pPr>
       <w:r>
-        <w:t xml:space="preserve">If my parents could </w:t>
-      </w:r>
-      <w:proofErr w:type="gramStart"/>
-      <w:r>
-        <w:t>go</w:t>
-      </w:r>
-      <w:proofErr w:type="gramEnd"/>
-      <w:r>
-        <w:t xml:space="preserve"> get therapy. (Survey participant, female, 18, lesbian)</w:t>
+        <w:t>If my parents could go get therapy. (Survey participant, female, 18, lesbian)</w:t>
       </w:r>
     </w:p>
     <w:p>
@@ -15359,21 +14386,7 @@
         <w:rPr>
           <w:lang w:val="en-GB"/>
         </w:rPr>
-        <w:t xml:space="preserve">In addition to the specific interventions identified as critical for parents </w:t>
-      </w:r>
-      <w:proofErr w:type="gramStart"/>
-      <w:r>
-        <w:rPr>
-          <w:lang w:val="en-GB"/>
-        </w:rPr>
-        <w:t>in order to</w:t>
-      </w:r>
-      <w:proofErr w:type="gramEnd"/>
-      <w:r>
-        <w:rPr>
-          <w:lang w:val="en-GB"/>
-        </w:rPr>
-        <w:t xml:space="preserve"> improve young people’s experiences and outcomes, a few young people also identified more holistic, multilayered family support as critical. This was illustrated through the reflections received from the following young people:</w:t>
+        <w:t>In addition to the specific interventions identified as critical for parents in order to improve young people’s experiences and outcomes, a few young people also identified more holistic, multilayered family support as critical. This was illustrated through the reflections received from the following young people:</w:t>
       </w:r>
     </w:p>
     <w:p>
@@ -15403,21 +14416,7 @@
         <w:rPr>
           <w:lang w:val="en-GB"/>
         </w:rPr>
-        <w:t xml:space="preserve">Finally, some young people also noted that earlier (i.e. </w:t>
-      </w:r>
-      <w:proofErr w:type="gramStart"/>
-      <w:r>
-        <w:rPr>
-          <w:lang w:val="en-GB"/>
-        </w:rPr>
-        <w:t>more timely</w:t>
-      </w:r>
-      <w:proofErr w:type="gramEnd"/>
-      <w:r>
-        <w:rPr>
-          <w:lang w:val="en-GB"/>
-        </w:rPr>
-        <w:t>) support – whether for young people and/or other family members – would have been useful to disrupt their experiences of violence and support better outcomes for young people as well as their families.</w:t>
+        <w:t>Finally, some young people also noted that earlier (i.e. more timely) support – whether for young people and/or other family members – would have been useful to disrupt their experiences of violence and support better outcomes for young people as well as their families.</w:t>
       </w:r>
     </w:p>
     <w:p>
@@ -15473,21 +14472,7 @@
         <w:rPr>
           <w:lang w:val="en-GB"/>
         </w:rPr>
-        <w:t xml:space="preserve">Young people, particularly young women, raised the need for better education around forms of family violence as a key support need – in particular, education predominantly focused on the importance of understanding the nature and origins of a normalisation of violence </w:t>
-      </w:r>
-      <w:proofErr w:type="gramStart"/>
-      <w:r>
-        <w:rPr>
-          <w:lang w:val="en-GB"/>
-        </w:rPr>
-        <w:t>in order for</w:t>
-      </w:r>
-      <w:proofErr w:type="gramEnd"/>
-      <w:r>
-        <w:rPr>
-          <w:lang w:val="en-GB"/>
-        </w:rPr>
-        <w:t xml:space="preserve"> the young people to understand their experiences as abuse and know that support was available. This is illustrated by the following quotes:</w:t>
+        <w:t>Young people, particularly young women, raised the need for better education around forms of family violence as a key support need – in particular, education predominantly focused on the importance of understanding the nature and origins of a normalisation of violence in order for the young people to understand their experiences as abuse and know that support was available. This is illustrated by the following quotes:</w:t>
       </w:r>
     </w:p>
     <w:p>
@@ -15562,15 +14547,7 @@
         <w:pStyle w:val="BodySerifIndented0"/>
       </w:pPr>
       <w:r>
-        <w:t xml:space="preserve">The way my parents were brought up, their mindsets because they still don’t believe what they did was </w:t>
-      </w:r>
-      <w:proofErr w:type="gramStart"/>
-      <w:r>
-        <w:t>wrong</w:t>
-      </w:r>
-      <w:proofErr w:type="gramEnd"/>
-      <w:r>
-        <w:t xml:space="preserve"> and they aren’t sorry for it. (Survey participant, female, 19, heterosexual)</w:t>
+        <w:t>The way my parents were brought up, their mindsets because they still don’t believe what they did was wrong and they aren’t sorry for it. (Survey participant, female, 19, heterosexual)</w:t>
       </w:r>
     </w:p>
     <w:p>
@@ -15674,15 +14651,7 @@
         <w:pStyle w:val="BodySerifIndented0"/>
       </w:pPr>
       <w:r>
-        <w:t xml:space="preserve">More trustworthy and helpful teachers, less trust in the adults that messed me up. (Survey participant, female, 16, </w:t>
-      </w:r>
-      <w:proofErr w:type="spellStart"/>
-      <w:r>
-        <w:t>aroace</w:t>
-      </w:r>
-      <w:proofErr w:type="spellEnd"/>
-      <w:r>
-        <w:t xml:space="preserve"> [term nominated by participant])</w:t>
+        <w:t>More trustworthy and helpful teachers, less trust in the adults that messed me up. (Survey participant, female, 16, aroace [term nominated by participant])</w:t>
       </w:r>
     </w:p>
     <w:p>
@@ -15720,15 +14689,7 @@
         <w:pStyle w:val="BodySerifIndented0"/>
       </w:pPr>
       <w:r>
-        <w:t xml:space="preserve">Kind words, maybe teachers asking how </w:t>
-      </w:r>
-      <w:proofErr w:type="spellStart"/>
-      <w:r>
-        <w:t>i</w:t>
-      </w:r>
-      <w:proofErr w:type="spellEnd"/>
-      <w:r>
-        <w:t xml:space="preserve"> was individually. (Survey participant, female, 17, bisexual)</w:t>
+        <w:t>Kind words, maybe teachers asking how i was individually. (Survey participant, female, 17, bisexual)</w:t>
       </w:r>
     </w:p>
     <w:p>
@@ -15742,21 +14703,7 @@
         <w:rPr>
           <w:lang w:val="en-GB"/>
         </w:rPr>
-        <w:t xml:space="preserve">Finally, </w:t>
-      </w:r>
-      <w:proofErr w:type="gramStart"/>
-      <w:r>
-        <w:rPr>
-          <w:lang w:val="en-GB"/>
-        </w:rPr>
-        <w:t>a number of</w:t>
-      </w:r>
-      <w:proofErr w:type="gramEnd"/>
-      <w:r>
-        <w:rPr>
-          <w:lang w:val="en-GB"/>
-        </w:rPr>
-        <w:t xml:space="preserve"> young people would have liked to have access to a combination of things at the time of their experiences and/or use of violence in the home, as highlighted by this young woman: “Psychology. Help at school. Classes and talks run at school for young kids who don’t understand what’s going on.” (Survey participant, female, 20, bisexual)</w:t>
+        <w:t>Finally, a number of young people would have liked to have access to a combination of things at the time of their experiences and/or use of violence in the home, as highlighted by this young woman: “Psychology. Help at school. Classes and talks run at school for young kids who don’t understand what’s going on.” (Survey participant, female, 20, bisexual)</w:t>
       </w:r>
     </w:p>
     <w:p>
@@ -15869,19 +14816,11 @@
           <w:lang w:val="en-GB"/>
         </w:rPr>
       </w:pPr>
-      <w:proofErr w:type="gramStart"/>
-      <w:r>
-        <w:rPr>
-          <w:lang w:val="en-GB"/>
-        </w:rPr>
-        <w:t>The majority of</w:t>
-      </w:r>
-      <w:proofErr w:type="gramEnd"/>
-      <w:r>
-        <w:rPr>
-          <w:lang w:val="en-GB"/>
-        </w:rPr>
-        <w:t xml:space="preserve"> support needs raised by young people in this study related to informal and formal support needs often identified in relation to intersecting experiences and use of violence. Where support needs were identified in relation to specific individual behaviours, these primarily related to:</w:t>
+      <w:r>
+        <w:rPr>
+          <w:lang w:val="en-GB"/>
+        </w:rPr>
+        <w:t>The majority of support needs raised by young people in this study related to informal and formal support needs often identified in relation to intersecting experiences and use of violence. Where support needs were identified in relation to specific individual behaviours, these primarily related to:</w:t>
       </w:r>
     </w:p>
     <w:p>
@@ -15954,15 +14893,7 @@
         <w:t>7 Habits for Highly Effective Teens for Christmas</w:t>
       </w:r>
       <w:r>
-        <w:t xml:space="preserve"> that I began to change and become a better person. </w:t>
-      </w:r>
-      <w:proofErr w:type="gramStart"/>
-      <w:r>
-        <w:t>So</w:t>
-      </w:r>
-      <w:proofErr w:type="gramEnd"/>
-      <w:r>
-        <w:t xml:space="preserve"> reading books and doing special days or courses, not just for domestic violence, but to teach children/teenagers to become self-aware, how to deal with others, personalities, faith, self-belief, confidence, etc., would really be able to make a difference is young people’s lives. (Survey participant, female, 20, heterosexual)</w:t>
+        <w:t xml:space="preserve"> that I began to change and become a better person. So reading books and doing special days or courses, not just for domestic violence, but to teach children/teenagers to become self-aware, how to deal with others, personalities, faith, self-belief, confidence, etc., would really be able to make a difference is young people’s lives. (Survey participant, female, 20, heterosexual)</w:t>
       </w:r>
     </w:p>
     <w:p>
@@ -16008,35 +14939,7 @@
         <w:rPr>
           <w:lang w:val="en-GB"/>
         </w:rPr>
-        <w:t xml:space="preserve">In addition to the key themes regarding relevant support mechanisms in the sections above, </w:t>
-      </w:r>
-      <w:proofErr w:type="gramStart"/>
-      <w:r>
-        <w:rPr>
-          <w:lang w:val="en-GB"/>
-        </w:rPr>
-        <w:t>a large number of</w:t>
-      </w:r>
-      <w:proofErr w:type="gramEnd"/>
-      <w:r>
-        <w:rPr>
-          <w:lang w:val="en-GB"/>
-        </w:rPr>
-        <w:t xml:space="preserve"> young people stated they were unsure or did not know what would have been useful to them or could have made a difference to their experiences at the time. Being unsure was the </w:t>
-      </w:r>
-      <w:proofErr w:type="gramStart"/>
-      <w:r>
-        <w:rPr>
-          <w:lang w:val="en-GB"/>
-        </w:rPr>
-        <w:t>most commonly provided</w:t>
-      </w:r>
-      <w:proofErr w:type="gramEnd"/>
-      <w:r>
-        <w:rPr>
-          <w:lang w:val="en-GB"/>
-        </w:rPr>
-        <w:t xml:space="preserve"> open-ended answer in response to what would have been useful to young people at the time, highlighting the uncertainty experienced by young people around help-seeking and possibly their limited positive experiences with disclosures and help-seeking around their use and/or experiences of violence in the home.</w:t>
+        <w:t>In addition to the key themes regarding relevant support mechanisms in the sections above, a large number of young people stated they were unsure or did not know what would have been useful to them or could have made a difference to their experiences at the time. Being unsure was the most commonly provided open-ended answer in response to what would have been useful to young people at the time, highlighting the uncertainty experienced by young people around help-seeking and possibly their limited positive experiences with disclosures and help-seeking around their use and/or experiences of violence in the home.</w:t>
       </w:r>
     </w:p>
     <w:p>
@@ -16064,21 +14967,7 @@
         <w:rPr>
           <w:lang w:val="en-GB"/>
         </w:rPr>
-        <w:t>In addition to being unsure, a substantial number of young people (</w:t>
-      </w:r>
-      <w:proofErr w:type="gramStart"/>
-      <w:r>
-        <w:rPr>
-          <w:lang w:val="en-GB"/>
-        </w:rPr>
-        <w:t>similar to</w:t>
-      </w:r>
-      <w:proofErr w:type="gramEnd"/>
-      <w:r>
-        <w:rPr>
-          <w:lang w:val="en-GB"/>
-        </w:rPr>
-        <w:t xml:space="preserve"> the proportion of young people identifying the need for respite or a safe place as a key support mechanism) stated that nothing would have made a difference to their situation and experiences at the time. Together with the uncertainty around what support may be available and useful for young people using and/or experiencing violence in the home, this observation highlights the need for greater awareness of and access to relevant support services for young people. While some young people stated that nothing would have made a difference because no support was necessary, other reflections received suggest a belief that nobody could have helped at the time. In many instances, it is unclear from the brief responses provided by young people who felt nothing would have made a difference whether this feeling is based on past disclosures and/or help-seeking that did not make a difference; a lack of awareness of what support might have been available; or a combination of the two.</w:t>
+        <w:t>In addition to being unsure, a substantial number of young people (similar to the proportion of young people identifying the need for respite or a safe place as a key support mechanism) stated that nothing would have made a difference to their situation and experiences at the time. Together with the uncertainty around what support may be available and useful for young people using and/or experiencing violence in the home, this observation highlights the need for greater awareness of and access to relevant support services for young people. While some young people stated that nothing would have made a difference because no support was necessary, other reflections received suggest a belief that nobody could have helped at the time. In many instances, it is unclear from the brief responses provided by young people who felt nothing would have made a difference whether this feeling is based on past disclosures and/or help-seeking that did not make a difference; a lack of awareness of what support might have been available; or a combination of the two.</w:t>
       </w:r>
     </w:p>
     <w:p>
@@ -16101,15 +14990,7 @@
         <w:br/>
       </w:r>
       <w:r>
-        <w:t xml:space="preserve">Section 3: Reporting </w:t>
-      </w:r>
-      <w:proofErr w:type="spellStart"/>
-      <w:r>
-        <w:t>behaviours</w:t>
-      </w:r>
-      <w:proofErr w:type="spellEnd"/>
-      <w:r>
-        <w:t xml:space="preserve"> and support needs among priority cohorts</w:t>
+        <w:t>Section 3: Reporting behaviours and support needs among priority cohorts</w:t>
       </w:r>
       <w:bookmarkEnd w:id="38"/>
     </w:p>
@@ -16238,21 +15119,7 @@
         <w:rPr>
           <w:lang w:val="en-GB"/>
         </w:rPr>
-        <w:t xml:space="preserve">=32) who acknowledged using violence in the home said they had disclosed this to a family member. Young First Nations people also stated that a “better support system” (Survey participant, female, 20 years, sexuality unknown) and “people knowing that it’s not right” (Survey participant, female, 20 years, heterosexual) would have made a difference to their experiences at the time. Some young First Nations people stated that access to professional support would have been helpful, including access to a therapist, a support group or “authority stepping in” (Survey participant, female, 17 years, heterosexual) more generally. Fewer young First Nations people identified someone to talk to as a support mechanism they would have liked to have access to at the time. This may </w:t>
-      </w:r>
-      <w:proofErr w:type="gramStart"/>
-      <w:r>
-        <w:rPr>
-          <w:lang w:val="en-GB"/>
-        </w:rPr>
-        <w:t>be a reflection of</w:t>
-      </w:r>
-      <w:proofErr w:type="gramEnd"/>
-      <w:r>
-        <w:rPr>
-          <w:lang w:val="en-GB"/>
-        </w:rPr>
-        <w:t xml:space="preserve"> the nature and disclosure rates identified for young First Nations people above, which suggest that young First Nations people may be more connected to extended family and community members and/or feel more comfortable disclosing their use (and potentially experiences) of violence in the home.</w:t>
+        <w:t>=32) who acknowledged using violence in the home said they had disclosed this to a family member. Young First Nations people also stated that a “better support system” (Survey participant, female, 20 years, sexuality unknown) and “people knowing that it’s not right” (Survey participant, female, 20 years, heterosexual) would have made a difference to their experiences at the time. Some young First Nations people stated that access to professional support would have been helpful, including access to a therapist, a support group or “authority stepping in” (Survey participant, female, 17 years, heterosexual) more generally. Fewer young First Nations people identified someone to talk to as a support mechanism they would have liked to have access to at the time. This may be a reflection of the nature and disclosure rates identified for young First Nations people above, which suggest that young First Nations people may be more connected to extended family and community members and/or feel more comfortable disclosing their use (and potentially experiences) of violence in the home.</w:t>
       </w:r>
     </w:p>
     <w:p>
@@ -16329,35 +15196,7 @@
         <w:rPr>
           <w:lang w:val="en-GB"/>
         </w:rPr>
-        <w:t xml:space="preserve">As discussed in Section 2.3, respite and alternative living arrangements were one of the </w:t>
-      </w:r>
-      <w:proofErr w:type="gramStart"/>
-      <w:r>
-        <w:rPr>
-          <w:lang w:val="en-GB"/>
-        </w:rPr>
-        <w:t>most commonly stated</w:t>
-      </w:r>
-      <w:proofErr w:type="gramEnd"/>
-      <w:r>
-        <w:rPr>
-          <w:lang w:val="en-GB"/>
-        </w:rPr>
-        <w:t xml:space="preserve"> support needs by young people broadly. This observation is equally present in the data provided by young First Nations people. Responses about the need for respite and safe alternative living arrangements outnumbered other thematic responses among young First Nations people. This highlights the critical nature of an escape from their living arrangements marked by their own as well as other family members’ use of violence in the home. In addition to the frequency with which First Nations young people identify an escape from home as a key support need, the need for permanent alternative living arrangements also stands out in their responses. While two young First Nations women (19 and 20 years old, respectively) stated that having somewhere safe to stay more broadly would have helped at the time, </w:t>
-      </w:r>
-      <w:proofErr w:type="gramStart"/>
-      <w:r>
-        <w:rPr>
-          <w:lang w:val="en-GB"/>
-        </w:rPr>
-        <w:t>the majority of</w:t>
-      </w:r>
-      <w:proofErr w:type="gramEnd"/>
-      <w:r>
-        <w:rPr>
-          <w:lang w:val="en-GB"/>
-        </w:rPr>
-        <w:t xml:space="preserve"> First Nations young people who identified that they needed somewhere else to stay wanted to leave their home permanently. This was illustrated by the following examples:</w:t>
+        <w:t>As discussed in Section 2.3, respite and alternative living arrangements were one of the most commonly stated support needs by young people broadly. This observation is equally present in the data provided by young First Nations people. Responses about the need for respite and safe alternative living arrangements outnumbered other thematic responses among young First Nations people. This highlights the critical nature of an escape from their living arrangements marked by their own as well as other family members’ use of violence in the home. In addition to the frequency with which First Nations young people identify an escape from home as a key support need, the need for permanent alternative living arrangements also stands out in their responses. While two young First Nations women (19 and 20 years old, respectively) stated that having somewhere safe to stay more broadly would have helped at the time, the majority of First Nations young people who identified that they needed somewhere else to stay wanted to leave their home permanently. This was illustrated by the following examples:</w:t>
       </w:r>
     </w:p>
     <w:p>
@@ -16387,21 +15226,7 @@
         <w:rPr>
           <w:lang w:val="en-GB"/>
         </w:rPr>
-        <w:t xml:space="preserve">These findings reflect the observations made in Section 2.3, with </w:t>
-      </w:r>
-      <w:proofErr w:type="gramStart"/>
-      <w:r>
-        <w:rPr>
-          <w:lang w:val="en-GB"/>
-        </w:rPr>
-        <w:t>more young</w:t>
-      </w:r>
-      <w:proofErr w:type="gramEnd"/>
-      <w:r>
-        <w:rPr>
-          <w:lang w:val="en-GB"/>
-        </w:rPr>
-        <w:t xml:space="preserve"> First Nations people commenting on the need for permanent alternative living arrangements than on other support needs.</w:t>
+        <w:t>These findings reflect the observations made in Section 2.3, with more young First Nations people commenting on the need for permanent alternative living arrangements than on other support needs.</w:t>
       </w:r>
     </w:p>
     <w:p>
@@ -16967,21 +15792,7 @@
         <w:rPr>
           <w:lang w:val="en-GB"/>
         </w:rPr>
-        <w:t>(</w:t>
-      </w:r>
-      <w:proofErr w:type="gramStart"/>
-      <w:r>
-        <w:rPr>
-          <w:lang w:val="en-GB"/>
-        </w:rPr>
-        <w:t>1)=</w:t>
-      </w:r>
-      <w:proofErr w:type="gramEnd"/>
-      <w:r>
-        <w:rPr>
-          <w:lang w:val="en-GB"/>
-        </w:rPr>
-        <w:t xml:space="preserve">5.86, p&lt;0.05, Cramer’s V=-0.08). Similarly, the proportion of respondents from NESBs who said they had disclosed their use of violence to friends (13%, </w:t>
+        <w:t xml:space="preserve">(1)=5.86, p&lt;0.05, Cramer’s V=-0.08). Similarly, the proportion of respondents from NESBs who said they had disclosed their use of violence to friends (13%, </w:t>
       </w:r>
       <w:r>
         <w:rPr>
@@ -17124,21 +15935,7 @@
         <w:rPr>
           <w:lang w:val="en-GB"/>
         </w:rPr>
-        <w:t xml:space="preserve">When these young people reflected on what supports and services would have assisted them, the need for better recognition of the complexity and diversity of cultural experiences in educational settings and in services offered was often raised. Young people recognised that their parents may have had their “own traumas and life experiences”, and that parents were often navigating between two sets of cultural expectations. However, they also wanted their parents to understand them and the new social contexts in which they lived much better. Typifying this pattern, one young person asked for “an open mind from the family and culture”. Another said: “Having friends who were also experiencing the same cultural situation.” While </w:t>
-      </w:r>
-      <w:proofErr w:type="gramStart"/>
-      <w:r>
-        <w:rPr>
-          <w:lang w:val="en-GB"/>
-        </w:rPr>
-        <w:t>a number of</w:t>
-      </w:r>
-      <w:proofErr w:type="gramEnd"/>
-      <w:r>
-        <w:rPr>
-          <w:lang w:val="en-GB"/>
-        </w:rPr>
-        <w:t xml:space="preserve"> young people clearly expressed anger and frustration at paternal behaviour and patterns, there was compassion, too, and insight that parents were experiencing their own dislocations and trauma and needed support more than condemnation. As one participant commented:</w:t>
+        <w:t>When these young people reflected on what supports and services would have assisted them, the need for better recognition of the complexity and diversity of cultural experiences in educational settings and in services offered was often raised. Young people recognised that their parents may have had their “own traumas and life experiences”, and that parents were often navigating between two sets of cultural expectations. However, they also wanted their parents to understand them and the new social contexts in which they lived much better. Typifying this pattern, one young person asked for “an open mind from the family and culture”. Another said: “Having friends who were also experiencing the same cultural situation.” While a number of young people clearly expressed anger and frustration at paternal behaviour and patterns, there was compassion, too, and insight that parents were experiencing their own dislocations and trauma and needed support more than condemnation. As one participant commented:</w:t>
       </w:r>
     </w:p>
     <w:p>
@@ -17323,15 +16120,7 @@
         <w:pStyle w:val="BodySerifIndented0"/>
       </w:pPr>
       <w:r>
-        <w:t xml:space="preserve">My teacher came to home to counsel my grandparents that both genders have equal rights so I think if my grandparents would have some knowledge about </w:t>
-      </w:r>
-      <w:proofErr w:type="gramStart"/>
-      <w:r>
-        <w:t>education</w:t>
-      </w:r>
-      <w:proofErr w:type="gramEnd"/>
-      <w:r>
-        <w:t xml:space="preserve"> it could have helped at that time. (Survey participant, female, 20 years, does not identify with any sexuality)</w:t>
+        <w:t>My teacher came to home to counsel my grandparents that both genders have equal rights so I think if my grandparents would have some knowledge about education it could have helped at that time. (Survey participant, female, 20 years, does not identify with any sexuality)</w:t>
       </w:r>
     </w:p>
     <w:p>
@@ -17371,20 +16160,12 @@
           <w:lang w:val="en-GB"/>
         </w:rPr>
       </w:pPr>
-      <w:proofErr w:type="gramStart"/>
       <w:r>
         <w:rPr>
           <w:lang w:val="en-GB"/>
         </w:rPr>
         <w:lastRenderedPageBreak/>
-        <w:t>A number of</w:t>
-      </w:r>
-      <w:proofErr w:type="gramEnd"/>
-      <w:r>
-        <w:rPr>
-          <w:lang w:val="en-GB"/>
-        </w:rPr>
-        <w:t xml:space="preserve"> participants cited the ongoing use of physical violence as a disciplinary tool as particularly problematic. Decisions about violence were linked to outdated attitudes that didn’t or couldn’t work. One respondent noted: “Educating the older generation that physical violence is not the answer to discipline.” (Survey participant, female, 17, heterosexual)</w:t>
+        <w:t>A number of participants cited the ongoing use of physical violence as a disciplinary tool as particularly problematic. Decisions about violence were linked to outdated attitudes that didn’t or couldn’t work. One respondent noted: “Educating the older generation that physical violence is not the answer to discipline.” (Survey participant, female, 17, heterosexual)</w:t>
       </w:r>
     </w:p>
     <w:p>
@@ -17807,21 +16588,7 @@
         <w:rPr>
           <w:lang w:val="en-GB"/>
         </w:rPr>
-        <w:t xml:space="preserve">The survey invited young people to identify whether they had disability and provided a series of descriptors. These were not mutually exclusive and young people could select as many as were relevant for them. The following table offers an outline of the descriptors selected. Most participants selected more than one descriptor. In the category “other”, descriptions provided echoed, or correlated to other options (for example, </w:t>
-      </w:r>
-      <w:proofErr w:type="gramStart"/>
-      <w:r>
-        <w:rPr>
-          <w:lang w:val="en-GB"/>
-        </w:rPr>
-        <w:t>a number of</w:t>
-      </w:r>
-      <w:proofErr w:type="gramEnd"/>
-      <w:r>
-        <w:rPr>
-          <w:lang w:val="en-GB"/>
-        </w:rPr>
-        <w:t xml:space="preserve"> participants selected “other” and entered “autism spectrum disorder”; a number entered stress and anxiety which could equally be captured under “poor mental health”). In the following analysis, responses are not delineated in relation to descriptor unless there are specific indications that this is warranted.</w:t>
+        <w:t>The survey invited young people to identify whether they had disability and provided a series of descriptors. These were not mutually exclusive and young people could select as many as were relevant for them. The following table offers an outline of the descriptors selected. Most participants selected more than one descriptor. In the category “other”, descriptions provided echoed, or correlated to other options (for example, a number of participants selected “other” and entered “autism spectrum disorder”; a number entered stress and anxiety which could equally be captured under “poor mental health”). In the following analysis, responses are not delineated in relation to descriptor unless there are specific indications that this is warranted.</w:t>
       </w:r>
     </w:p>
     <w:p>
@@ -17896,21 +16663,7 @@
         <w:rPr>
           <w:lang w:val="en-GB"/>
         </w:rPr>
-        <w:t>(</w:t>
-      </w:r>
-      <w:proofErr w:type="gramStart"/>
-      <w:r>
-        <w:rPr>
-          <w:lang w:val="en-GB"/>
-        </w:rPr>
-        <w:t>1)=</w:t>
-      </w:r>
-      <w:proofErr w:type="gramEnd"/>
-      <w:r>
-        <w:rPr>
-          <w:lang w:val="en-GB"/>
-        </w:rPr>
-        <w:t xml:space="preserve">0.001, </w:t>
+        <w:t xml:space="preserve">(1)=0.001, </w:t>
       </w:r>
       <w:r>
         <w:rPr>
@@ -17959,21 +16712,7 @@
         <w:rPr>
           <w:lang w:val="en-GB"/>
         </w:rPr>
-        <w:t>(</w:t>
-      </w:r>
-      <w:proofErr w:type="gramStart"/>
-      <w:r>
-        <w:rPr>
-          <w:lang w:val="en-GB"/>
-        </w:rPr>
-        <w:t>1)=</w:t>
-      </w:r>
-      <w:proofErr w:type="gramEnd"/>
-      <w:r>
-        <w:rPr>
-          <w:lang w:val="en-GB"/>
-        </w:rPr>
-        <w:t xml:space="preserve">0.01, Fisher’s Exact </w:t>
+        <w:t xml:space="preserve">(1)=0.01, Fisher’s Exact </w:t>
       </w:r>
       <w:r>
         <w:rPr>
@@ -18022,21 +16761,7 @@
         <w:rPr>
           <w:lang w:val="en-GB"/>
         </w:rPr>
-        <w:t>(</w:t>
-      </w:r>
-      <w:proofErr w:type="gramStart"/>
-      <w:r>
-        <w:rPr>
-          <w:lang w:val="en-GB"/>
-        </w:rPr>
-        <w:t>1)=</w:t>
-      </w:r>
-      <w:proofErr w:type="gramEnd"/>
-      <w:r>
-        <w:rPr>
-          <w:lang w:val="en-GB"/>
-        </w:rPr>
-        <w:t xml:space="preserve">3.02, </w:t>
+        <w:t xml:space="preserve">(1)=3.02, </w:t>
       </w:r>
       <w:r>
         <w:rPr>
@@ -18075,21 +16800,7 @@
         <w:rPr>
           <w:lang w:val="en-GB"/>
         </w:rPr>
-        <w:t>(</w:t>
-      </w:r>
-      <w:proofErr w:type="gramStart"/>
-      <w:r>
-        <w:rPr>
-          <w:lang w:val="en-GB"/>
-        </w:rPr>
-        <w:t>1)=</w:t>
-      </w:r>
-      <w:proofErr w:type="gramEnd"/>
-      <w:r>
-        <w:rPr>
-          <w:lang w:val="en-GB"/>
-        </w:rPr>
-        <w:t xml:space="preserve">30.91, </w:t>
+        <w:t xml:space="preserve">(1)=30.91, </w:t>
       </w:r>
       <w:r>
         <w:rPr>
@@ -18554,15 +17265,7 @@
         <w:pStyle w:val="BodySerifIndented0"/>
       </w:pPr>
       <w:r>
-        <w:t xml:space="preserve">My parents are not well educated on mental health disorders, and this in turn made it very hard for them to understand that what they were doing was </w:t>
-      </w:r>
-      <w:proofErr w:type="gramStart"/>
-      <w:r>
-        <w:t>actually hurting</w:t>
-      </w:r>
-      <w:proofErr w:type="gramEnd"/>
-      <w:r>
-        <w:t xml:space="preserve"> me. As adults, it was assumed that they already knew, but my parents are immigrants who were treated the same way by their family. Adults need to be more educated. (Survey participant, female, 16, pansexual)</w:t>
+        <w:t>My parents are not well educated on mental health disorders, and this in turn made it very hard for them to understand that what they were doing was actually hurting me. As adults, it was assumed that they already knew, but my parents are immigrants who were treated the same way by their family. Adults need to be more educated. (Survey participant, female, 16, pansexual)</w:t>
       </w:r>
     </w:p>
     <w:p>
@@ -18600,15 +17303,7 @@
         <w:pStyle w:val="BodySerifIndented0"/>
       </w:pPr>
       <w:r>
-        <w:t xml:space="preserve">Do caring parents count[?]. </w:t>
-      </w:r>
-      <w:proofErr w:type="gramStart"/>
-      <w:r>
-        <w:t>Otherwise</w:t>
-      </w:r>
-      <w:proofErr w:type="gramEnd"/>
-      <w:r>
-        <w:t xml:space="preserve"> nothing. (Survey participant, female, 17, asexual)</w:t>
+        <w:t>Do caring parents count[?]. Otherwise nothing. (Survey participant, female, 17, asexual)</w:t>
       </w:r>
     </w:p>
     <w:p>
@@ -18652,21 +17347,7 @@
         <w:rPr>
           <w:lang w:val="en-GB"/>
         </w:rPr>
-        <w:t xml:space="preserve">There were </w:t>
-      </w:r>
-      <w:proofErr w:type="gramStart"/>
-      <w:r>
-        <w:rPr>
-          <w:lang w:val="en-GB"/>
-        </w:rPr>
-        <w:t>a number of</w:t>
-      </w:r>
-      <w:proofErr w:type="gramEnd"/>
-      <w:r>
-        <w:rPr>
-          <w:lang w:val="en-GB"/>
-        </w:rPr>
-        <w:t xml:space="preserve"> participants who expressed a wish for self-development as part of creating change. These comments often articulated a shared responsibility for the issues of violence in the home. It is significant that these comments were more frequent in the cohort of young people self-identifying with disability. Recent research indicates that experiences and feelings of shame are common for young people with disability (Lilley et al., 2020; Logeswaran et al., 2019): broader patterns of marginalisation and discrimination may lead young people with disability to feel that they are, in some way, at fault:</w:t>
+        <w:t>There were a number of participants who expressed a wish for self-development as part of creating change. These comments often articulated a shared responsibility for the issues of violence in the home. It is significant that these comments were more frequent in the cohort of young people self-identifying with disability. Recent research indicates that experiences and feelings of shame are common for young people with disability (Lilley et al., 2020; Logeswaran et al., 2019): broader patterns of marginalisation and discrimination may lead young people with disability to feel that they are, in some way, at fault:</w:t>
       </w:r>
     </w:p>
     <w:p>
@@ -18690,15 +17371,7 @@
         <w:pStyle w:val="BodySerifIndented0"/>
       </w:pPr>
       <w:r>
-        <w:t xml:space="preserve">Understanding why I was being yelled at. I knew I had anger issues of </w:t>
-      </w:r>
-      <w:proofErr w:type="gramStart"/>
-      <w:r>
-        <w:t>sorts</w:t>
-      </w:r>
-      <w:proofErr w:type="gramEnd"/>
-      <w:r>
-        <w:t xml:space="preserve"> but my parents never helped me work through it. More communication and open-mindedness instead of taking everything so personally. (Survey participant, female, 17, sexual identity unknown)</w:t>
+        <w:t>Understanding why I was being yelled at. I knew I had anger issues of sorts but my parents never helped me work through it. More communication and open-mindedness instead of taking everything so personally. (Survey participant, female, 17, sexual identity unknown)</w:t>
       </w:r>
     </w:p>
     <w:p>
@@ -18722,19 +17395,11 @@
           <w:lang w:val="en-GB"/>
         </w:rPr>
       </w:pPr>
-      <w:proofErr w:type="gramStart"/>
-      <w:r>
-        <w:rPr>
-          <w:lang w:val="en-GB"/>
-        </w:rPr>
-        <w:t>A number of</w:t>
-      </w:r>
-      <w:proofErr w:type="gramEnd"/>
-      <w:r>
-        <w:rPr>
-          <w:lang w:val="en-GB"/>
-        </w:rPr>
-        <w:t xml:space="preserve"> young people in this cohort talked about sibling violence as a significant issue; they identified as both experiencing and using violence. One young person with autism said:</w:t>
+      <w:r>
+        <w:rPr>
+          <w:lang w:val="en-GB"/>
+        </w:rPr>
+        <w:t>A number of young people in this cohort talked about sibling violence as a significant issue; they identified as both experiencing and using violence. One young person with autism said:</w:t>
       </w:r>
     </w:p>
     <w:p>
@@ -18742,15 +17407,7 @@
         <w:pStyle w:val="BodySerifIndented0"/>
       </w:pPr>
       <w:r>
-        <w:t xml:space="preserve">I don’t even know at this point. It all started as innocent play fighting and then one day when I was in high school, I hurt my brother so much that he </w:t>
-      </w:r>
-      <w:proofErr w:type="gramStart"/>
-      <w:r>
-        <w:t>cried</w:t>
-      </w:r>
-      <w:proofErr w:type="gramEnd"/>
-      <w:r>
-        <w:t xml:space="preserve"> and my mum threatened to inform the police. (Survey participant, male, 18, heterosexual)</w:t>
+        <w:t>I don’t even know at this point. It all started as innocent play fighting and then one day when I was in high school, I hurt my brother so much that he cried and my mum threatened to inform the police. (Survey participant, male, 18, heterosexual)</w:t>
       </w:r>
     </w:p>
     <w:p>
@@ -18773,23 +17430,7 @@
       </w:pPr>
       <w:r>
         <w:lastRenderedPageBreak/>
-        <w:t xml:space="preserve">I could have been more </w:t>
-      </w:r>
-      <w:proofErr w:type="gramStart"/>
-      <w:r>
-        <w:t>patient?</w:t>
-      </w:r>
-      <w:proofErr w:type="gramEnd"/>
-      <w:r>
-        <w:t xml:space="preserve"> My sister could have been disciplined more by my </w:t>
-      </w:r>
-      <w:proofErr w:type="gramStart"/>
-      <w:r>
-        <w:t>parents?</w:t>
-      </w:r>
-      <w:proofErr w:type="gramEnd"/>
-      <w:r>
-        <w:t xml:space="preserve"> (Survey participant, male, 20, heterosexual)</w:t>
+        <w:t>I could have been more patient? My sister could have been disciplined more by my parents? (Survey participant, male, 20, heterosexual)</w:t>
       </w:r>
     </w:p>
     <w:p>
@@ -18841,35 +17482,7 @@
         <w:rPr>
           <w:lang w:val="en-GB"/>
         </w:rPr>
-        <w:t xml:space="preserve">Again, there was significant and sustained emphasis in responses by young people with disability on the need for enhanced school responses, opportunities to see counsellors, better access to therapeutic referrals and better programs about different forms of violence. The most frequent response for this group of young people about what could be done to better support them was access to “someone to talk to”; at times, this was expressed as “someone to listen to me”. These findings echo the support needs of the wider sample of young people presented in Section 2.3. There were </w:t>
-      </w:r>
-      <w:proofErr w:type="gramStart"/>
-      <w:r>
-        <w:rPr>
-          <w:lang w:val="en-GB"/>
-        </w:rPr>
-        <w:t>a number of</w:t>
-      </w:r>
-      <w:proofErr w:type="gramEnd"/>
-      <w:r>
-        <w:rPr>
-          <w:lang w:val="en-GB"/>
-        </w:rPr>
-        <w:t xml:space="preserve"> reflections on the importance of adults who could intervene to assist young people in establishing their own boundaries and expectations for a safe and secure life: “Someone to talk to. Someone who knew it was wrong and told me that it was wrong. Someone who </w:t>
-      </w:r>
-      <w:proofErr w:type="gramStart"/>
-      <w:r>
-        <w:rPr>
-          <w:lang w:val="en-GB"/>
-        </w:rPr>
-        <w:t>actually loved</w:t>
-      </w:r>
-      <w:proofErr w:type="gramEnd"/>
-      <w:r>
-        <w:rPr>
-          <w:lang w:val="en-GB"/>
-        </w:rPr>
-        <w:t xml:space="preserve"> me and cared about me.” (Survey participant, male, 20, bisexual)</w:t>
+        <w:t>Again, there was significant and sustained emphasis in responses by young people with disability on the need for enhanced school responses, opportunities to see counsellors, better access to therapeutic referrals and better programs about different forms of violence. The most frequent response for this group of young people about what could be done to better support them was access to “someone to talk to”; at times, this was expressed as “someone to listen to me”. These findings echo the support needs of the wider sample of young people presented in Section 2.3. There were a number of reflections on the importance of adults who could intervene to assist young people in establishing their own boundaries and expectations for a safe and secure life: “Someone to talk to. Someone who knew it was wrong and told me that it was wrong. Someone who actually loved me and cared about me.” (Survey participant, male, 20, bisexual)</w:t>
       </w:r>
     </w:p>
     <w:p>
@@ -18879,19 +17492,11 @@
           <w:lang w:val="en-GB"/>
         </w:rPr>
       </w:pPr>
-      <w:proofErr w:type="gramStart"/>
-      <w:r>
-        <w:rPr>
-          <w:lang w:val="en-GB"/>
-        </w:rPr>
-        <w:t>Similar to</w:t>
-      </w:r>
-      <w:proofErr w:type="gramEnd"/>
-      <w:r>
-        <w:rPr>
-          <w:lang w:val="en-GB"/>
-        </w:rPr>
-        <w:t xml:space="preserve"> the wider sample, a number of young people with disability emphasised the vital role that schools play in supporting young people to develop knowledge, understanding and language to discuss issues of poor mental health and its consequences and outcomes, such as violence. As one participant commented: “Having schools discuss from an earlier age that things like this are normal, teaching ways to deal with issues, especially if you’re uncomfortable talking about things.” (Survey participant, female, 18, sexual identity unknown)</w:t>
+      <w:r>
+        <w:rPr>
+          <w:lang w:val="en-GB"/>
+        </w:rPr>
+        <w:t>Similar to the wider sample, a number of young people with disability emphasised the vital role that schools play in supporting young people to develop knowledge, understanding and language to discuss issues of poor mental health and its consequences and outcomes, such as violence. As one participant commented: “Having schools discuss from an earlier age that things like this are normal, teaching ways to deal with issues, especially if you’re uncomfortable talking about things.” (Survey participant, female, 18, sexual identity unknown)</w:t>
       </w:r>
     </w:p>
     <w:p>
@@ -18921,15 +17526,7 @@
         <w:pStyle w:val="BodySerifIndented0"/>
       </w:pPr>
       <w:r>
-        <w:t xml:space="preserve">Having access to a </w:t>
-      </w:r>
-      <w:proofErr w:type="gramStart"/>
-      <w:r>
-        <w:t>workers</w:t>
-      </w:r>
-      <w:proofErr w:type="gramEnd"/>
-      <w:r>
-        <w:t xml:space="preserve"> [</w:t>
+        <w:t>Having access to a workers [</w:t>
       </w:r>
       <w:r>
         <w:rPr>
@@ -18959,13 +17556,8 @@
       <w:pPr>
         <w:pStyle w:val="BodySerifIndented0"/>
       </w:pPr>
-      <w:proofErr w:type="gramStart"/>
-      <w:r>
-        <w:t>Less stigma,</w:t>
-      </w:r>
-      <w:proofErr w:type="gramEnd"/>
-      <w:r>
-        <w:t xml:space="preserve"> felt if I had both my parents and I wasn’t being beaten then I had no right to report and that nothing would be done anyway only that I would feel even more alone. (Survey participant, female, 19, bisexual)</w:t>
+      <w:r>
+        <w:t>Less stigma, felt if I had both my parents and I wasn’t being beaten then I had no right to report and that nothing would be done anyway only that I would feel even more alone. (Survey participant, female, 19, bisexual)</w:t>
       </w:r>
     </w:p>
     <w:p>
@@ -18995,15 +17587,7 @@
         <w:pStyle w:val="BodySerifIndented0"/>
       </w:pPr>
       <w:r>
-        <w:t xml:space="preserve">People who I can reach out to, who are disconnected from my school and </w:t>
-      </w:r>
-      <w:proofErr w:type="gramStart"/>
-      <w:r>
-        <w:t>family</w:t>
-      </w:r>
-      <w:proofErr w:type="gramEnd"/>
-      <w:r>
-        <w:t xml:space="preserve"> so they get a clean slate to listen to me. (Survey participant, female, 19, bisexual)</w:t>
+        <w:t>People who I can reach out to, who are disconnected from my school and family so they get a clean slate to listen to me. (Survey participant, female, 19, bisexual)</w:t>
       </w:r>
     </w:p>
     <w:p>
@@ -19137,21 +17721,7 @@
         <w:rPr>
           <w:lang w:val="en-GB"/>
         </w:rPr>
-        <w:t>(</w:t>
-      </w:r>
-      <w:proofErr w:type="gramStart"/>
-      <w:r>
-        <w:rPr>
-          <w:lang w:val="en-GB"/>
-        </w:rPr>
-        <w:t>1)=</w:t>
-      </w:r>
-      <w:proofErr w:type="gramEnd"/>
-      <w:r>
-        <w:rPr>
-          <w:lang w:val="en-GB"/>
-        </w:rPr>
-        <w:t xml:space="preserve">1.59, </w:t>
+        <w:t xml:space="preserve">(1)=1.59, </w:t>
       </w:r>
       <w:r>
         <w:rPr>
@@ -19311,21 +17881,7 @@
         <w:rPr>
           <w:lang w:val="en-GB"/>
         </w:rPr>
-        <w:t xml:space="preserve">=592 of respondents who self-identified as heterosexual). Overall, there were </w:t>
-      </w:r>
-      <w:proofErr w:type="gramStart"/>
-      <w:r>
-        <w:rPr>
-          <w:lang w:val="en-GB"/>
-        </w:rPr>
-        <w:t>a number of</w:t>
-      </w:r>
-      <w:proofErr w:type="gramEnd"/>
-      <w:r>
-        <w:rPr>
-          <w:lang w:val="en-GB"/>
-        </w:rPr>
-        <w:t xml:space="preserve"> key differences in the reporting behaviours of sexual identity diverse young people compared to cisgender respondents. In particular, sexual identity diverse young people were statistically more likely to say they had disclosed their use of violence in the home to their friends (23%, </w:t>
+        <w:t xml:space="preserve">=592 of respondents who self-identified as heterosexual). Overall, there were a number of key differences in the reporting behaviours of sexual identity diverse young people compared to cisgender respondents. In particular, sexual identity diverse young people were statistically more likely to say they had disclosed their use of violence in the home to their friends (23%, </w:t>
       </w:r>
       <w:r>
         <w:rPr>
@@ -19436,21 +17992,7 @@
         <w:rPr>
           <w:lang w:val="en-GB"/>
         </w:rPr>
-        <w:t>(</w:t>
-      </w:r>
-      <w:proofErr w:type="gramStart"/>
-      <w:r>
-        <w:rPr>
-          <w:lang w:val="en-GB"/>
-        </w:rPr>
-        <w:t>1)=</w:t>
-      </w:r>
-      <w:proofErr w:type="gramEnd"/>
-      <w:r>
-        <w:rPr>
-          <w:lang w:val="en-GB"/>
-        </w:rPr>
-        <w:t xml:space="preserve">0.06, </w:t>
+        <w:t xml:space="preserve">(1)=0.06, </w:t>
       </w:r>
       <w:r>
         <w:rPr>
@@ -19525,21 +18067,7 @@
         <w:rPr>
           <w:lang w:val="en-GB"/>
         </w:rPr>
-        <w:t xml:space="preserve">It is important to note that violence perpetration among our sample is highly correlated with experience of violence and/or child abuse. As such, data is strongly focused </w:t>
-      </w:r>
-      <w:proofErr w:type="gramStart"/>
-      <w:r>
-        <w:rPr>
-          <w:lang w:val="en-GB"/>
-        </w:rPr>
-        <w:t>towards</w:t>
-      </w:r>
-      <w:proofErr w:type="gramEnd"/>
-      <w:r>
-        <w:rPr>
-          <w:lang w:val="en-GB"/>
-        </w:rPr>
-        <w:t xml:space="preserve"> support needs with regards to the violent environment in total, rather than violence perpetration per se. When asked to give a reason for their use of violence, the primary themes for participants who identified as having a diverse gender or sexual identity, as well as for participants in the wider sample, pertained to reproducing an established norm and/or connecting their use of violence to the trauma of experiencing violence. The second major theme, which shows some overlap with the first, related to reciprocal use of violence or “self-defence”.</w:t>
+        <w:t>It is important to note that violence perpetration among our sample is highly correlated with experience of violence and/or child abuse. As such, data is strongly focused towards support needs with regards to the violent environment in total, rather than violence perpetration per se. When asked to give a reason for their use of violence, the primary themes for participants who identified as having a diverse gender or sexual identity, as well as for participants in the wider sample, pertained to reproducing an established norm and/or connecting their use of violence to the trauma of experiencing violence. The second major theme, which shows some overlap with the first, related to reciprocal use of violence or “self-defence”.</w:t>
       </w:r>
     </w:p>
     <w:p>
@@ -20551,20 +19079,12 @@
           <w:lang w:val="en-GB"/>
         </w:rPr>
       </w:pPr>
-      <w:proofErr w:type="gramStart"/>
       <w:r>
         <w:rPr>
           <w:lang w:val="en-GB"/>
         </w:rPr>
         <w:lastRenderedPageBreak/>
-        <w:t>Similar to</w:t>
-      </w:r>
-      <w:proofErr w:type="gramEnd"/>
-      <w:r>
-        <w:rPr>
-          <w:lang w:val="en-GB"/>
-        </w:rPr>
-        <w:t xml:space="preserve"> young people in the wider sample, some gender- and sexually diverse young people commented more broadly about a desire for their parents to be better educated or to be more aware of the impact of violence without identifying the need for therapy:</w:t>
+        <w:t>Similar to young people in the wider sample, some gender- and sexually diverse young people commented more broadly about a desire for their parents to be better educated or to be more aware of the impact of violence without identifying the need for therapy:</w:t>
       </w:r>
     </w:p>
     <w:p>
@@ -20630,15 +19150,7 @@
         <w:pStyle w:val="BodySerifIndented0"/>
       </w:pPr>
       <w:r>
-        <w:t xml:space="preserve">An understanding that parents using violence and putting me down as punishment isn’t okay </w:t>
-      </w:r>
-      <w:proofErr w:type="gramStart"/>
-      <w:r>
-        <w:t>and also</w:t>
-      </w:r>
-      <w:proofErr w:type="gramEnd"/>
-      <w:r>
-        <w:t xml:space="preserve"> that physical fights between siblings shouldn’t occur. (Survey participant, female, 17, bisexual)</w:t>
+        <w:t>An understanding that parents using violence and putting me down as punishment isn’t okay and also that physical fights between siblings shouldn’t occur. (Survey participant, female, 17, bisexual)</w:t>
       </w:r>
     </w:p>
     <w:p>
@@ -20668,15 +19180,7 @@
         <w:pStyle w:val="BodySerifIndented0"/>
       </w:pPr>
       <w:r>
-        <w:t xml:space="preserve">Talking to my friends about it more and normalising talking about it as well as society in general focusing breaking this cycle of toxic masculinity that often results in violence in the home to a much worse degree than </w:t>
-      </w:r>
-      <w:proofErr w:type="spellStart"/>
-      <w:r>
-        <w:t>i</w:t>
-      </w:r>
-      <w:proofErr w:type="spellEnd"/>
-      <w:r>
-        <w:t xml:space="preserve"> have experienced [un]fortunately. (Survey participant, female, 20, queer)</w:t>
+        <w:t>Talking to my friends about it more and normalising talking about it as well as society in general focusing breaking this cycle of toxic masculinity that often results in violence in the home to a much worse degree than i have experienced [un]fortunately. (Survey participant, female, 20, queer)</w:t>
       </w:r>
     </w:p>
     <w:p>
@@ -20721,15 +19225,7 @@
         <w:t>sic</w:t>
       </w:r>
       <w:r>
-        <w:t xml:space="preserve">] or </w:t>
-      </w:r>
-      <w:proofErr w:type="gramStart"/>
-      <w:r>
-        <w:t>mentors, and</w:t>
-      </w:r>
-      <w:proofErr w:type="gramEnd"/>
-      <w:r>
-        <w:t xml:space="preserve"> stopping the stigma around seeking counselling. (Survey participant, female, 20, bisexual)</w:t>
+        <w:t>] or mentors, and stopping the stigma around seeking counselling. (Survey participant, female, 20, bisexual)</w:t>
       </w:r>
     </w:p>
     <w:p>
@@ -20783,15 +19279,7 @@
         <w:pStyle w:val="BodySerifIndented0"/>
       </w:pPr>
       <w:r>
-        <w:t xml:space="preserve">My school counsellor she basically did nothing and told me </w:t>
-      </w:r>
-      <w:proofErr w:type="spellStart"/>
-      <w:r>
-        <w:t>thats</w:t>
-      </w:r>
-      <w:proofErr w:type="spellEnd"/>
-      <w:r>
-        <w:t xml:space="preserve"> terrible in the most generic way. (Survey participant, female, 20, queer)</w:t>
+        <w:t>My school counsellor she basically did nothing and told me thats terrible in the most generic way. (Survey participant, female, 20, queer)</w:t>
       </w:r>
     </w:p>
     <w:p>
@@ -20839,21 +19327,7 @@
         <w:rPr>
           <w:lang w:val="en-GB"/>
         </w:rPr>
-        <w:t>There were also several occasions where gender- and sexually diverse young people held up school counsellors as the most helpful source of support they had disclosed to. However, the negative trend in the above comments supports research that recognises that young LGBTQIA+ people are “</w:t>
-      </w:r>
-      <w:proofErr w:type="spellStart"/>
-      <w:r>
-        <w:rPr>
-          <w:lang w:val="en-GB"/>
-        </w:rPr>
-        <w:t>under served</w:t>
-      </w:r>
-      <w:proofErr w:type="spellEnd"/>
-      <w:r>
-        <w:rPr>
-          <w:lang w:val="en-GB"/>
-        </w:rPr>
-        <w:t>” by school counsellors relative to their cis-heterosexual peers (Asplund &amp; Orway, 2018; Simons et al., 2018).</w:t>
+        <w:t>There were also several occasions where gender- and sexually diverse young people held up school counsellors as the most helpful source of support they had disclosed to. However, the negative trend in the above comments supports research that recognises that young LGBTQIA+ people are “under served” by school counsellors relative to their cis-heterosexual peers (Asplund &amp; Orway, 2018; Simons et al., 2018).</w:t>
       </w:r>
     </w:p>
     <w:p>
@@ -20881,21 +19355,7 @@
         <w:rPr>
           <w:lang w:val="en-GB"/>
         </w:rPr>
-        <w:t xml:space="preserve">This was the case also in schools, where students wanted to feel safe in the knowledge that they would be believed over the adults who may have been behaving inappropriately, as this young person described: “More trustworthy and helpful teachers, less trust in the adults that messed me up.” (Survey participant, female, 16, </w:t>
-      </w:r>
-      <w:proofErr w:type="spellStart"/>
-      <w:r>
-        <w:rPr>
-          <w:lang w:val="en-GB"/>
-        </w:rPr>
-        <w:t>aroace</w:t>
-      </w:r>
-      <w:proofErr w:type="spellEnd"/>
-      <w:r>
-        <w:rPr>
-          <w:lang w:val="en-GB"/>
-        </w:rPr>
-        <w:t>)</w:t>
+        <w:t>This was the case also in schools, where students wanted to feel safe in the knowledge that they would be believed over the adults who may have been behaving inappropriately, as this young person described: “More trustworthy and helpful teachers, less trust in the adults that messed me up.” (Survey participant, female, 16, aroace)</w:t>
       </w:r>
     </w:p>
     <w:p>
@@ -20937,21 +19397,7 @@
         <w:rPr>
           <w:lang w:val="en-GB"/>
         </w:rPr>
-        <w:t xml:space="preserve">The final major theme that was identified regarding gender- and sexually diverse young people’s service and support needs related to being able to physically distance themselves from the perpetrator. </w:t>
-      </w:r>
-      <w:proofErr w:type="gramStart"/>
-      <w:r>
-        <w:rPr>
-          <w:lang w:val="en-GB"/>
-        </w:rPr>
-        <w:t>Similar to</w:t>
-      </w:r>
-      <w:proofErr w:type="gramEnd"/>
-      <w:r>
-        <w:rPr>
-          <w:lang w:val="en-GB"/>
-        </w:rPr>
-        <w:t xml:space="preserve"> the wider sample of young people, gender- and sexually diverse young people highlighted the need for an escape, which was described as temporary by some and more permanent by others:</w:t>
+        <w:t>The final major theme that was identified regarding gender- and sexually diverse young people’s service and support needs related to being able to physically distance themselves from the perpetrator. Similar to the wider sample of young people, gender- and sexually diverse young people highlighted the need for an escape, which was described as temporary by some and more permanent by others:</w:t>
       </w:r>
     </w:p>
     <w:p>
@@ -21301,21 +19747,7 @@
         <w:rPr>
           <w:lang w:val="en-GB"/>
         </w:rPr>
-        <w:t>(</w:t>
-      </w:r>
-      <w:proofErr w:type="gramStart"/>
-      <w:r>
-        <w:rPr>
-          <w:lang w:val="en-GB"/>
-        </w:rPr>
-        <w:t>1)=</w:t>
-      </w:r>
-      <w:proofErr w:type="gramEnd"/>
-      <w:r>
-        <w:rPr>
-          <w:lang w:val="en-GB"/>
-        </w:rPr>
-        <w:t xml:space="preserve">2.68, </w:t>
+        <w:t xml:space="preserve">(1)=2.68, </w:t>
       </w:r>
       <w:r>
         <w:rPr>
@@ -21828,21 +20260,7 @@
         <w:rPr>
           <w:lang w:val="en-GB"/>
         </w:rPr>
-        <w:t>The COVID-19 pandemic requires the findings in this study relating to education settings</w:t>
-      </w:r>
-      <w:proofErr w:type="gramStart"/>
-      <w:r>
-        <w:rPr>
-          <w:lang w:val="en-GB"/>
-        </w:rPr>
-        <w:t>, in particular, to</w:t>
-      </w:r>
-      <w:proofErr w:type="gramEnd"/>
-      <w:r>
-        <w:rPr>
-          <w:lang w:val="en-GB"/>
-        </w:rPr>
-        <w:t xml:space="preserve"> be read with some caution. We note the importance of childcare, kindergarten and school-based settings as sites where young people who are experiencing and/or using violence in the home can disclose to an adult and receive a support response. The ability to deliver in-person supports to such children was often interrupted during COVID-19 periods of lockdown. However, as young people have returned more consistently to face-to-face schooling, there is a need to ensure co-occurring experiences of violence and complex needs are identified and addressed to the extent possible within the school setting.</w:t>
+        <w:t>The COVID-19 pandemic requires the findings in this study relating to education settings, in particular, to be read with some caution. We note the importance of childcare, kindergarten and school-based settings as sites where young people who are experiencing and/or using violence in the home can disclose to an adult and receive a support response. The ability to deliver in-person supports to such children was often interrupted during COVID-19 periods of lockdown. However, as young people have returned more consistently to face-to-face schooling, there is a need to ensure co-occurring experiences of violence and complex needs are identified and addressed to the extent possible within the school setting.</w:t>
       </w:r>
     </w:p>
     <w:p>
@@ -21872,21 +20290,7 @@
         <w:rPr>
           <w:lang w:val="en-GB"/>
         </w:rPr>
-        <w:t>Drawing on data obtained as part of a national survey of 5,000 young Australians aged between 16 and 20, this study significantly builds on current understandings of the service and support needs of young people in Australia who use violence in the home. It does so by centring the voices of young people; this commitment to privileging the experiences and expertise of young Australians is a key strength of the study. A quantitative and qualitative analysis of this data facilitates in-depth exploration of the ways in which young people who use violence in the home seek help, and the people to whom they disclose their experiences of violence. The report also improves our current understandings of young people’s unmet support needs and their reflections on what supports would have assisted them during and following their experience of DFV. Given the significant prevalence of DFV among Australian children and young people, and the co-occurrence of direct victimisation and uses of violence during childhood (</w:t>
-      </w:r>
-      <w:proofErr w:type="gramStart"/>
-      <w:r>
-        <w:rPr>
-          <w:lang w:val="en-GB"/>
-        </w:rPr>
-        <w:t>Fitz-Gibbon</w:t>
-      </w:r>
-      <w:proofErr w:type="gramEnd"/>
-      <w:r>
-        <w:rPr>
-          <w:lang w:val="en-GB"/>
-        </w:rPr>
-        <w:t>, Meyer et al., 2022), ensuring that the service system is designed to meet the needs of young people is essential.</w:t>
+        <w:t>Drawing on data obtained as part of a national survey of 5,000 young Australians aged between 16 and 20, this study significantly builds on current understandings of the service and support needs of young people in Australia who use violence in the home. It does so by centring the voices of young people; this commitment to privileging the experiences and expertise of young Australians is a key strength of the study. A quantitative and qualitative analysis of this data facilitates in-depth exploration of the ways in which young people who use violence in the home seek help, and the people to whom they disclose their experiences of violence. The report also improves our current understandings of young people’s unmet support needs and their reflections on what supports would have assisted them during and following their experience of DFV. Given the significant prevalence of DFV among Australian children and young people, and the co-occurrence of direct victimisation and uses of violence during childhood (Fitz-Gibbon, Meyer et al., 2022), ensuring that the service system is designed to meet the needs of young people is essential.</w:t>
       </w:r>
     </w:p>
     <w:p>
@@ -21928,21 +20332,7 @@
         <w:rPr>
           <w:lang w:val="en-GB"/>
         </w:rPr>
-        <w:t xml:space="preserve">Another limitation of the study relates to the open-text responses received by young people who had used violence in the home </w:t>
-      </w:r>
-      <w:proofErr w:type="gramStart"/>
-      <w:r>
-        <w:rPr>
-          <w:lang w:val="en-GB"/>
-        </w:rPr>
-        <w:t>and also</w:t>
-      </w:r>
-      <w:proofErr w:type="gramEnd"/>
-      <w:r>
-        <w:rPr>
-          <w:lang w:val="en-GB"/>
-        </w:rPr>
-        <w:t xml:space="preserve"> had co-occurring experiences of DFV victimisation. While several of the survey questions specifically asked young people who they disclosed their use of violence in the home to and whether their use of violence in the home was reported to the police, the question on what supports would have helped them invited participants to reflect </w:t>
+        <w:t xml:space="preserve">Another limitation of the study relates to the open-text responses received by young people who had used violence in the home and also had co-occurring experiences of DFV victimisation. While several of the survey questions specifically asked young people who they disclosed their use of violence in the home to and whether their use of violence in the home was reported to the police, the question on what supports would have helped them invited participants to reflect </w:t>
       </w:r>
       <w:r>
         <w:rPr>
@@ -21979,63 +20369,7 @@
         <w:rPr>
           <w:lang w:val="en-GB"/>
         </w:rPr>
-        <w:t xml:space="preserve">This report is the second of two reports (see also </w:t>
-      </w:r>
-      <w:proofErr w:type="gramStart"/>
-      <w:r>
-        <w:rPr>
-          <w:lang w:val="en-GB"/>
-        </w:rPr>
-        <w:t>Fitz-Gibbon</w:t>
-      </w:r>
-      <w:proofErr w:type="gramEnd"/>
-      <w:r>
-        <w:rPr>
-          <w:lang w:val="en-GB"/>
-        </w:rPr>
-        <w:t xml:space="preserve">, Meyer et al., 2022) presenting the findings from our national study which sought to address significant knowledge gaps on the prevalence, impacts and service needs of young people who use violence in the home in Australia. To date, research examining the adequacy of service responses to adolescent family violence in Australia has relied heavily on the analysis of administrative data (for example, police records) or through engagement with practitioners and relevant stakeholders. By drawing directly on the experiences of young people who use family violence, the report provides a more comprehensive picture of the service and support needs of these young people than what has been previously identified. Future research should extend this focus on young people and engage with them further. </w:t>
-      </w:r>
-      <w:proofErr w:type="gramStart"/>
-      <w:r>
-        <w:rPr>
-          <w:lang w:val="en-GB"/>
-        </w:rPr>
-        <w:t>In particular, we</w:t>
-      </w:r>
-      <w:proofErr w:type="gramEnd"/>
-      <w:r>
-        <w:rPr>
-          <w:lang w:val="en-GB"/>
-        </w:rPr>
-        <w:t xml:space="preserve"> note the value of longitudinal approaches to data collection with birth cohorts to establish prevalence and patterns of childhood abuse and subsequent use of violence over time, as well as the impacts, benefits and limits of different interventions, system engagements and responses. While this study </w:t>
-      </w:r>
-      <w:proofErr w:type="gramStart"/>
-      <w:r>
-        <w:rPr>
-          <w:lang w:val="en-GB"/>
-        </w:rPr>
-        <w:t>is able to</w:t>
-      </w:r>
-      <w:proofErr w:type="gramEnd"/>
-      <w:r>
-        <w:rPr>
-          <w:lang w:val="en-GB"/>
-        </w:rPr>
-        <w:t xml:space="preserve"> point to young people’s support needs and opportunities to enhance and improve service system responses, it does not purport to undertake a stocktake of interventions already in place. Robust research on the effectiveness of tailored interventions for young people who use violence in the home is needed in Australia given the relative dearth of current service options for this form of DFV. This research should be cognisant of the need for policies and practices in this space to be developed and carried out with an understanding of the </w:t>
-      </w:r>
-      <w:proofErr w:type="gramStart"/>
-      <w:r>
-        <w:rPr>
-          <w:lang w:val="en-GB"/>
-        </w:rPr>
-        <w:t>often complex</w:t>
-      </w:r>
-      <w:proofErr w:type="gramEnd"/>
-      <w:r>
-        <w:rPr>
-          <w:lang w:val="en-GB"/>
-        </w:rPr>
-        <w:t xml:space="preserve"> trauma histories of young people who use violence in the home (see further Fitz-Gibbon, Meyer et al., 2022).</w:t>
+        <w:t>This report is the second of two reports (see also Fitz-Gibbon, Meyer et al., 2022) presenting the findings from our national study which sought to address significant knowledge gaps on the prevalence, impacts and service needs of young people who use violence in the home in Australia. To date, research examining the adequacy of service responses to adolescent family violence in Australia has relied heavily on the analysis of administrative data (for example, police records) or through engagement with practitioners and relevant stakeholders. By drawing directly on the experiences of young people who use family violence, the report provides a more comprehensive picture of the service and support needs of these young people than what has been previously identified. Future research should extend this focus on young people and engage with them further. In particular, we note the value of longitudinal approaches to data collection with birth cohorts to establish prevalence and patterns of childhood abuse and subsequent use of violence over time, as well as the impacts, benefits and limits of different interventions, system engagements and responses. While this study is able to point to young people’s support needs and opportunities to enhance and improve service system responses, it does not purport to undertake a stocktake of interventions already in place. Robust research on the effectiveness of tailored interventions for young people who use violence in the home is needed in Australia given the relative dearth of current service options for this form of DFV. This research should be cognisant of the need for policies and practices in this space to be developed and carried out with an understanding of the often complex trauma histories of young people who use violence in the home (see further Fitz-Gibbon, Meyer et al., 2022).</w:t>
       </w:r>
     </w:p>
     <w:p>
@@ -22107,21 +20441,7 @@
         <w:rPr>
           <w:lang w:val="en-GB"/>
         </w:rPr>
-        <w:t xml:space="preserve">When considered in light of the findings presented in Fitz-Gibbon, Meyer et al. (2022), which revealed the significant co-occurrence of being subjected or exposed to DFV and using of violence in the home among young people in Australia, this study reiterates the call made over six years ago by the Victorian RCFV (2016) that children must be seen and responded to as victim-survivors of family violence in their own right. Supporting the recovery needs of young people who have experienced and used DFV is an essential strategy to reduce the risk of intergenerational violence, to minimise the impacts of AFV on other family members, and to ensure the trauma experienced by young Australians </w:t>
-      </w:r>
-      <w:proofErr w:type="gramStart"/>
-      <w:r>
-        <w:rPr>
-          <w:lang w:val="en-GB"/>
-        </w:rPr>
-        <w:t>as a result of</w:t>
-      </w:r>
-      <w:proofErr w:type="gramEnd"/>
-      <w:r>
-        <w:rPr>
-          <w:lang w:val="en-GB"/>
-        </w:rPr>
-        <w:t xml:space="preserve"> DFV is addressed.</w:t>
+        <w:t>When considered in light of the findings presented in Fitz-Gibbon, Meyer et al. (2022), which revealed the significant co-occurrence of being subjected or exposed to DFV and using of violence in the home among young people in Australia, this study reiterates the call made over six years ago by the Victorian RCFV (2016) that children must be seen and responded to as victim-survivors of family violence in their own right. Supporting the recovery needs of young people who have experienced and used DFV is an essential strategy to reduce the risk of intergenerational violence, to minimise the impacts of AFV on other family members, and to ensure the trauma experienced by young Australians as a result of DFV is addressed.</w:t>
       </w:r>
     </w:p>
     <w:p>
@@ -22160,21 +20480,7 @@
         <w:rPr>
           <w:lang w:val="en-GB"/>
         </w:rPr>
-        <w:t xml:space="preserve">The support needs identified by young people in this study highlight the critical nature of early intervention and support for children and young people experiencing parent/carer DFV along with other forms of childhood trauma. Further, findings presented in the support needs sections highlight the need for holistic support for young people using violence in the home and their families. Given the high level of overlap between young people’s use and experiences of violence in the home (see </w:t>
-      </w:r>
-      <w:proofErr w:type="gramStart"/>
-      <w:r>
-        <w:rPr>
-          <w:lang w:val="en-GB"/>
-        </w:rPr>
-        <w:t>Fitz-Gibbon</w:t>
-      </w:r>
-      <w:proofErr w:type="gramEnd"/>
-      <w:r>
-        <w:rPr>
-          <w:lang w:val="en-GB"/>
-        </w:rPr>
-        <w:t>, Meyer et al., 2022), families presenting with adolescent violence in the home require holistic responses. These responses should include a wider risk assessment around past and ongoing parental violence in the home, and ongoing recovery and support needs of parents/carers, siblings and/or the young person using violence. Here, access to individual and confidential professional support for young people is important. Finally, education for parents as well as children and young people is crucial. Education should focus on respectful relationships, what constitutes DFV, the normalisation of violence and its intergenerational transmission, and available support mechanisms. Education can facilitate help-seeking, minimise stigma around families’ experiences of and support needs around DFV, and ensure access to trauma recovery services for adult and child victim-survivors.</w:t>
+        <w:t>The support needs identified by young people in this study highlight the critical nature of early intervention and support for children and young people experiencing parent/carer DFV along with other forms of childhood trauma. Further, findings presented in the support needs sections highlight the need for holistic support for young people using violence in the home and their families. Given the high level of overlap between young people’s use and experiences of violence in the home (see Fitz-Gibbon, Meyer et al., 2022), families presenting with adolescent violence in the home require holistic responses. These responses should include a wider risk assessment around past and ongoing parental violence in the home, and ongoing recovery and support needs of parents/carers, siblings and/or the young person using violence. Here, access to individual and confidential professional support for young people is important. Finally, education for parents as well as children and young people is crucial. Education should focus on respectful relationships, what constitutes DFV, the normalisation of violence and its intergenerational transmission, and available support mechanisms. Education can facilitate help-seeking, minimise stigma around families’ experiences of and support needs around DFV, and ensure access to trauma recovery services for adult and child victim-survivors.</w:t>
       </w:r>
     </w:p>
     <w:p>
@@ -22199,36 +20505,14 @@
         <w:rPr>
           <w:lang w:val="en-GB"/>
         </w:rPr>
-        <w:t xml:space="preserve">Asplund, N. R., &amp; Ordway, A. M. (2018). School </w:t>
-      </w:r>
-      <w:proofErr w:type="spellStart"/>
-      <w:r>
-        <w:rPr>
-          <w:lang w:val="en-GB"/>
-        </w:rPr>
-        <w:t>counseling</w:t>
-      </w:r>
-      <w:proofErr w:type="spellEnd"/>
-      <w:r>
-        <w:rPr>
-          <w:lang w:val="en-GB"/>
-        </w:rPr>
-        <w:t xml:space="preserve"> toward an LGBTQ-inclusive school climate: Implementing the SCEARE model. </w:t>
+        <w:t>Asplund, N. R., &amp; Ordway, A. M. (2018). School counseling toward an LGBTQ-inclusive school climate: Implementing the SCEARE model. </w:t>
       </w:r>
       <w:r>
         <w:rPr>
           <w:rStyle w:val="Emphasis"/>
         </w:rPr>
-        <w:t xml:space="preserve">Journal of LGBT Issues in </w:t>
-      </w:r>
-      <w:proofErr w:type="spellStart"/>
-      <w:r>
-        <w:rPr>
-          <w:rStyle w:val="Emphasis"/>
-        </w:rPr>
-        <w:t>Counseling</w:t>
-      </w:r>
-      <w:proofErr w:type="spellEnd"/>
+        <w:t>Journal of LGBT Issues in Counseling</w:t>
+      </w:r>
       <w:r>
         <w:rPr>
           <w:lang w:val="en-GB"/>
@@ -22257,35 +20541,7 @@
         <w:rPr>
           <w:lang w:val="en-GB"/>
         </w:rPr>
-        <w:t xml:space="preserve">Asquith, N.L., Collison, A., Lewis, L., Noonan, K., Layard, E., Kaur, G., </w:t>
-      </w:r>
-      <w:proofErr w:type="spellStart"/>
-      <w:r>
-        <w:rPr>
-          <w:lang w:val="en-GB"/>
-        </w:rPr>
-        <w:t>Bellei</w:t>
-      </w:r>
-      <w:proofErr w:type="spellEnd"/>
-      <w:r>
-        <w:rPr>
-          <w:lang w:val="en-GB"/>
-        </w:rPr>
-        <w:t xml:space="preserve">, F., &amp; </w:t>
-      </w:r>
-      <w:proofErr w:type="spellStart"/>
-      <w:r>
-        <w:rPr>
-          <w:lang w:val="en-GB"/>
-        </w:rPr>
-        <w:t>Yigiter</w:t>
-      </w:r>
-      <w:proofErr w:type="spellEnd"/>
-      <w:r>
-        <w:rPr>
-          <w:lang w:val="en-GB"/>
-        </w:rPr>
-        <w:t>, E. (2019). Home is where our story begins: CALD LGBTIQ+ people’s relationships to family. </w:t>
+        <w:t>Asquith, N.L., Collison, A., Lewis, L., Noonan, K., Layard, E., Kaur, G., Bellei, F., &amp; Yigiter, E. (2019). Home is where our story begins: CALD LGBTIQ+ people’s relationships to family. </w:t>
       </w:r>
       <w:r>
         <w:rPr>
@@ -22693,19 +20949,11 @@
           <w:lang w:val="en-GB"/>
         </w:rPr>
       </w:pPr>
-      <w:proofErr w:type="gramStart"/>
-      <w:r>
-        <w:rPr>
-          <w:lang w:val="en-GB"/>
-        </w:rPr>
-        <w:t>Fitz-Gibbon</w:t>
-      </w:r>
-      <w:proofErr w:type="gramEnd"/>
-      <w:r>
-        <w:rPr>
-          <w:lang w:val="en-GB"/>
-        </w:rPr>
-        <w:t xml:space="preserve">, K., Elliott, K., &amp; Maher, J. (2018). </w:t>
+      <w:r>
+        <w:rPr>
+          <w:lang w:val="en-GB"/>
+        </w:rPr>
+        <w:t xml:space="preserve">Fitz-Gibbon, K., Elliott, K., &amp; Maher, J. (2018). </w:t>
       </w:r>
       <w:r>
         <w:rPr>
@@ -22744,33 +20992,11 @@
           <w:lang w:val="en-GB"/>
         </w:rPr>
       </w:pPr>
-      <w:proofErr w:type="gramStart"/>
-      <w:r>
-        <w:rPr>
-          <w:lang w:val="en-GB"/>
-        </w:rPr>
-        <w:t>Fitz-Gibbon</w:t>
-      </w:r>
-      <w:proofErr w:type="gramEnd"/>
-      <w:r>
-        <w:rPr>
-          <w:lang w:val="en-GB"/>
-        </w:rPr>
-        <w:t xml:space="preserve">, K., Maher, J., &amp; Elliott, K. (2021). Barriers to help-seeking for women victims of adolescent family violence: A Victorian (Australia) case study. In K. </w:t>
-      </w:r>
-      <w:proofErr w:type="gramStart"/>
-      <w:r>
-        <w:rPr>
-          <w:lang w:val="en-GB"/>
-        </w:rPr>
-        <w:t>Fitz-Gibbon</w:t>
-      </w:r>
-      <w:proofErr w:type="gramEnd"/>
-      <w:r>
-        <w:rPr>
-          <w:lang w:val="en-GB"/>
-        </w:rPr>
-        <w:t>, H. Douglas, &amp; J. Maher (Eds.), </w:t>
+      <w:r>
+        <w:rPr>
+          <w:lang w:val="en-GB"/>
+        </w:rPr>
+        <w:t>Fitz-Gibbon, K., Maher, J., &amp; Elliott, K. (2021). Barriers to help-seeking for women victims of adolescent family violence: A Victorian (Australia) case study. In K. Fitz-Gibbon, H. Douglas, &amp; J. Maher (Eds.), </w:t>
       </w:r>
       <w:r>
         <w:rPr>
@@ -22792,19 +21018,11 @@
           <w:lang w:val="en-GB"/>
         </w:rPr>
       </w:pPr>
-      <w:proofErr w:type="gramStart"/>
-      <w:r>
-        <w:rPr>
-          <w:lang w:val="en-GB"/>
-        </w:rPr>
-        <w:t>Fitz-Gibbon</w:t>
-      </w:r>
-      <w:proofErr w:type="gramEnd"/>
-      <w:r>
-        <w:rPr>
-          <w:lang w:val="en-GB"/>
-        </w:rPr>
-        <w:t>, K., Meyer, S., Boxall, H., Maher, J.M., &amp; Roberts, S. (2022). </w:t>
+      <w:r>
+        <w:rPr>
+          <w:lang w:val="en-GB"/>
+        </w:rPr>
+        <w:t>Fitz-Gibbon, K., Meyer, S., Boxall, H., Maher, J.M., &amp; Roberts, S. (2022). </w:t>
       </w:r>
       <w:r>
         <w:rPr>
@@ -22826,19 +21044,11 @@
           <w:lang w:val="en-GB"/>
         </w:rPr>
       </w:pPr>
-      <w:proofErr w:type="gramStart"/>
-      <w:r>
-        <w:rPr>
-          <w:lang w:val="en-GB"/>
-        </w:rPr>
-        <w:t>Fitz-Gibbon</w:t>
-      </w:r>
-      <w:proofErr w:type="gramEnd"/>
-      <w:r>
-        <w:rPr>
-          <w:lang w:val="en-GB"/>
-        </w:rPr>
-        <w:t xml:space="preserve">, K., Reeves, E., Gelb, K., McGowan, J., Segrave, M., Meyer, S., &amp; Maher, J.M. (2022). </w:t>
+      <w:r>
+        <w:rPr>
+          <w:lang w:val="en-GB"/>
+        </w:rPr>
+        <w:t xml:space="preserve">Fitz-Gibbon, K., Reeves, E., Gelb, K., McGowan, J., Segrave, M., Meyer, S., &amp; Maher, J.M. (2022). </w:t>
       </w:r>
       <w:r>
         <w:rPr>
@@ -22870,19 +21080,11 @@
           <w:lang w:val="en-GB"/>
         </w:rPr>
       </w:pPr>
-      <w:proofErr w:type="spellStart"/>
-      <w:r>
-        <w:rPr>
-          <w:lang w:val="en-GB"/>
-        </w:rPr>
-        <w:t>Hamdullahpur</w:t>
-      </w:r>
-      <w:proofErr w:type="spellEnd"/>
-      <w:r>
-        <w:rPr>
-          <w:lang w:val="en-GB"/>
-        </w:rPr>
-        <w:t>, K., Jacobs, K.J., &amp; Gill, K.J. (2018). Mental health among help-seeking urban women: The relationships between adverse childhood experiences, sexual abuse, and suicidality. </w:t>
+      <w:r>
+        <w:rPr>
+          <w:lang w:val="en-GB"/>
+        </w:rPr>
+        <w:t>Hamdullahpur, K., Jacobs, K.J., &amp; Gill, K.J. (2018). Mental health among help-seeking urban women: The relationships between adverse childhood experiences, sexual abuse, and suicidality. </w:t>
       </w:r>
       <w:r>
         <w:rPr>
@@ -23006,21 +21208,7 @@
         <w:rPr>
           <w:lang w:val="en-GB"/>
         </w:rPr>
-        <w:t xml:space="preserve">Logeswaran, S., Hollett, M., Zala, S., Richardson, L., &amp; </w:t>
-      </w:r>
-      <w:proofErr w:type="spellStart"/>
-      <w:r>
-        <w:rPr>
-          <w:lang w:val="en-GB"/>
-        </w:rPr>
-        <w:t>Scior</w:t>
-      </w:r>
-      <w:proofErr w:type="spellEnd"/>
-      <w:r>
-        <w:rPr>
-          <w:lang w:val="en-GB"/>
-        </w:rPr>
-        <w:t>, K. (2019). How do people with intellectual disabilities construct their social identity? A review. </w:t>
+        <w:t>Logeswaran, S., Hollett, M., Zala, S., Richardson, L., &amp; Scior, K. (2019). How do people with intellectual disabilities construct their social identity? A review. </w:t>
       </w:r>
       <w:r>
         <w:rPr>
@@ -23056,21 +21244,7 @@
         <w:rPr>
           <w:lang w:val="en-GB"/>
         </w:rPr>
-        <w:t xml:space="preserve">Pfitzner, N., </w:t>
-      </w:r>
-      <w:proofErr w:type="gramStart"/>
-      <w:r>
-        <w:rPr>
-          <w:lang w:val="en-GB"/>
-        </w:rPr>
-        <w:t>Fitz-Gibbon</w:t>
-      </w:r>
-      <w:proofErr w:type="gramEnd"/>
-      <w:r>
-        <w:rPr>
-          <w:lang w:val="en-GB"/>
-        </w:rPr>
-        <w:t xml:space="preserve">, K., &amp; True, J. (2022) When staying home isn’t safe: Australian practitioner experiences of responding to intimate partner violence during COVID-19 restrictions. </w:t>
+        <w:t xml:space="preserve">Pfitzner, N., Fitz-Gibbon, K., &amp; True, J. (2022) When staying home isn’t safe: Australian practitioner experiences of responding to intimate partner violence during COVID-19 restrictions. </w:t>
       </w:r>
       <w:r>
         <w:rPr>
@@ -23240,21 +21414,7 @@
         <w:rPr>
           <w:lang w:val="en-GB"/>
         </w:rPr>
-        <w:t xml:space="preserve">Thomas, K., </w:t>
-      </w:r>
-      <w:proofErr w:type="gramStart"/>
-      <w:r>
-        <w:rPr>
-          <w:lang w:val="en-GB"/>
-        </w:rPr>
-        <w:t>Fitz-Gibbon</w:t>
-      </w:r>
-      <w:proofErr w:type="gramEnd"/>
-      <w:r>
-        <w:rPr>
-          <w:lang w:val="en-GB"/>
-        </w:rPr>
-        <w:t xml:space="preserve">, K., &amp; Maher, J.M.M. (2019). The use of protection orders in response to adolescent family violence: Mapping divergent Australian approaches and the merits of this criminal justice intervention. </w:t>
+        <w:t xml:space="preserve">Thomas, K., Fitz-Gibbon, K., &amp; Maher, J.M.M. (2019). The use of protection orders in response to adolescent family violence: Mapping divergent Australian approaches and the merits of this criminal justice intervention. </w:t>
       </w:r>
       <w:r>
         <w:rPr>
@@ -23503,13 +21663,8 @@
               <w:cnfStyle w:val="000000000000" w:firstRow="0" w:lastRow="0" w:firstColumn="0" w:lastColumn="0" w:oddVBand="0" w:evenVBand="0" w:oddHBand="0" w:evenHBand="0" w:firstRowFirstColumn="0" w:firstRowLastColumn="0" w:lastRowFirstColumn="0" w:lastRowLastColumn="0"/>
             </w:pPr>
             <w:r>
-              <w:t xml:space="preserve">Dr Kate </w:t>
-            </w:r>
-            <w:proofErr w:type="gramStart"/>
-            <w:r>
-              <w:t>Fitz-Gibbon</w:t>
-            </w:r>
-            <w:proofErr w:type="gramEnd"/>
+              <w:t>Dr Kate Fitz-Gibbon</w:t>
+            </w:r>
           </w:p>
           <w:p>
             <w:pPr>
@@ -23567,21 +21722,7 @@
         <w:rPr>
           <w:rStyle w:val="Strong"/>
         </w:rPr>
-        <w:t xml:space="preserve">You are invited to take part in this study. Please read this Explanatory Statement in full before deciding </w:t>
-      </w:r>
-      <w:proofErr w:type="gramStart"/>
-      <w:r>
-        <w:rPr>
-          <w:rStyle w:val="Strong"/>
-        </w:rPr>
-        <w:t>whether or not</w:t>
-      </w:r>
-      <w:proofErr w:type="gramEnd"/>
-      <w:r>
-        <w:rPr>
-          <w:rStyle w:val="Strong"/>
-        </w:rPr>
-        <w:t xml:space="preserve"> to participate in this research. If you would like further information regarding any aspect of this project, you are encouraged to contact the Chief Investigator via the phone number or email address listed above.</w:t>
+        <w:t>You are invited to take part in this study. Please read this Explanatory Statement in full before deciding whether or not to participate in this research. If you would like further information regarding any aspect of this project, you are encouraged to contact the Chief Investigator via the phone number or email address listed above.</w:t>
       </w:r>
     </w:p>
     <w:p>
@@ -23605,23 +21746,7 @@
         <w:pStyle w:val="BodySans"/>
       </w:pPr>
       <w:r>
-        <w:t xml:space="preserve">You will be asked to complete an online survey about your use of or exposure to domestic and family violence (DFV), and you </w:t>
-      </w:r>
-      <w:proofErr w:type="gramStart"/>
-      <w:r>
-        <w:t>experiences</w:t>
-      </w:r>
-      <w:proofErr w:type="gramEnd"/>
-      <w:r>
-        <w:t xml:space="preserve"> of services and support needs. The survey includes both closed and </w:t>
-      </w:r>
-      <w:proofErr w:type="gramStart"/>
-      <w:r>
-        <w:t>open ended</w:t>
-      </w:r>
-      <w:proofErr w:type="gramEnd"/>
-      <w:r>
-        <w:t xml:space="preserve"> questions that invite you to share your experiences. You will also be asked for some basic demographic information in the survey.</w:t>
+        <w:t>You will be asked to complete an online survey about your use of or exposure to domestic and family violence (DFV), and you experiences of services and support needs. The survey includes both closed and open ended questions that invite you to share your experiences. You will also be asked for some basic demographic information in the survey.</w:t>
       </w:r>
     </w:p>
     <w:p>
@@ -23683,15 +21808,7 @@
         <w:pStyle w:val="BodySans"/>
       </w:pPr>
       <w:r>
-        <w:t xml:space="preserve">Once you have read this material, and if you are interested in participating in the research, you are invited to follow the web link provided to the online site to complete the survey. Before the commencement of the </w:t>
-      </w:r>
-      <w:proofErr w:type="gramStart"/>
-      <w:r>
-        <w:t>survey</w:t>
-      </w:r>
-      <w:proofErr w:type="gramEnd"/>
-      <w:r>
-        <w:t xml:space="preserve"> you will be ask to sign a consent form.</w:t>
+        <w:t>Once you have read this material, and if you are interested in participating in the research, you are invited to follow the web link provided to the online site to complete the survey. Before the commencement of the survey you will be ask to sign a consent form.</w:t>
       </w:r>
     </w:p>
     <w:p>
@@ -23740,15 +21857,7 @@
         <w:pStyle w:val="BodySans"/>
       </w:pPr>
       <w:r>
-        <w:t xml:space="preserve">You may feel discomfort or distress while completing this survey. We have provided a list of support services you can contact if you experience any discomfort or distress from participating in the survey. You are able to skip any questions you do not wish to respond </w:t>
-      </w:r>
-      <w:proofErr w:type="gramStart"/>
-      <w:r>
-        <w:t>to, or</w:t>
-      </w:r>
-      <w:proofErr w:type="gramEnd"/>
-      <w:r>
-        <w:t xml:space="preserve"> withdraw from the survey at any time prior to completing the survey or during your completion of the survey.</w:t>
+        <w:t>You may feel discomfort or distress while completing this survey. We have provided a list of support services you can contact if you experience any discomfort or distress from participating in the survey. You are able to skip any questions you do not wish to respond to, or withdraw from the survey at any time prior to completing the survey or during your completion of the survey.</w:t>
       </w:r>
     </w:p>
     <w:p>
@@ -23886,19 +21995,11 @@
           <w:lang w:val="en-GB"/>
         </w:rPr>
       </w:pPr>
-      <w:proofErr w:type="spellStart"/>
       <w:r>
         <w:rPr>
           <w:rStyle w:val="Heading5Char"/>
         </w:rPr>
-        <w:t>Kildonan</w:t>
-      </w:r>
-      <w:proofErr w:type="spellEnd"/>
-      <w:r>
-        <w:rPr>
-          <w:rStyle w:val="Heading5Char"/>
-        </w:rPr>
-        <w:t xml:space="preserve"> Uniting Care</w:t>
+        <w:t>Kildonan Uniting Care</w:t>
       </w:r>
     </w:p>
     <w:p>
@@ -23939,34 +22040,19 @@
           <w:lang w:val="en-GB"/>
         </w:rPr>
       </w:pPr>
-      <w:proofErr w:type="spellStart"/>
       <w:r>
         <w:rPr>
           <w:rStyle w:val="Heading5Char"/>
         </w:rPr>
         <w:t>Djirra</w:t>
       </w:r>
-      <w:proofErr w:type="spellEnd"/>
     </w:p>
     <w:p>
       <w:pPr>
         <w:pStyle w:val="indented"/>
       </w:pPr>
-      <w:proofErr w:type="spellStart"/>
-      <w:r>
-        <w:t>Djirra</w:t>
-      </w:r>
-      <w:proofErr w:type="spellEnd"/>
-      <w:r>
-        <w:t xml:space="preserve"> provides services across Victoria with offices in metropolitan and regional areas. </w:t>
-      </w:r>
-      <w:proofErr w:type="spellStart"/>
-      <w:r>
-        <w:t>Djirra</w:t>
-      </w:r>
-      <w:proofErr w:type="spellEnd"/>
-      <w:r>
-        <w:t> will provide both telephone and face to face legal and non-legal support to Aboriginal people who are experiencing or have experienced family violence.</w:t>
+      <w:r>
+        <w:t>Djirra provides services across Victoria with offices in metropolitan and regional areas. Djirra will provide both telephone and face to face legal and non-legal support to Aboriginal people who are experiencing or have experienced family violence.</w:t>
       </w:r>
       <w:r>
         <w:br/>
@@ -23995,19 +22081,11 @@
           <w:lang w:val="en-GB"/>
         </w:rPr>
       </w:pPr>
-      <w:proofErr w:type="spellStart"/>
       <w:r>
         <w:rPr>
           <w:rStyle w:val="Heading5Char"/>
         </w:rPr>
-        <w:t>Midgin</w:t>
-      </w:r>
-      <w:proofErr w:type="spellEnd"/>
-      <w:r>
-        <w:rPr>
-          <w:rStyle w:val="Heading5Char"/>
-        </w:rPr>
-        <w:t>-Gal</w:t>
+        <w:t>Midgin-Gal</w:t>
       </w:r>
     </w:p>
     <w:p>
@@ -24017,13 +22095,8 @@
           <w:rStyle w:val="Hyperlink"/>
         </w:rPr>
       </w:pPr>
-      <w:proofErr w:type="spellStart"/>
-      <w:r>
-        <w:t>Mudgin</w:t>
-      </w:r>
-      <w:proofErr w:type="spellEnd"/>
-      <w:r>
-        <w:t>-Gal’s DV worker provides general advice, support and guidance for anyone experiencing domestic or family violence.</w:t>
+      <w:r>
+        <w:t>Mudgin-Gal’s DV worker provides general advice, support and guidance for anyone experiencing domestic or family violence.</w:t>
       </w:r>
       <w:r>
         <w:br/>
@@ -24062,13 +22135,8 @@
       <w:r>
         <w:br/>
       </w:r>
-      <w:proofErr w:type="spellStart"/>
-      <w:r>
-        <w:t>Freecall</w:t>
-      </w:r>
-      <w:proofErr w:type="spellEnd"/>
-      <w:r>
-        <w:t>: 1800 469 371 or P: (08) 9218 9477</w:t>
+      <w:r>
+        <w:t>Freecall: 1800 469 371 or P: (08) 9218 9477</w:t>
       </w:r>
       <w:r>
         <w:br/>
@@ -24112,15 +22180,7 @@
         <w:pStyle w:val="BodySans"/>
       </w:pPr>
       <w:r>
-        <w:t xml:space="preserve">There is a quick exit button in the survey if you need to exit the survey quickly while completing it. The survey software will not collect your IP address. If you want to use the save and continue function you will need to return to the survey on the same computer and internet browser (i.e. Chrome, Safari) to finish it. The save and continue function works by using a cookie on your computer and does not compromise </w:t>
-      </w:r>
-      <w:proofErr w:type="gramStart"/>
-      <w:r>
-        <w:t>you</w:t>
-      </w:r>
-      <w:proofErr w:type="gramEnd"/>
-      <w:r>
-        <w:t xml:space="preserve"> anonymity.</w:t>
+        <w:t>There is a quick exit button in the survey if you need to exit the survey quickly while completing it. The survey software will not collect your IP address. If you want to use the save and continue function you will need to return to the survey on the same computer and internet browser (i.e. Chrome, Safari) to finish it. The save and continue function works by using a cookie on your computer and does not compromise you anonymity.</w:t>
       </w:r>
     </w:p>
     <w:p>
@@ -24140,15 +22200,7 @@
       </w:r>
       <w:r>
         <w:lastRenderedPageBreak/>
-        <w:t xml:space="preserve">being backed up. Secure document destruction companies are used for destruction of project records and sensitive material (both hard copy and soft). Access is limited to personnel staff of </w:t>
-      </w:r>
-      <w:proofErr w:type="gramStart"/>
-      <w:r>
-        <w:t>The</w:t>
-      </w:r>
-      <w:proofErr w:type="gramEnd"/>
-      <w:r>
-        <w:t xml:space="preserve"> ORU.</w:t>
+        <w:t>being backed up. Secure document destruction companies are used for destruction of project records and sensitive material (both hard copy and soft). Access is limited to personnel staff of The ORU.</w:t>
       </w:r>
     </w:p>
     <w:p>
@@ -24156,15 +22208,7 @@
         <w:pStyle w:val="BodySans"/>
       </w:pPr>
       <w:r>
-        <w:t xml:space="preserve">After collecting the survey responses, ORU will transfer the data to the Monash research team via a password protected system, </w:t>
-      </w:r>
-      <w:proofErr w:type="spellStart"/>
-      <w:r>
-        <w:t>Kiteworks</w:t>
-      </w:r>
-      <w:proofErr w:type="spellEnd"/>
-      <w:r>
-        <w:t>.</w:t>
+        <w:t>After collecting the survey responses, ORU will transfer the data to the Monash research team via a password protected system, Kiteworks.</w:t>
       </w:r>
     </w:p>
     <w:p>
@@ -24498,18 +22542,8 @@
       <w:pPr>
         <w:pStyle w:val="Surveyanswerbullet"/>
       </w:pPr>
-      <w:proofErr w:type="spellStart"/>
-      <w:r>
-        <w:t xml:space="preserve">Self </w:t>
-      </w:r>
-      <w:proofErr w:type="gramStart"/>
-      <w:r>
-        <w:t>describe</w:t>
-      </w:r>
-      <w:proofErr w:type="spellEnd"/>
-      <w:proofErr w:type="gramEnd"/>
-      <w:r>
-        <w:t>: (free text box appears is generated)</w:t>
+      <w:r>
+        <w:t>Self describe: (free text box appears is generated)</w:t>
       </w:r>
     </w:p>
     <w:p>
@@ -24613,18 +22647,8 @@
       <w:pPr>
         <w:pStyle w:val="Surveyanswerbullet"/>
       </w:pPr>
-      <w:proofErr w:type="spellStart"/>
-      <w:r>
-        <w:t xml:space="preserve">Self </w:t>
-      </w:r>
-      <w:proofErr w:type="gramStart"/>
-      <w:r>
-        <w:t>describe</w:t>
-      </w:r>
-      <w:proofErr w:type="spellEnd"/>
-      <w:proofErr w:type="gramEnd"/>
-      <w:r>
-        <w:t>: (free text box is generated)</w:t>
+      <w:r>
+        <w:t>Self describe: (free text box is generated)</w:t>
       </w:r>
     </w:p>
     <w:p>
@@ -25222,26 +23246,16 @@
       <w:pPr>
         <w:pStyle w:val="Surveyanswerbullet"/>
       </w:pPr>
-      <w:proofErr w:type="gramStart"/>
-      <w:r>
-        <w:t>step father</w:t>
-      </w:r>
-      <w:proofErr w:type="gramEnd"/>
-      <w:r>
-        <w:t>/ parent’s partner</w:t>
+      <w:r>
+        <w:t>step father/ parent’s partner</w:t>
       </w:r>
     </w:p>
     <w:p>
       <w:pPr>
         <w:pStyle w:val="Surveyanswerbullet"/>
       </w:pPr>
-      <w:proofErr w:type="gramStart"/>
-      <w:r>
-        <w:t>step mother</w:t>
-      </w:r>
-      <w:proofErr w:type="gramEnd"/>
-      <w:r>
-        <w:t>/ parent’s partner</w:t>
+      <w:r>
+        <w:t>step mother/ parent’s partner</w:t>
       </w:r>
     </w:p>
     <w:p>
@@ -25464,13 +23478,8 @@
       <w:pPr>
         <w:pStyle w:val="Surveyanswerbullet"/>
       </w:pPr>
-      <w:proofErr w:type="spellStart"/>
-      <w:r>
-        <w:t>i</w:t>
-      </w:r>
-      <w:proofErr w:type="spellEnd"/>
-      <w:r>
-        <w:t>. Strangulation (e.g. someone being choked, suffocated or grabbed by their throat, being pinned down or against the wall by their throat)</w:t>
+      <w:r>
+        <w:t>i. Strangulation (e.g. someone being choked, suffocated or grabbed by their throat, being pinned down or against the wall by their throat)</w:t>
       </w:r>
     </w:p>
     <w:p>
@@ -25494,15 +23503,7 @@
         <w:pStyle w:val="Surveyanswerbullet"/>
       </w:pPr>
       <w:r>
-        <w:t xml:space="preserve">l. </w:t>
-      </w:r>
-      <w:proofErr w:type="gramStart"/>
-      <w:r>
-        <w:t>Other</w:t>
-      </w:r>
-      <w:proofErr w:type="gramEnd"/>
-      <w:r>
-        <w:t xml:space="preserve"> behaviours, please describe: (open text box)</w:t>
+        <w:t>l. Other behaviours, please describe: (open text box)</w:t>
       </w:r>
     </w:p>
     <w:p>
@@ -25523,13 +23524,8 @@
       <w:pPr>
         <w:pStyle w:val="Question"/>
       </w:pPr>
-      <w:proofErr w:type="gramStart"/>
-      <w:r>
-        <w:t>17 .How</w:t>
-      </w:r>
-      <w:proofErr w:type="gramEnd"/>
-      <w:r>
-        <w:t xml:space="preserve"> often did this happen?</w:t>
+      <w:r>
+        <w:t>17 .How often did this happen?</w:t>
       </w:r>
     </w:p>
     <w:p>
@@ -25589,15 +23585,7 @@
       </w:r>
       <w:r>
         <w:br/>
-        <w:t xml:space="preserve">Unsure - If the participant is unsure, the follow up question is </w:t>
-      </w:r>
-      <w:proofErr w:type="gramStart"/>
-      <w:r>
-        <w:t>‘ would</w:t>
-      </w:r>
-      <w:proofErr w:type="gramEnd"/>
-      <w:r>
-        <w:t xml:space="preserve"> you say you were a) in high school, b) in primary school, c) not in school yet, d) unsure</w:t>
+        <w:t>Unsure - If the participant is unsure, the follow up question is ‘ would you say you were a) in high school, b) in primary school, c) not in school yet, d) unsure</w:t>
       </w:r>
     </w:p>
     <w:p>
@@ -25655,15 +23643,7 @@
       </w:r>
       <w:r>
         <w:br/>
-        <w:t xml:space="preserve">Unsure - If the participant is unsure, the follow up is </w:t>
-      </w:r>
-      <w:proofErr w:type="gramStart"/>
-      <w:r>
-        <w:t>‘ would</w:t>
-      </w:r>
-      <w:proofErr w:type="gramEnd"/>
-      <w:r>
-        <w:t xml:space="preserve"> you say you were a) in high school, b) in primary school, c) not in school yet, d) unsure</w:t>
+        <w:t>Unsure - If the participant is unsure, the follow up is ‘ would you say you were a) in high school, b) in primary school, c) not in school yet, d) unsure</w:t>
       </w:r>
     </w:p>
     <w:p>
@@ -25702,26 +23682,16 @@
       <w:pPr>
         <w:pStyle w:val="Surveyanswerbullet"/>
       </w:pPr>
-      <w:proofErr w:type="gramStart"/>
-      <w:r>
-        <w:t>step father</w:t>
-      </w:r>
-      <w:proofErr w:type="gramEnd"/>
-      <w:r>
-        <w:t>/ parent’s partner</w:t>
+      <w:r>
+        <w:t>step father/ parent’s partner</w:t>
       </w:r>
     </w:p>
     <w:p>
       <w:pPr>
         <w:pStyle w:val="Surveyanswerbullet"/>
       </w:pPr>
-      <w:proofErr w:type="gramStart"/>
-      <w:r>
-        <w:t>step mother</w:t>
-      </w:r>
-      <w:proofErr w:type="gramEnd"/>
-      <w:r>
-        <w:t>/ parent’s partner</w:t>
+      <w:r>
+        <w:t>step mother/ parent’s partner</w:t>
       </w:r>
     </w:p>
     <w:p>
@@ -26042,15 +24012,7 @@
         <w:pStyle w:val="Question"/>
       </w:pPr>
       <w:r>
-        <w:t xml:space="preserve">If yes to Q29, of the people you </w:t>
-      </w:r>
-      <w:proofErr w:type="gramStart"/>
-      <w:r>
-        <w:t>told</w:t>
-      </w:r>
-      <w:proofErr w:type="gramEnd"/>
-      <w:r>
-        <w:t xml:space="preserve"> about your experience, who did you find most helpful and why?</w:t>
+        <w:t>If yes to Q29, of the people you told about your experience, who did you find most helpful and why?</w:t>
       </w:r>
     </w:p>
     <w:p>
@@ -26066,15 +24028,7 @@
         <w:pStyle w:val="Question"/>
       </w:pPr>
       <w:r>
-        <w:t xml:space="preserve">If yes to Q29, of the people you </w:t>
-      </w:r>
-      <w:proofErr w:type="gramStart"/>
-      <w:r>
-        <w:t>told</w:t>
-      </w:r>
-      <w:proofErr w:type="gramEnd"/>
-      <w:r>
-        <w:t xml:space="preserve"> about your experience, who did you find least helpful and why?</w:t>
+        <w:t>If yes to Q29, of the people you told about your experience, who did you find least helpful and why?</w:t>
       </w:r>
     </w:p>
     <w:p>
@@ -26172,13 +24126,8 @@
       <w:pPr>
         <w:pStyle w:val="Surveyanswerbullet"/>
       </w:pPr>
-      <w:proofErr w:type="spellStart"/>
-      <w:r>
-        <w:t>i</w:t>
-      </w:r>
-      <w:proofErr w:type="spellEnd"/>
-      <w:r>
-        <w:t>) made you touch their private parts</w:t>
+      <w:r>
+        <w:t>i) made you touch their private parts</w:t>
       </w:r>
     </w:p>
     <w:p>
@@ -26294,15 +24243,7 @@
       </w:r>
       <w:r>
         <w:br/>
-        <w:t xml:space="preserve">Unsure - If the participant is unsure, the follow up question is </w:t>
-      </w:r>
-      <w:proofErr w:type="gramStart"/>
-      <w:r>
-        <w:t>‘ would</w:t>
-      </w:r>
-      <w:proofErr w:type="gramEnd"/>
-      <w:r>
-        <w:t xml:space="preserve"> you say you were a) in high school, b) in primary school, c) not in school yet, d) finished school, e) unsure</w:t>
+        <w:t>Unsure - If the participant is unsure, the follow up question is ‘ would you say you were a) in high school, b) in primary school, c) not in school yet, d) finished school, e) unsure</w:t>
       </w:r>
     </w:p>
     <w:p>
@@ -26346,15 +24287,7 @@
       </w:r>
       <w:r>
         <w:br/>
-        <w:t xml:space="preserve">Unsure - If the participant is unsure, the follow up question is </w:t>
-      </w:r>
-      <w:proofErr w:type="gramStart"/>
-      <w:r>
-        <w:t>‘ would</w:t>
-      </w:r>
-      <w:proofErr w:type="gramEnd"/>
-      <w:r>
-        <w:t xml:space="preserve"> you say you were a) in high school, b) in primary school, c) not in school yet, d) finished school, e) unsure</w:t>
+        <w:t>Unsure - If the participant is unsure, the follow up question is ‘ would you say you were a) in high school, b) in primary school, c) not in school yet, d) finished school, e) unsure</w:t>
       </w:r>
     </w:p>
     <w:p>
@@ -26407,26 +24340,16 @@
       <w:pPr>
         <w:pStyle w:val="Surveyanswerbullet"/>
       </w:pPr>
-      <w:proofErr w:type="gramStart"/>
-      <w:r>
-        <w:t>step father</w:t>
-      </w:r>
-      <w:proofErr w:type="gramEnd"/>
-      <w:r>
-        <w:t>/ parent’s partner</w:t>
+      <w:r>
+        <w:t>step father/ parent’s partner</w:t>
       </w:r>
     </w:p>
     <w:p>
       <w:pPr>
         <w:pStyle w:val="Surveyanswerbullet"/>
       </w:pPr>
-      <w:proofErr w:type="gramStart"/>
-      <w:r>
-        <w:t>step mother</w:t>
-      </w:r>
-      <w:proofErr w:type="gramEnd"/>
-      <w:r>
-        <w:t>/ parent’s partner</w:t>
+      <w:r>
+        <w:t>step mother/ parent’s partner</w:t>
       </w:r>
     </w:p>
     <w:p>
@@ -26755,15 +24678,7 @@
         <w:pStyle w:val="Question"/>
       </w:pPr>
       <w:r>
-        <w:t xml:space="preserve">If yes to 38, of the people you </w:t>
-      </w:r>
-      <w:proofErr w:type="gramStart"/>
-      <w:r>
-        <w:t>told</w:t>
-      </w:r>
-      <w:proofErr w:type="gramEnd"/>
-      <w:r>
-        <w:t xml:space="preserve"> about your experience, which ones did you find most helpful and why?</w:t>
+        <w:t>If yes to 38, of the people you told about your experience, which ones did you find most helpful and why?</w:t>
       </w:r>
     </w:p>
     <w:p>
@@ -26779,15 +24694,7 @@
         <w:pStyle w:val="Question"/>
       </w:pPr>
       <w:r>
-        <w:t xml:space="preserve">If yes to 38, of the people you </w:t>
-      </w:r>
-      <w:proofErr w:type="gramStart"/>
-      <w:r>
-        <w:t>told</w:t>
-      </w:r>
-      <w:proofErr w:type="gramEnd"/>
-      <w:r>
-        <w:t xml:space="preserve"> about your experience, which ones did you find least helpful and why?</w:t>
+        <w:t>If yes to 38, of the people you told about your experience, which ones did you find least helpful and why?</w:t>
       </w:r>
     </w:p>
     <w:p>
@@ -26882,13 +24789,8 @@
       <w:pPr>
         <w:pStyle w:val="Surveyanswerbullet"/>
       </w:pPr>
-      <w:proofErr w:type="spellStart"/>
-      <w:r>
-        <w:t>i</w:t>
-      </w:r>
-      <w:proofErr w:type="spellEnd"/>
-      <w:r>
-        <w:t>) forced a family member to have sex</w:t>
+      <w:r>
+        <w:t>i) forced a family member to have sex</w:t>
       </w:r>
     </w:p>
     <w:p>
@@ -27002,15 +24904,7 @@
         <w:pStyle w:val="BodySans"/>
       </w:pPr>
       <w:r>
-        <w:t xml:space="preserve">Unsure - If the participant is unsure, the follow up question is </w:t>
-      </w:r>
-      <w:proofErr w:type="gramStart"/>
-      <w:r>
-        <w:t>‘ would</w:t>
-      </w:r>
-      <w:proofErr w:type="gramEnd"/>
-      <w:r>
-        <w:t xml:space="preserve"> you say you were a) in high school, b) in primary school, c) not in school yet, d) finished school, e) unsure</w:t>
+        <w:t>Unsure - If the participant is unsure, the follow up question is ‘ would you say you were a) in high school, b) in primary school, c) not in school yet, d) finished school, e) unsure</w:t>
       </w:r>
     </w:p>
     <w:p>
@@ -27054,15 +24948,7 @@
       </w:r>
       <w:r>
         <w:br/>
-        <w:t xml:space="preserve">Unsure - If the participant is unsure, the follow up is </w:t>
-      </w:r>
-      <w:proofErr w:type="gramStart"/>
-      <w:r>
-        <w:t>‘ would</w:t>
-      </w:r>
-      <w:proofErr w:type="gramEnd"/>
-      <w:r>
-        <w:t xml:space="preserve"> you say you were a) in high school, b) in primary school, c) not in school yet, d) unsure</w:t>
+        <w:t>Unsure - If the participant is unsure, the follow up is ‘ would you say you were a) in high school, b) in primary school, c) not in school yet, d) unsure</w:t>
       </w:r>
     </w:p>
     <w:p>
@@ -27093,26 +24979,16 @@
       <w:pPr>
         <w:pStyle w:val="Surveyanswerbullet"/>
       </w:pPr>
-      <w:proofErr w:type="gramStart"/>
-      <w:r>
-        <w:t>step father</w:t>
-      </w:r>
-      <w:proofErr w:type="gramEnd"/>
-      <w:r>
-        <w:t>/ parent’s partner</w:t>
+      <w:r>
+        <w:t>step father/ parent’s partner</w:t>
       </w:r>
     </w:p>
     <w:p>
       <w:pPr>
         <w:pStyle w:val="Surveyanswerbullet"/>
       </w:pPr>
-      <w:proofErr w:type="gramStart"/>
-      <w:r>
-        <w:t>step mother</w:t>
-      </w:r>
-      <w:proofErr w:type="gramEnd"/>
-      <w:r>
-        <w:t>/ parent’s partner</w:t>
+      <w:r>
+        <w:t>step mother/ parent’s partner</w:t>
       </w:r>
     </w:p>
     <w:p>
@@ -27475,66 +25351,38 @@
         <w:rPr>
           <w:rStyle w:val="Strong"/>
         </w:rPr>
-        <w:t xml:space="preserve">Of the people you </w:t>
-      </w:r>
-      <w:proofErr w:type="gramStart"/>
-      <w:r>
+        <w:t>Of the people you told about your experience, which ones did you find most helpful and why?</w:t>
+      </w:r>
+    </w:p>
+    <w:p>
+      <w:pPr>
+        <w:pStyle w:val="BodySans"/>
+      </w:pPr>
+      <w:r>
+        <w:t>[open ended text box]</w:t>
+      </w:r>
+    </w:p>
+    <w:p>
+      <w:pPr>
+        <w:pStyle w:val="BodySans"/>
         <w:rPr>
           <w:rStyle w:val="Strong"/>
         </w:rPr>
-        <w:t>told</w:t>
-      </w:r>
-      <w:proofErr w:type="gramEnd"/>
+      </w:pPr>
+      <w:r>
+        <w:rPr>
+          <w:rStyle w:val="Emphasis"/>
+        </w:rPr>
+        <w:t>If any of the options are selected at Q20, follow up with:</w:t>
+      </w:r>
+      <w:r>
+        <w:br/>
+      </w:r>
       <w:r>
         <w:rPr>
           <w:rStyle w:val="Strong"/>
         </w:rPr>
-        <w:t xml:space="preserve"> about your experience, which ones did you find most helpful and why?</w:t>
-      </w:r>
-    </w:p>
-    <w:p>
-      <w:pPr>
-        <w:pStyle w:val="BodySans"/>
-      </w:pPr>
-      <w:r>
-        <w:t>[open ended text box]</w:t>
-      </w:r>
-    </w:p>
-    <w:p>
-      <w:pPr>
-        <w:pStyle w:val="BodySans"/>
-        <w:rPr>
-          <w:rStyle w:val="Strong"/>
-        </w:rPr>
-      </w:pPr>
-      <w:r>
-        <w:rPr>
-          <w:rStyle w:val="Emphasis"/>
-        </w:rPr>
-        <w:t>If any of the options are selected at Q20, follow up with:</w:t>
-      </w:r>
-      <w:r>
-        <w:br/>
-      </w:r>
-      <w:r>
-        <w:rPr>
-          <w:rStyle w:val="Strong"/>
-        </w:rPr>
-        <w:t xml:space="preserve">Of the people you </w:t>
-      </w:r>
-      <w:proofErr w:type="gramStart"/>
-      <w:r>
-        <w:rPr>
-          <w:rStyle w:val="Strong"/>
-        </w:rPr>
-        <w:t>told</w:t>
-      </w:r>
-      <w:proofErr w:type="gramEnd"/>
-      <w:r>
-        <w:rPr>
-          <w:rStyle w:val="Strong"/>
-        </w:rPr>
-        <w:t xml:space="preserve"> about your experience, which ones did you find least helpful and why?</w:t>
+        <w:t>Of the people you told about your experience, which ones did you find least helpful and why?</w:t>
       </w:r>
     </w:p>
     <w:p>

</xml_diff>

<commit_message>
add image size attributes to html
</commit_message>
<xml_diff>
--- a/server-express/5043 - ANROWS - FitzGibbon RR2 - v1e - client reviewed.docx
+++ b/server-express/5043 - ANROWS - FitzGibbon RR2 - v1e - client reviewed.docx
@@ -1,6 +1,6 @@
 
 <file path=word/document.xml><?xml version="1.0" encoding="utf-8"?>
-<w:document xmlns:wpc="http://schemas.microsoft.com/office/word/2010/wordprocessingCanvas" xmlns:cx="http://schemas.microsoft.com/office/drawing/2014/chartex" xmlns:cx1="http://schemas.microsoft.com/office/drawing/2015/9/8/chartex" xmlns:cx2="http://schemas.microsoft.com/office/drawing/2015/10/21/chartex" xmlns:cx3="http://schemas.microsoft.com/office/drawing/2016/5/9/chartex" xmlns:cx4="http://schemas.microsoft.com/office/drawing/2016/5/10/chartex" xmlns:cx5="http://schemas.microsoft.com/office/drawing/2016/5/11/chartex" xmlns:cx6="http://schemas.microsoft.com/office/drawing/2016/5/12/chartex" xmlns:cx7="http://schemas.microsoft.com/office/drawing/2016/5/13/chartex" xmlns:cx8="http://schemas.microsoft.com/office/drawing/2016/5/14/chartex" xmlns:mc="http://schemas.openxmlformats.org/markup-compatibility/2006" xmlns:aink="http://schemas.microsoft.com/office/drawing/2016/ink" xmlns:am3d="http://schemas.microsoft.com/office/drawing/2017/model3d" xmlns:o="urn:schemas-microsoft-com:office:office" xmlns:oel="http://schemas.microsoft.com/office/2019/extlst" xmlns:r="http://schemas.openxmlformats.org/officeDocument/2006/relationships" xmlns:m="http://schemas.openxmlformats.org/officeDocument/2006/math" xmlns:v="urn:schemas-microsoft-com:vml" xmlns:wp14="http://schemas.microsoft.com/office/word/2010/wordprocessingDrawing" xmlns:wp="http://schemas.openxmlformats.org/drawingml/2006/wordprocessingDrawing" xmlns:w10="urn:schemas-microsoft-com:office:word" xmlns:w="http://schemas.openxmlformats.org/wordprocessingml/2006/main" xmlns:w14="http://schemas.microsoft.com/office/word/2010/wordml" xmlns:w15="http://schemas.microsoft.com/office/word/2012/wordml" xmlns:w16cex="http://schemas.microsoft.com/office/word/2018/wordml/cex" xmlns:w16cid="http://schemas.microsoft.com/office/word/2016/wordml/cid" xmlns:w16="http://schemas.microsoft.com/office/word/2018/wordml" xmlns:w16sdtdh="http://schemas.microsoft.com/office/word/2020/wordml/sdtdatahash" xmlns:w16se="http://schemas.microsoft.com/office/word/2015/wordml/symex" xmlns:wpg="http://schemas.microsoft.com/office/word/2010/wordprocessingGroup" xmlns:wpi="http://schemas.microsoft.com/office/word/2010/wordprocessingInk" xmlns:wne="http://schemas.microsoft.com/office/word/2006/wordml" xmlns:wps="http://schemas.microsoft.com/office/word/2010/wordprocessingShape" mc:Ignorable="w14 w15 w16se w16cid w16 w16cex w16sdtdh wp14">
+<w:document xmlns:wpc="http://schemas.microsoft.com/office/word/2010/wordprocessingCanvas" xmlns:cx="http://schemas.microsoft.com/office/drawing/2014/chartex" xmlns:cx1="http://schemas.microsoft.com/office/drawing/2015/9/8/chartex" xmlns:cx2="http://schemas.microsoft.com/office/drawing/2015/10/21/chartex" xmlns:cx3="http://schemas.microsoft.com/office/drawing/2016/5/9/chartex" xmlns:cx4="http://schemas.microsoft.com/office/drawing/2016/5/10/chartex" xmlns:cx5="http://schemas.microsoft.com/office/drawing/2016/5/11/chartex" xmlns:cx6="http://schemas.microsoft.com/office/drawing/2016/5/12/chartex" xmlns:cx7="http://schemas.microsoft.com/office/drawing/2016/5/13/chartex" xmlns:cx8="http://schemas.microsoft.com/office/drawing/2016/5/14/chartex" xmlns:mc="http://schemas.openxmlformats.org/markup-compatibility/2006" xmlns:aink="http://schemas.microsoft.com/office/drawing/2016/ink" xmlns:am3d="http://schemas.microsoft.com/office/drawing/2017/model3d" xmlns:o="urn:schemas-microsoft-com:office:office" xmlns:oel="http://schemas.microsoft.com/office/2019/extlst" xmlns:r="http://schemas.openxmlformats.org/officeDocument/2006/relationships" xmlns:m="http://schemas.openxmlformats.org/officeDocument/2006/math" xmlns:v="urn:schemas-microsoft-com:vml" xmlns:wp14="http://schemas.microsoft.com/office/word/2010/wordprocessingDrawing" xmlns:wp="http://schemas.openxmlformats.org/drawingml/2006/wordprocessingDrawing" xmlns:w10="urn:schemas-microsoft-com:office:word" xmlns:w="http://schemas.openxmlformats.org/wordprocessingml/2006/main" xmlns:w14="http://schemas.microsoft.com/office/word/2010/wordml" xmlns:w15="http://schemas.microsoft.com/office/word/2012/wordml" xmlns:w16cex="http://schemas.microsoft.com/office/word/2018/wordml/cex" xmlns:w16cid="http://schemas.microsoft.com/office/word/2016/wordml/cid" xmlns:w16="http://schemas.microsoft.com/office/word/2018/wordml" xmlns:w16du="http://schemas.microsoft.com/office/word/2023/wordml/word16du" xmlns:w16sdtdh="http://schemas.microsoft.com/office/word/2020/wordml/sdtdatahash" xmlns:w16se="http://schemas.microsoft.com/office/word/2015/wordml/symex" xmlns:wpg="http://schemas.microsoft.com/office/word/2010/wordprocessingGroup" xmlns:wpi="http://schemas.microsoft.com/office/word/2010/wordprocessingInk" xmlns:wne="http://schemas.microsoft.com/office/word/2006/wordml" xmlns:wps="http://schemas.microsoft.com/office/word/2010/wordprocessingShape" mc:Ignorable="w14 w15 w16se w16cid w16 w16cex w16sdtdh w16du wp14">
   <w:body>
     <w:p>
       <w:pPr>
@@ -10,91 +10,6 @@
           <w:szCs w:val="27"/>
         </w:rPr>
       </w:pPr>
-      <w:r>
-        <w:rPr>
-          <w:noProof/>
-          <w:color w:val="000000"/>
-          <w:sz w:val="27"/>
-          <w:szCs w:val="27"/>
-        </w:rPr>
-        <w:drawing>
-          <wp:anchor distT="0" distB="0" distL="114300" distR="114300" simplePos="0" relativeHeight="251658240" behindDoc="0" locked="0" layoutInCell="1" allowOverlap="1" wp14:anchorId="482029B8" wp14:editId="05F46F1E">
-            <wp:simplePos x="0" y="0"/>
-            <wp:positionH relativeFrom="page">
-              <wp:align>left</wp:align>
-            </wp:positionH>
-            <wp:positionV relativeFrom="page">
-              <wp:posOffset>6094</wp:posOffset>
-            </wp:positionV>
-            <wp:extent cx="5400000" cy="5110930"/>
-            <wp:effectExtent l="0" t="0" r="0" b="0"/>
-            <wp:wrapNone/>
-            <wp:docPr id="1191991889" name="Picture 14">
-              <a:extLst xmlns:a="http://schemas.openxmlformats.org/drawingml/2006/main">
-                <a:ext uri="{C183D7F6-B498-43B3-948B-1728B52AA6E4}">
-                  <adec:decorative xmlns:adec="http://schemas.microsoft.com/office/drawing/2017/decorative" val="1"/>
-                </a:ext>
-              </a:extLst>
-            </wp:docPr>
-            <wp:cNvGraphicFramePr>
-              <a:graphicFrameLocks xmlns:a="http://schemas.openxmlformats.org/drawingml/2006/main" noChangeAspect="1"/>
-            </wp:cNvGraphicFramePr>
-            <a:graphic xmlns:a="http://schemas.openxmlformats.org/drawingml/2006/main">
-              <a:graphicData uri="http://schemas.openxmlformats.org/drawingml/2006/picture">
-                <pic:pic xmlns:pic="http://schemas.openxmlformats.org/drawingml/2006/picture">
-                  <pic:nvPicPr>
-                    <pic:cNvPr id="1191991889" name="Picture 14">
-                      <a:extLst>
-                        <a:ext uri="{C183D7F6-B498-43B3-948B-1728B52AA6E4}">
-                          <adec:decorative xmlns:adec="http://schemas.microsoft.com/office/drawing/2017/decorative" val="1"/>
-                        </a:ext>
-                      </a:extLst>
-                    </pic:cNvPr>
-                    <pic:cNvPicPr>
-                      <a:picLocks noChangeAspect="1" noChangeArrowheads="1"/>
-                    </pic:cNvPicPr>
-                  </pic:nvPicPr>
-                  <pic:blipFill rotWithShape="1">
-                    <a:blip r:embed="rId11" cstate="print">
-                      <a:extLst>
-                        <a:ext uri="{28A0092B-C50C-407E-A947-70E740481C1C}">
-                          <a14:useLocalDpi xmlns:a14="http://schemas.microsoft.com/office/drawing/2010/main" val="0"/>
-                        </a:ext>
-                      </a:extLst>
-                    </a:blip>
-                    <a:srcRect b="-270"/>
-                    <a:stretch/>
-                  </pic:blipFill>
-                  <pic:spPr bwMode="auto">
-                    <a:xfrm>
-                      <a:off x="0" y="0"/>
-                      <a:ext cx="5400000" cy="5110930"/>
-                    </a:xfrm>
-                    <a:prstGeom prst="rect">
-                      <a:avLst/>
-                    </a:prstGeom>
-                    <a:noFill/>
-                    <a:ln>
-                      <a:noFill/>
-                    </a:ln>
-                    <a:extLst>
-                      <a:ext uri="{53640926-AAD7-44D8-BBD7-CCE9431645EC}">
-                        <a14:shadowObscured xmlns:a14="http://schemas.microsoft.com/office/drawing/2010/main"/>
-                      </a:ext>
-                    </a:extLst>
-                  </pic:spPr>
-                </pic:pic>
-              </a:graphicData>
-            </a:graphic>
-            <wp14:sizeRelH relativeFrom="page">
-              <wp14:pctWidth>0</wp14:pctWidth>
-            </wp14:sizeRelH>
-            <wp14:sizeRelV relativeFrom="page">
-              <wp14:pctHeight>0</wp14:pctHeight>
-            </wp14:sizeRelV>
-          </wp:anchor>
-        </w:drawing>
-      </w:r>
     </w:p>
     <w:p>
       <w:pPr>
@@ -239,7 +154,7 @@
                           </pic:cNvPicPr>
                         </pic:nvPicPr>
                         <pic:blipFill>
-                          <a:blip r:embed="rId12" cstate="print">
+                          <a:blip r:embed="rId11" cstate="print">
                             <a:extLst>
                               <a:ext uri="{28A0092B-C50C-407E-A947-70E740481C1C}">
                                 <a14:useLocalDpi xmlns:a14="http://schemas.microsoft.com/office/drawing/2010/main" val="0"/>
@@ -389,7 +304,7 @@
         </w:rPr>
         <w:t xml:space="preserve"> the truths set out in the </w:t>
       </w:r>
-      <w:hyperlink r:id="rId13" w:history="1">
+      <w:hyperlink r:id="rId12" w:history="1">
         <w:proofErr w:type="spellStart"/>
         <w:r>
           <w:rPr>
@@ -402,21 +317,7 @@
           <w:rPr>
             <w:rStyle w:val="Hyperlink"/>
           </w:rPr>
-          <w:t xml:space="preserve"> </w:t>
-        </w:r>
-        <w:proofErr w:type="spellStart"/>
-        <w:r>
-          <w:rPr>
-            <w:rStyle w:val="Hyperlink"/>
-          </w:rPr>
-          <w:t>Guma</w:t>
-        </w:r>
-        <w:proofErr w:type="spellEnd"/>
-        <w:r>
-          <w:rPr>
-            <w:rStyle w:val="Hyperlink"/>
-          </w:rPr>
-          <w:t xml:space="preserve"> Statement.</w:t>
+          <w:t xml:space="preserve"> Guma Statement.</w:t>
         </w:r>
       </w:hyperlink>
     </w:p>
@@ -497,7 +398,7 @@
                     </pic:cNvPicPr>
                   </pic:nvPicPr>
                   <pic:blipFill>
-                    <a:blip r:embed="rId14" cstate="print">
+                    <a:blip r:embed="rId13" cstate="print">
                       <a:extLst>
                         <a:ext uri="{28A0092B-C50C-407E-A947-70E740481C1C}">
                           <a14:useLocalDpi xmlns:a14="http://schemas.microsoft.com/office/drawing/2010/main" val="0"/>
@@ -606,7 +507,7 @@
         </w:rPr>
         <w:t xml:space="preserve"> terms are available at </w:t>
       </w:r>
-      <w:hyperlink r:id="rId15" w:history="1">
+      <w:hyperlink r:id="rId14" w:history="1">
         <w:r>
           <w:t>creativecommons.org/licenses/by-</w:t>
         </w:r>
@@ -674,7 +575,7 @@
         </w:rPr>
         <w:t>PO Box Q389, Queen Victoria Building, NSW 1230 | </w:t>
       </w:r>
-      <w:hyperlink r:id="rId16" w:history="1">
+      <w:hyperlink r:id="rId15" w:history="1">
         <w:r>
           <w:t>www.anrows.org.au</w:t>
         </w:r>
@@ -751,7 +652,7 @@
         <w:br/>
         <w:t>Please check the online version at </w:t>
       </w:r>
-      <w:hyperlink r:id="rId17" w:history="1">
+      <w:hyperlink r:id="rId16" w:history="1">
         <w:r>
           <w:rPr>
             <w:rStyle w:val="Hyperlink"/>
@@ -805,7 +706,7 @@
                     </pic:cNvPicPr>
                   </pic:nvPicPr>
                   <pic:blipFill>
-                    <a:blip r:embed="rId18">
+                    <a:blip r:embed="rId17">
                       <a:extLst>
                         <a:ext uri="{28A0092B-C50C-407E-A947-70E740481C1C}">
                           <a14:useLocalDpi xmlns:a14="http://schemas.microsoft.com/office/drawing/2010/main" val="0"/>
@@ -1170,7 +1071,7 @@
                           </pic:cNvPicPr>
                         </pic:nvPicPr>
                         <pic:blipFill>
-                          <a:blip r:embed="rId19" cstate="print">
+                          <a:blip r:embed="rId18" cstate="print">
                             <a:extLst>
                               <a:ext uri="{28A0092B-C50C-407E-A947-70E740481C1C}">
                                 <a14:useLocalDpi xmlns:a14="http://schemas.microsoft.com/office/drawing/2010/main" val="0"/>
@@ -1286,7 +1187,7 @@
                           </pic:cNvPicPr>
                         </pic:nvPicPr>
                         <pic:blipFill>
-                          <a:blip r:embed="rId20" cstate="print">
+                          <a:blip r:embed="rId19" cstate="print">
                             <a:extLst>
                               <a:ext uri="{28A0092B-C50C-407E-A947-70E740481C1C}">
                                 <a14:useLocalDpi xmlns:a14="http://schemas.microsoft.com/office/drawing/2010/main" val="0"/>
@@ -1507,7 +1408,7 @@
           <w:lang w:val="en-GB"/>
         </w:rPr>
         <w:sectPr>
-          <w:footerReference w:type="default" r:id="rId21"/>
+          <w:footerReference w:type="default" r:id="rId20"/>
           <w:pgSz w:w="11906" w:h="16838"/>
           <w:pgMar w:top="1418" w:right="851" w:bottom="851" w:left="851" w:header="709" w:footer="454" w:gutter="0"/>
           <w:pgNumType w:start="1"/>
@@ -7566,7 +7467,7 @@
         </w:rPr>
         <w:t>This project places the voices and experiences of young people at the centre of advancing Australia’s evidence base around AFV through presenting the findings of a national prevalence study designed to examine young people’s experiences and use of family violence within the home.</w:t>
       </w:r>
-      <w:hyperlink r:id="rId22" w:anchor="footnote-000" w:history="1">
+      <w:hyperlink r:id="rId21" w:anchor="footnote-000" w:history="1">
         <w:r>
           <w:rPr>
             <w:rStyle w:val="FootnoteReference"/>
@@ -12738,7 +12639,7 @@
           <w:noProof/>
         </w:rPr>
         <w:drawing>
-          <wp:inline distT="0" distB="0" distL="0" distR="0" wp14:anchorId="616EF13C" wp14:editId="57B2C23B">
+          <wp:inline distT="0" distB="0" distL="0" distR="0" wp14:anchorId="616EF13C" wp14:editId="63F49BA5">
             <wp:extent cx="6479540" cy="2710815"/>
             <wp:effectExtent l="0" t="0" r="0" b="0"/>
             <wp:docPr id="1259562742" name="Picture 8" descr="This is a vertical bar graph that shows the disclosure of use of violence in the home, by sex assigned at birth and relationship between the respondent and the person they disclosed to (%). The x axis shows the 4 different relationships between the respondent and the person they disclosed to. Each relationship has a separate graph for Men (n=234) and Women (n=762). &#10;The y axis represents disclosure of use of violence in the home in percentage.&#10;The data in this graph is in the table below.&#10;"/>
@@ -12755,7 +12656,7 @@
                     </pic:cNvPicPr>
                   </pic:nvPicPr>
                   <pic:blipFill>
-                    <a:blip r:embed="rId23" cstate="print">
+                    <a:blip r:embed="rId22" cstate="print">
                       <a:extLst>
                         <a:ext uri="{28A0092B-C50C-407E-A947-70E740481C1C}">
                           <a14:useLocalDpi xmlns:a14="http://schemas.microsoft.com/office/drawing/2010/main" val="0"/>
@@ -13167,7 +13068,7 @@
           <w:noProof/>
         </w:rPr>
         <w:drawing>
-          <wp:inline distT="0" distB="0" distL="0" distR="0" wp14:anchorId="0903124B" wp14:editId="6BAC9A92">
+          <wp:inline distT="0" distB="0" distL="0" distR="0" wp14:anchorId="0903124B" wp14:editId="05E60258">
             <wp:extent cx="6172200" cy="2755835"/>
             <wp:effectExtent l="0" t="0" r="0" b="6985"/>
             <wp:docPr id="1768208831" name="Picture 7" descr="This is a vertical bar graph that shows the disclosure of use of violence in the home, by history of child abuse and relationship between the respondent and the person they disclosed to (%). The x axis shows the 4 different relationships between the respondent and the person they disclosed to. Each relationship has a separate graph for History of child abuse (n=896) and No history of child abuse (n=110). &#10;The y axis represents disclosure of use of violence in the home in percentage.&#10;The data in this graph is in the table below.&#10;"/>
@@ -13184,7 +13085,7 @@
                     </pic:cNvPicPr>
                   </pic:nvPicPr>
                   <pic:blipFill>
-                    <a:blip r:embed="rId24" cstate="print">
+                    <a:blip r:embed="rId23" cstate="print">
                       <a:extLst>
                         <a:ext uri="{28A0092B-C50C-407E-A947-70E740481C1C}">
                           <a14:useLocalDpi xmlns:a14="http://schemas.microsoft.com/office/drawing/2010/main" val="0"/>
@@ -16307,7 +16208,7 @@
           <w:noProof/>
         </w:rPr>
         <w:drawing>
-          <wp:inline distT="0" distB="0" distL="0" distR="0" wp14:anchorId="2665C9DD" wp14:editId="362CB1C5">
+          <wp:inline distT="0" distB="0" distL="0" distR="0" wp14:anchorId="2665C9DD" wp14:editId="7F3741D8">
             <wp:extent cx="6479540" cy="2743200"/>
             <wp:effectExtent l="0" t="0" r="0" b="0"/>
             <wp:docPr id="844170894" name="Picture 6" descr="This is a vertical bar graph that shows the disclosure of use of violence in the home, by language spoken most of the time and relationship between the respondent and the person they disclosed to (%). The x axis shows the 4 different relationships between the respondent and the person they disclosed to. Each relationship has a separate graph for Non-English-speaking  backgrounds (n=78) and English-Speaking backgrounds (n=928). &#10;The data in this graph is in the table below.&#10;"/>
@@ -16324,7 +16225,7 @@
                     </pic:cNvPicPr>
                   </pic:nvPicPr>
                   <pic:blipFill>
-                    <a:blip r:embed="rId25" cstate="print">
+                    <a:blip r:embed="rId24" cstate="print">
                       <a:extLst>
                         <a:ext uri="{28A0092B-C50C-407E-A947-70E740481C1C}">
                           <a14:useLocalDpi xmlns:a14="http://schemas.microsoft.com/office/drawing/2010/main" val="0"/>
@@ -18035,7 +17936,7 @@
           <w:noProof/>
         </w:rPr>
         <w:drawing>
-          <wp:inline distT="0" distB="0" distL="0" distR="0" wp14:anchorId="29FDD929" wp14:editId="2CEDB45A">
+          <wp:inline distT="0" distB="0" distL="0" distR="0" wp14:anchorId="29FDD929" wp14:editId="3A919CC0">
             <wp:extent cx="6479540" cy="2762885"/>
             <wp:effectExtent l="0" t="0" r="0" b="0"/>
             <wp:docPr id="1829458861" name="Picture 5" descr="This is a vertical bar graph that shows the disclosure of use of violence in the home, by health status and relationship between the respondent and the person they disclosed to (%). The x axis shows the 4 different relationships between the respondent and the person they disclosed to. Each relationship has a separate graph for Disability (n=526) and No Disability (n=450). &#10;The data in this graph is in the table below.&#10;"/>
@@ -18052,7 +17953,7 @@
                     </pic:cNvPicPr>
                   </pic:nvPicPr>
                   <pic:blipFill>
-                    <a:blip r:embed="rId26" cstate="print">
+                    <a:blip r:embed="rId25" cstate="print">
                       <a:extLst>
                         <a:ext uri="{28A0092B-C50C-407E-A947-70E740481C1C}">
                           <a14:useLocalDpi xmlns:a14="http://schemas.microsoft.com/office/drawing/2010/main" val="0"/>
@@ -19509,7 +19410,7 @@
           <w:noProof/>
         </w:rPr>
         <w:drawing>
-          <wp:inline distT="0" distB="0" distL="0" distR="0" wp14:anchorId="0A80C460" wp14:editId="25A7AEE8">
+          <wp:inline distT="0" distB="0" distL="0" distR="0" wp14:anchorId="0A80C460" wp14:editId="3DA9EA63">
             <wp:extent cx="6479540" cy="2211705"/>
             <wp:effectExtent l="0" t="0" r="0" b="0"/>
             <wp:docPr id="1101693548" name="Picture 4" descr="This is a vertical bar graph that shows the disclosure of use of violence in the home, by gender identity and relationship between the respondent and the person they disclosed to (%). The x axis shows the 4 different relationships between the respondent and the person they disclosed to. Each relationship has a separate graph for Gender diverse (n=66) and Cisgender (n=934). &#10;The data in this graph is in the table below.&#10;"/>
@@ -19526,7 +19427,7 @@
                     </pic:cNvPicPr>
                   </pic:nvPicPr>
                   <pic:blipFill>
-                    <a:blip r:embed="rId27" cstate="print">
+                    <a:blip r:embed="rId26" cstate="print">
                       <a:extLst>
                         <a:ext uri="{28A0092B-C50C-407E-A947-70E740481C1C}">
                           <a14:useLocalDpi xmlns:a14="http://schemas.microsoft.com/office/drawing/2010/main" val="0"/>
@@ -19949,7 +19850,7 @@
           <w:noProof/>
         </w:rPr>
         <w:drawing>
-          <wp:inline distT="0" distB="0" distL="0" distR="0" wp14:anchorId="08FA5F7C" wp14:editId="52732037">
+          <wp:inline distT="0" distB="0" distL="0" distR="0" wp14:anchorId="08FA5F7C" wp14:editId="0677D16D">
             <wp:extent cx="6479540" cy="2159000"/>
             <wp:effectExtent l="0" t="0" r="0" b="0"/>
             <wp:docPr id="2086193442" name="Picture 3" descr="This is a vertical bar graph that shows the disclosure of use of violence in the home, by sexual identity and relationship between the respondent and the person they disclosed to (%). The x axis shows the 4 different relationships between the respondent and the person they disclosed to. Each relationship has a separate graph for Sexual identity diverse (n=384) and Heterosexual  (n=592). &#10;The data in this graph is in the table below.&#10;"/>
@@ -19966,7 +19867,7 @@
                     </pic:cNvPicPr>
                   </pic:nvPicPr>
                   <pic:blipFill>
-                    <a:blip r:embed="rId28" cstate="print">
+                    <a:blip r:embed="rId27" cstate="print">
                       <a:extLst>
                         <a:ext uri="{28A0092B-C50C-407E-A947-70E740481C1C}">
                           <a14:useLocalDpi xmlns:a14="http://schemas.microsoft.com/office/drawing/2010/main" val="0"/>
@@ -20736,35 +20637,7 @@
         <w:rPr>
           <w:lang w:val="en-GB"/>
         </w:rPr>
-        <w:t>” by school counsellors relative to their cis-heterosexual peers (</w:t>
-      </w:r>
-      <w:proofErr w:type="spellStart"/>
-      <w:r>
-        <w:rPr>
-          <w:lang w:val="en-GB"/>
-        </w:rPr>
-        <w:t>Asplund</w:t>
-      </w:r>
-      <w:proofErr w:type="spellEnd"/>
-      <w:r>
-        <w:rPr>
-          <w:lang w:val="en-GB"/>
-        </w:rPr>
-        <w:t xml:space="preserve"> &amp; </w:t>
-      </w:r>
-      <w:proofErr w:type="spellStart"/>
-      <w:r>
-        <w:rPr>
-          <w:lang w:val="en-GB"/>
-        </w:rPr>
-        <w:t>Orway</w:t>
-      </w:r>
-      <w:proofErr w:type="spellEnd"/>
-      <w:r>
-        <w:rPr>
-          <w:lang w:val="en-GB"/>
-        </w:rPr>
-        <w:t>, 2018; Simons et al., 2018).</w:t>
+        <w:t>” by school counsellors relative to their cis-heterosexual peers (Asplund &amp; Orway, 2018; Simons et al., 2018).</w:t>
       </w:r>
     </w:p>
     <w:p>
@@ -21255,7 +21128,7 @@
           <w:noProof/>
         </w:rPr>
         <w:drawing>
-          <wp:inline distT="0" distB="0" distL="0" distR="0" wp14:anchorId="786023B0" wp14:editId="6A5ED08A">
+          <wp:inline distT="0" distB="0" distL="0" distR="0" wp14:anchorId="786023B0" wp14:editId="763265C9">
             <wp:extent cx="6479540" cy="3503930"/>
             <wp:effectExtent l="0" t="0" r="0" b="1270"/>
             <wp:docPr id="216837736" name="Picture 1" descr="This is a vertical bar graph that shows the disclosure of use of violence in the home, by place of usual residence and relationship between the respondent and the person they disclosed to (%). The x axis shows the 4 different relationships between the respondent and the person they disclosed to. Each relationship has a separate graph for Major cities (n=783) and Regional/remote  (n=144). &#10;The data in this graph is in the table below.&#10;"/>
@@ -21272,7 +21145,7 @@
                     </pic:cNvPicPr>
                   </pic:nvPicPr>
                   <pic:blipFill>
-                    <a:blip r:embed="rId29" cstate="print">
+                    <a:blip r:embed="rId28" cstate="print">
                       <a:extLst>
                         <a:ext uri="{28A0092B-C50C-407E-A947-70E740481C1C}">
                           <a14:useLocalDpi xmlns:a14="http://schemas.microsoft.com/office/drawing/2010/main" val="0"/>
@@ -22106,55 +21979,47 @@
           <w:lang w:val="en-GB"/>
         </w:rPr>
       </w:pPr>
+      <w:r>
+        <w:rPr>
+          <w:lang w:val="en-GB"/>
+        </w:rPr>
+        <w:t xml:space="preserve">Asplund, N. R., &amp; Ordway, A. M. (2018). School </w:t>
+      </w:r>
       <w:proofErr w:type="spellStart"/>
       <w:r>
         <w:rPr>
           <w:lang w:val="en-GB"/>
         </w:rPr>
-        <w:t>Asplund</w:t>
+        <w:t>counseling</w:t>
       </w:r>
       <w:proofErr w:type="spellEnd"/>
       <w:r>
         <w:rPr>
           <w:lang w:val="en-GB"/>
         </w:rPr>
-        <w:t xml:space="preserve">, N. R., &amp; Ordway, A. M. (2018). School </w:t>
+        <w:t xml:space="preserve"> toward an LGBTQ-inclusive school climate: Implementing the SCEARE model. </w:t>
+      </w:r>
+      <w:r>
+        <w:rPr>
+          <w:rStyle w:val="Emphasis"/>
+        </w:rPr>
+        <w:t xml:space="preserve">Journal of LGBT Issues in </w:t>
       </w:r>
       <w:proofErr w:type="spellStart"/>
       <w:r>
         <w:rPr>
-          <w:lang w:val="en-GB"/>
-        </w:rPr>
-        <w:t>counseling</w:t>
+          <w:rStyle w:val="Emphasis"/>
+        </w:rPr>
+        <w:t>Counseling</w:t>
       </w:r>
       <w:proofErr w:type="spellEnd"/>
       <w:r>
         <w:rPr>
           <w:lang w:val="en-GB"/>
         </w:rPr>
-        <w:t xml:space="preserve"> toward an LGBTQ-inclusive school climate: Implementing the SCEARE model. </w:t>
-      </w:r>
-      <w:r>
-        <w:rPr>
-          <w:rStyle w:val="Emphasis"/>
-        </w:rPr>
-        <w:t xml:space="preserve">Journal of LGBT Issues in </w:t>
-      </w:r>
-      <w:proofErr w:type="spellStart"/>
-      <w:r>
-        <w:rPr>
-          <w:rStyle w:val="Emphasis"/>
-        </w:rPr>
-        <w:t>Counseling</w:t>
-      </w:r>
-      <w:proofErr w:type="spellEnd"/>
-      <w:r>
-        <w:rPr>
-          <w:lang w:val="en-GB"/>
-        </w:rPr>
         <w:t>, 12(1), 17–31. </w:t>
       </w:r>
-      <w:hyperlink r:id="rId30" w:history="1">
+      <w:hyperlink r:id="rId29" w:history="1">
         <w:r>
           <w:rPr>
             <w:rStyle w:val="Hyperlink"/>
@@ -22218,7 +22083,7 @@
         </w:rPr>
         <w:t> 31(3), 311–332. </w:t>
       </w:r>
-      <w:hyperlink r:id="rId31" w:history="1">
+      <w:hyperlink r:id="rId30" w:history="1">
         <w:r>
           <w:rPr>
             <w:rStyle w:val="Hyperlink"/>
@@ -22254,7 +22119,7 @@
         </w:rPr>
         <w:t> (Research report, 03/2021). ANROWS. </w:t>
       </w:r>
-      <w:hyperlink r:id="rId32" w:history="1">
+      <w:hyperlink r:id="rId31" w:history="1">
         <w:r>
           <w:rPr>
             <w:rStyle w:val="Hyperlink"/>
@@ -22290,7 +22155,7 @@
         </w:rPr>
         <w:t>, 35(2), 169–184. </w:t>
       </w:r>
-      <w:hyperlink r:id="rId33" w:history="1">
+      <w:hyperlink r:id="rId32" w:history="1">
         <w:r>
           <w:rPr>
             <w:rStyle w:val="Hyperlink"/>
@@ -22326,7 +22191,7 @@
         </w:rPr>
         <w:t>(3), 309–346. </w:t>
       </w:r>
-      <w:hyperlink r:id="rId34" w:history="1">
+      <w:hyperlink r:id="rId33" w:history="1">
         <w:r>
           <w:rPr>
             <w:rStyle w:val="Hyperlink"/>
@@ -22362,7 +22227,7 @@
         </w:rPr>
         <w:t>. </w:t>
       </w:r>
-      <w:hyperlink r:id="rId35" w:history="1">
+      <w:hyperlink r:id="rId34" w:history="1">
         <w:r>
           <w:rPr>
             <w:rStyle w:val="Hyperlink"/>
@@ -22398,7 +22263,7 @@
         </w:rPr>
         <w:t xml:space="preserve"> (Research report, 04/2020). ANROWS. </w:t>
       </w:r>
-      <w:hyperlink r:id="rId36" w:history="1">
+      <w:hyperlink r:id="rId35" w:history="1">
         <w:r>
           <w:rPr>
             <w:rStyle w:val="Hyperlink"/>
@@ -22434,7 +22299,7 @@
         </w:rPr>
         <w:t>, 3675–3702. </w:t>
       </w:r>
-      <w:hyperlink r:id="rId37" w:history="1">
+      <w:hyperlink r:id="rId36" w:history="1">
         <w:r>
           <w:rPr>
             <w:rStyle w:val="Hyperlink"/>
@@ -22470,7 +22335,7 @@
         </w:rPr>
         <w:t> </w:t>
       </w:r>
-      <w:hyperlink r:id="rId38" w:history="1">
+      <w:hyperlink r:id="rId37" w:history="1">
         <w:r>
           <w:rPr>
             <w:rStyle w:val="Hyperlink"/>
@@ -22532,7 +22397,7 @@
         </w:rPr>
         <w:t>[Draft]. Australian Government. </w:t>
       </w:r>
-      <w:hyperlink r:id="rId39" w:history="1">
+      <w:hyperlink r:id="rId38" w:history="1">
         <w:r>
           <w:rPr>
             <w:rStyle w:val="Hyperlink"/>
@@ -22568,7 +22433,7 @@
         </w:rPr>
         <w:t xml:space="preserve"> 40(4), 499–526. </w:t>
       </w:r>
-      <w:hyperlink r:id="rId40" w:history="1">
+      <w:hyperlink r:id="rId39" w:history="1">
         <w:r>
           <w:rPr>
             <w:rStyle w:val="Hyperlink"/>
@@ -22645,7 +22510,7 @@
         <w:lastRenderedPageBreak/>
         <w:t>University. </w:t>
       </w:r>
-      <w:hyperlink r:id="rId41" w:history="1">
+      <w:hyperlink r:id="rId40" w:history="1">
         <w:r>
           <w:rPr>
             <w:rStyle w:val="Hyperlink"/>
@@ -22757,21 +22622,7 @@
         <w:rPr>
           <w:lang w:val="en-GB"/>
         </w:rPr>
-        <w:t xml:space="preserve">, K., Reeves, E., Gelb, K., McGowan, J., </w:t>
-      </w:r>
-      <w:proofErr w:type="spellStart"/>
-      <w:r>
-        <w:rPr>
-          <w:lang w:val="en-GB"/>
-        </w:rPr>
-        <w:t>Segrave</w:t>
-      </w:r>
-      <w:proofErr w:type="spellEnd"/>
-      <w:r>
-        <w:rPr>
-          <w:lang w:val="en-GB"/>
-        </w:rPr>
-        <w:t xml:space="preserve">, M., Meyer, S., &amp; Maher, J.M. (2022). </w:t>
+        <w:t xml:space="preserve">, K., Reeves, E., Gelb, K., McGowan, J., Segrave, M., Meyer, S., &amp; Maher, J.M. (2022). </w:t>
       </w:r>
       <w:r>
         <w:rPr>
@@ -22785,7 +22636,7 @@
         </w:rPr>
         <w:t>. Monash University. </w:t>
       </w:r>
-      <w:hyperlink r:id="rId42" w:history="1">
+      <w:hyperlink r:id="rId41" w:history="1">
         <w:r>
           <w:rPr>
             <w:rStyle w:val="Hyperlink"/>
@@ -22829,7 +22680,7 @@
         </w:rPr>
         <w:t>24(16), 1967–1981. </w:t>
       </w:r>
-      <w:hyperlink r:id="rId43" w:history="1">
+      <w:hyperlink r:id="rId42" w:history="1">
         <w:r>
           <w:rPr>
             <w:rStyle w:val="Hyperlink"/>
@@ -22903,21 +22754,7 @@
         <w:rPr>
           <w:lang w:val="en-GB"/>
         </w:rPr>
-        <w:t xml:space="preserve">Lilley, R., Sedgwick, M., &amp; </w:t>
-      </w:r>
-      <w:proofErr w:type="spellStart"/>
-      <w:r>
-        <w:rPr>
-          <w:lang w:val="en-GB"/>
-        </w:rPr>
-        <w:t>Pellicano</w:t>
-      </w:r>
-      <w:proofErr w:type="spellEnd"/>
-      <w:r>
-        <w:rPr>
-          <w:lang w:val="en-GB"/>
-        </w:rPr>
-        <w:t>, E. (2020). Inclusion, acceptance, shame and isolation: Attitudes to autism in Aboriginal and Torres Strait Islander communities in Australia. </w:t>
+        <w:t>Lilley, R., Sedgwick, M., &amp; Pellicano, E. (2020). Inclusion, acceptance, shame and isolation: Attitudes to autism in Aboriginal and Torres Strait Islander communities in Australia. </w:t>
       </w:r>
       <w:r>
         <w:rPr>
@@ -22931,7 +22768,7 @@
         </w:rPr>
         <w:t>, 24(7), 1860–1873. </w:t>
       </w:r>
-      <w:hyperlink r:id="rId44" w:history="1">
+      <w:hyperlink r:id="rId43" w:history="1">
         <w:r>
           <w:rPr>
             <w:rStyle w:val="Hyperlink"/>
@@ -22953,48 +22790,20 @@
         <w:rPr>
           <w:lang w:val="en-GB"/>
         </w:rPr>
-        <w:t xml:space="preserve">Logeswaran, S., </w:t>
+        <w:t xml:space="preserve">Logeswaran, S., Hollett, M., Zala, S., Richardson, L., &amp; </w:t>
       </w:r>
       <w:proofErr w:type="spellStart"/>
       <w:r>
         <w:rPr>
           <w:lang w:val="en-GB"/>
         </w:rPr>
-        <w:t>Hollett</w:t>
+        <w:t>Scior</w:t>
       </w:r>
       <w:proofErr w:type="spellEnd"/>
       <w:r>
         <w:rPr>
           <w:lang w:val="en-GB"/>
         </w:rPr>
-        <w:t xml:space="preserve">, M., </w:t>
-      </w:r>
-      <w:proofErr w:type="spellStart"/>
-      <w:r>
-        <w:rPr>
-          <w:lang w:val="en-GB"/>
-        </w:rPr>
-        <w:t>Zala</w:t>
-      </w:r>
-      <w:proofErr w:type="spellEnd"/>
-      <w:r>
-        <w:rPr>
-          <w:lang w:val="en-GB"/>
-        </w:rPr>
-        <w:t xml:space="preserve">, S., Richardson, L., &amp; </w:t>
-      </w:r>
-      <w:proofErr w:type="spellStart"/>
-      <w:r>
-        <w:rPr>
-          <w:lang w:val="en-GB"/>
-        </w:rPr>
-        <w:t>Scior</w:t>
-      </w:r>
-      <w:proofErr w:type="spellEnd"/>
-      <w:r>
-        <w:rPr>
-          <w:lang w:val="en-GB"/>
-        </w:rPr>
         <w:t>, K. (2019). How do people with intellectual disabilities construct their social identity? A review. </w:t>
       </w:r>
       <w:r>
@@ -23009,7 +22818,7 @@
         </w:rPr>
         <w:t> 32(3), 533–542. </w:t>
       </w:r>
-      <w:hyperlink r:id="rId45" w:history="1">
+      <w:hyperlink r:id="rId44" w:history="1">
         <w:r>
           <w:rPr>
             <w:rStyle w:val="Hyperlink"/>
@@ -23059,7 +22868,7 @@
         </w:rPr>
         <w:t>, 6(2), 297–314. </w:t>
       </w:r>
-      <w:hyperlink r:id="rId46" w:history="1">
+      <w:hyperlink r:id="rId45" w:history="1">
         <w:r>
           <w:rPr>
             <w:rStyle w:val="Hyperlink"/>
@@ -23095,7 +22904,7 @@
         </w:rPr>
         <w:t>. </w:t>
       </w:r>
-      <w:hyperlink r:id="rId47" w:history="1">
+      <w:hyperlink r:id="rId46" w:history="1">
         <w:r>
           <w:rPr>
             <w:rStyle w:val="Hyperlink"/>
@@ -23157,7 +22966,7 @@
         </w:rPr>
         <w:t xml:space="preserve"> Royal Commission into Family Violence, State of Victoria, Victoria. </w:t>
       </w:r>
-      <w:hyperlink r:id="rId48" w:history="1">
+      <w:hyperlink r:id="rId47" w:history="1">
         <w:r>
           <w:rPr>
             <w:rStyle w:val="Hyperlink"/>
@@ -23179,21 +22988,7 @@
         <w:rPr>
           <w:lang w:val="en-GB"/>
         </w:rPr>
-        <w:t xml:space="preserve">Simons, J. D., Beck, M. J., </w:t>
-      </w:r>
-      <w:proofErr w:type="spellStart"/>
-      <w:r>
-        <w:rPr>
-          <w:lang w:val="en-GB"/>
-        </w:rPr>
-        <w:t>Asplund</w:t>
-      </w:r>
-      <w:proofErr w:type="spellEnd"/>
-      <w:r>
-        <w:rPr>
-          <w:lang w:val="en-GB"/>
-        </w:rPr>
-        <w:t>, N. R., Chan, C. D., &amp; Byrd, R. (2018). Advocacy for gender minority students: Recommendations for school counsellors. </w:t>
+        <w:t>Simons, J. D., Beck, M. J., Asplund, N. R., Chan, C. D., &amp; Byrd, R. (2018). Advocacy for gender minority students: Recommendations for school counsellors. </w:t>
       </w:r>
       <w:r>
         <w:rPr>
@@ -23207,7 +23002,7 @@
         </w:rPr>
         <w:t>, 18(4), 464–478. </w:t>
       </w:r>
-      <w:hyperlink r:id="rId49" w:history="1">
+      <w:hyperlink r:id="rId48" w:history="1">
         <w:r>
           <w:rPr>
             <w:rStyle w:val="Hyperlink"/>
@@ -23257,7 +23052,7 @@
         </w:rPr>
         <w:t>(4), 461–475. </w:t>
       </w:r>
-      <w:hyperlink r:id="rId50" w:history="1">
+      <w:hyperlink r:id="rId49" w:history="1">
         <w:r>
           <w:rPr>
             <w:rStyle w:val="Hyperlink"/>
@@ -23320,8 +23115,7 @@
     </w:p>
     <w:p>
       <w:pPr>
-        <w:pStyle w:val="BodySans"/>
-        <w:jc w:val="center"/>
+        <w:pStyle w:val="Bodysanscenter"/>
         <w:rPr>
           <w:rStyle w:val="Strong"/>
         </w:rPr>
@@ -23341,19 +23135,15 @@
     </w:p>
     <w:p>
       <w:pPr>
-        <w:jc w:val="center"/>
+        <w:pStyle w:val="Normalcenterlarge"/>
         <w:rPr>
           <w:rStyle w:val="Strong"/>
-          <w:sz w:val="36"/>
-          <w:szCs w:val="40"/>
         </w:rPr>
       </w:pPr>
       <w:bookmarkStart w:id="51" w:name="_Toc144981119"/>
       <w:r>
         <w:rPr>
           <w:rStyle w:val="Strong"/>
-          <w:sz w:val="36"/>
-          <w:szCs w:val="40"/>
         </w:rPr>
         <w:t>Survey</w:t>
       </w:r>
@@ -23529,7 +23319,7 @@
             <w:r>
               <w:t>Email: </w:t>
             </w:r>
-            <w:hyperlink r:id="rId51" w:history="1">
+            <w:hyperlink r:id="rId50" w:history="1">
               <w:r>
                 <w:rPr>
                   <w:rStyle w:val="Hyperlink"/>
@@ -23789,7 +23579,7 @@
       <w:r>
         <w:br/>
       </w:r>
-      <w:hyperlink r:id="rId52" w:history="1">
+      <w:hyperlink r:id="rId51" w:history="1">
         <w:r>
           <w:t>https://www.1800respect.org.au/</w:t>
         </w:r>
@@ -23825,7 +23615,7 @@
       <w:r>
         <w:br/>
       </w:r>
-      <w:hyperlink r:id="rId53" w:history="1">
+      <w:hyperlink r:id="rId52" w:history="1">
         <w:r>
           <w:t>http://www.kidshelp.com.au/</w:t>
         </w:r>
@@ -23862,7 +23652,7 @@
       <w:r>
         <w:br/>
       </w:r>
-      <w:hyperlink r:id="rId54" w:history="1">
+      <w:hyperlink r:id="rId53" w:history="1">
         <w:r>
           <w:t>www.ysas.org.au</w:t>
         </w:r>
@@ -23901,7 +23691,7 @@
       <w:r>
         <w:br/>
       </w:r>
-      <w:hyperlink r:id="rId55" w:history="1">
+      <w:hyperlink r:id="rId54" w:history="1">
         <w:r>
           <w:t>https://www.kildonan.org.au/programs-and-services/child-youth-and-family-support/family-violence/adolescent-violence/support-for-adolescents/</w:t>
         </w:r>
@@ -23968,7 +23758,7 @@
       <w:r>
         <w:br/>
       </w:r>
-      <w:hyperlink r:id="rId56" w:history="1">
+      <w:hyperlink r:id="rId55" w:history="1">
         <w:r>
           <w:t>https://djirra.org.au/contact-us</w:t>
         </w:r>
@@ -24021,7 +23811,7 @@
       <w:r>
         <w:br/>
       </w:r>
-      <w:hyperlink r:id="rId57" w:history="1">
+      <w:hyperlink r:id="rId56" w:history="1">
         <w:r>
           <w:t>https://www.mudgin-gal.org.au/core-services/domestic-violence-support</w:t>
         </w:r>
@@ -24206,26 +23996,26 @@
       <w:r>
         <w:t>the Monash Gender and Family Violence Prevention Centre website: </w:t>
       </w:r>
+      <w:hyperlink r:id="rId57" w:history="1">
+        <w:r>
+          <w:rPr>
+            <w:rStyle w:val="Hyperlink"/>
+          </w:rPr>
+          <w:t>https://www.monash.edu/arts/gender-and-family-violence/home</w:t>
+        </w:r>
+      </w:hyperlink>
+    </w:p>
+    <w:p>
+      <w:pPr>
+        <w:pStyle w:val="BodySans"/>
+        <w:rPr>
+          <w:rStyle w:val="Hyperlink"/>
+        </w:rPr>
+      </w:pPr>
+      <w:r>
+        <w:t>Australia’s National Research Organisation for Women’s Safety website: </w:t>
+      </w:r>
       <w:hyperlink r:id="rId58" w:history="1">
-        <w:r>
-          <w:rPr>
-            <w:rStyle w:val="Hyperlink"/>
-          </w:rPr>
-          <w:t>https://www.monash.edu/arts/gender-and-family-violence/home</w:t>
-        </w:r>
-      </w:hyperlink>
-    </w:p>
-    <w:p>
-      <w:pPr>
-        <w:pStyle w:val="BodySans"/>
-        <w:rPr>
-          <w:rStyle w:val="Hyperlink"/>
-        </w:rPr>
-      </w:pPr>
-      <w:r>
-        <w:t>Australia’s National Research Organisation for Women’s Safety website: </w:t>
-      </w:r>
-      <w:hyperlink r:id="rId59" w:history="1">
         <w:r>
           <w:rPr>
             <w:rStyle w:val="Hyperlink"/>
@@ -24289,7 +24079,7 @@
         <w:br/>
         <w:t>Email: </w:t>
       </w:r>
-      <w:hyperlink r:id="rId60" w:history="1">
+      <w:hyperlink r:id="rId59" w:history="1">
         <w:r>
           <w:rPr>
             <w:rStyle w:val="Hyperlink"/>
@@ -27765,7 +27555,7 @@
                     <pic:cNvPicPr/>
                   </pic:nvPicPr>
                   <pic:blipFill>
-                    <a:blip r:embed="rId61">
+                    <a:blip r:embed="rId60">
                       <a:extLst>
                         <a:ext uri="{28A0092B-C50C-407E-A947-70E740481C1C}">
                           <a14:useLocalDpi xmlns:a14="http://schemas.microsoft.com/office/drawing/2010/main" val="0"/>
@@ -27804,83 +27594,11 @@
       <w:r>
         <w:rPr>
           <w:noProof/>
+          <w:color w:val="000000"/>
         </w:rPr>
         <w:lastRenderedPageBreak/>
         <w:drawing>
-          <wp:anchor distT="0" distB="0" distL="114300" distR="114300" simplePos="0" relativeHeight="251660288" behindDoc="0" locked="0" layoutInCell="1" allowOverlap="1" wp14:anchorId="12ACE363" wp14:editId="30F3D3FB">
-            <wp:simplePos x="0" y="0"/>
-            <wp:positionH relativeFrom="page">
-              <wp:align>right</wp:align>
-            </wp:positionH>
-            <wp:positionV relativeFrom="paragraph">
-              <wp:posOffset>-890905</wp:posOffset>
-            </wp:positionV>
-            <wp:extent cx="2962910" cy="6547485"/>
-            <wp:effectExtent l="0" t="0" r="8890" b="0"/>
-            <wp:wrapNone/>
-            <wp:docPr id="1750464862" name="Picture 1750464862">
-              <a:extLst xmlns:a="http://schemas.openxmlformats.org/drawingml/2006/main">
-                <a:ext uri="{C183D7F6-B498-43B3-948B-1728B52AA6E4}">
-                  <adec:decorative xmlns:adec="http://schemas.microsoft.com/office/drawing/2017/decorative" val="1"/>
-                </a:ext>
-              </a:extLst>
-            </wp:docPr>
-            <wp:cNvGraphicFramePr>
-              <a:graphicFrameLocks xmlns:a="http://schemas.openxmlformats.org/drawingml/2006/main" noChangeAspect="1"/>
-            </wp:cNvGraphicFramePr>
-            <a:graphic xmlns:a="http://schemas.openxmlformats.org/drawingml/2006/main">
-              <a:graphicData uri="http://schemas.openxmlformats.org/drawingml/2006/picture">
-                <pic:pic xmlns:pic="http://schemas.openxmlformats.org/drawingml/2006/picture">
-                  <pic:nvPicPr>
-                    <pic:cNvPr id="1750464862" name="Picture 1750464862">
-                      <a:extLst>
-                        <a:ext uri="{C183D7F6-B498-43B3-948B-1728B52AA6E4}">
-                          <adec:decorative xmlns:adec="http://schemas.microsoft.com/office/drawing/2017/decorative" val="1"/>
-                        </a:ext>
-                      </a:extLst>
-                    </pic:cNvPr>
-                    <pic:cNvPicPr/>
-                  </pic:nvPicPr>
-                  <pic:blipFill>
-                    <a:blip r:embed="rId62" cstate="print">
-                      <a:extLst>
-                        <a:ext uri="{28A0092B-C50C-407E-A947-70E740481C1C}">
-                          <a14:useLocalDpi xmlns:a14="http://schemas.microsoft.com/office/drawing/2010/main" val="0"/>
-                        </a:ext>
-                      </a:extLst>
-                    </a:blip>
-                    <a:stretch>
-                      <a:fillRect/>
-                    </a:stretch>
-                  </pic:blipFill>
-                  <pic:spPr>
-                    <a:xfrm>
-                      <a:off x="0" y="0"/>
-                      <a:ext cx="2962910" cy="6547485"/>
-                    </a:xfrm>
-                    <a:prstGeom prst="rect">
-                      <a:avLst/>
-                    </a:prstGeom>
-                  </pic:spPr>
-                </pic:pic>
-              </a:graphicData>
-            </a:graphic>
-            <wp14:sizeRelH relativeFrom="margin">
-              <wp14:pctWidth>0</wp14:pctWidth>
-            </wp14:sizeRelH>
-            <wp14:sizeRelV relativeFrom="margin">
-              <wp14:pctHeight>0</wp14:pctHeight>
-            </wp14:sizeRelV>
-          </wp:anchor>
-        </w:drawing>
-      </w:r>
-      <w:r>
-        <w:rPr>
-          <w:noProof/>
-          <w:color w:val="000000"/>
-        </w:rPr>
-        <w:drawing>
-          <wp:inline distT="0" distB="0" distL="0" distR="0" wp14:anchorId="348D61A8" wp14:editId="7973CBD0">
+          <wp:inline distT="0" distB="0" distL="0" distR="0" wp14:anchorId="348D61A8" wp14:editId="5AAEC117">
             <wp:extent cx="2506134" cy="1200017"/>
             <wp:effectExtent l="0" t="0" r="8890" b="635"/>
             <wp:docPr id="2031002341" name="Picture 2" descr="ANROWS. Australia's National Research Organisation for Women's Safety to Reduce Violence against Women and their Children"/>
@@ -27897,7 +27615,7 @@
                     </pic:cNvPicPr>
                   </pic:nvPicPr>
                   <pic:blipFill>
-                    <a:blip r:embed="rId63" cstate="print">
+                    <a:blip r:embed="rId61" cstate="print">
                       <a:extLst>
                         <a:ext uri="{28A0092B-C50C-407E-A947-70E740481C1C}">
                           <a14:useLocalDpi xmlns:a14="http://schemas.microsoft.com/office/drawing/2010/main" val="0"/>
@@ -27931,7 +27649,7 @@
       <w:bookmarkEnd w:id="59"/>
     </w:p>
     <w:sectPr>
-      <w:headerReference w:type="default" r:id="rId64"/>
+      <w:headerReference w:type="default" r:id="rId62"/>
       <w:pgSz w:w="11906" w:h="16838"/>
       <w:pgMar w:top="1418" w:right="851" w:bottom="851" w:left="851" w:header="709" w:footer="454" w:gutter="0"/>
       <w:pgNumType w:start="1"/>
@@ -27943,7 +27661,7 @@
 </file>
 
 <file path=word/endnotes.xml><?xml version="1.0" encoding="utf-8"?>
-<w:endnotes xmlns:wpc="http://schemas.microsoft.com/office/word/2010/wordprocessingCanvas" xmlns:cx="http://schemas.microsoft.com/office/drawing/2014/chartex" xmlns:cx1="http://schemas.microsoft.com/office/drawing/2015/9/8/chartex" xmlns:cx2="http://schemas.microsoft.com/office/drawing/2015/10/21/chartex" xmlns:cx3="http://schemas.microsoft.com/office/drawing/2016/5/9/chartex" xmlns:cx4="http://schemas.microsoft.com/office/drawing/2016/5/10/chartex" xmlns:cx5="http://schemas.microsoft.com/office/drawing/2016/5/11/chartex" xmlns:cx6="http://schemas.microsoft.com/office/drawing/2016/5/12/chartex" xmlns:cx7="http://schemas.microsoft.com/office/drawing/2016/5/13/chartex" xmlns:cx8="http://schemas.microsoft.com/office/drawing/2016/5/14/chartex" xmlns:mc="http://schemas.openxmlformats.org/markup-compatibility/2006" xmlns:aink="http://schemas.microsoft.com/office/drawing/2016/ink" xmlns:am3d="http://schemas.microsoft.com/office/drawing/2017/model3d" xmlns:o="urn:schemas-microsoft-com:office:office" xmlns:oel="http://schemas.microsoft.com/office/2019/extlst" xmlns:r="http://schemas.openxmlformats.org/officeDocument/2006/relationships" xmlns:m="http://schemas.openxmlformats.org/officeDocument/2006/math" xmlns:v="urn:schemas-microsoft-com:vml" xmlns:wp14="http://schemas.microsoft.com/office/word/2010/wordprocessingDrawing" xmlns:wp="http://schemas.openxmlformats.org/drawingml/2006/wordprocessingDrawing" xmlns:w10="urn:schemas-microsoft-com:office:word" xmlns:w="http://schemas.openxmlformats.org/wordprocessingml/2006/main" xmlns:w14="http://schemas.microsoft.com/office/word/2010/wordml" xmlns:w15="http://schemas.microsoft.com/office/word/2012/wordml" xmlns:w16cex="http://schemas.microsoft.com/office/word/2018/wordml/cex" xmlns:w16cid="http://schemas.microsoft.com/office/word/2016/wordml/cid" xmlns:w16="http://schemas.microsoft.com/office/word/2018/wordml" xmlns:w16sdtdh="http://schemas.microsoft.com/office/word/2020/wordml/sdtdatahash" xmlns:w16se="http://schemas.microsoft.com/office/word/2015/wordml/symex" xmlns:wpg="http://schemas.microsoft.com/office/word/2010/wordprocessingGroup" xmlns:wpi="http://schemas.microsoft.com/office/word/2010/wordprocessingInk" xmlns:wne="http://schemas.microsoft.com/office/word/2006/wordml" xmlns:wps="http://schemas.microsoft.com/office/word/2010/wordprocessingShape" mc:Ignorable="w14 w15 w16se w16cid w16 w16cex w16sdtdh wp14">
+<w:endnotes xmlns:wpc="http://schemas.microsoft.com/office/word/2010/wordprocessingCanvas" xmlns:cx="http://schemas.microsoft.com/office/drawing/2014/chartex" xmlns:cx1="http://schemas.microsoft.com/office/drawing/2015/9/8/chartex" xmlns:cx2="http://schemas.microsoft.com/office/drawing/2015/10/21/chartex" xmlns:cx3="http://schemas.microsoft.com/office/drawing/2016/5/9/chartex" xmlns:cx4="http://schemas.microsoft.com/office/drawing/2016/5/10/chartex" xmlns:cx5="http://schemas.microsoft.com/office/drawing/2016/5/11/chartex" xmlns:cx6="http://schemas.microsoft.com/office/drawing/2016/5/12/chartex" xmlns:cx7="http://schemas.microsoft.com/office/drawing/2016/5/13/chartex" xmlns:cx8="http://schemas.microsoft.com/office/drawing/2016/5/14/chartex" xmlns:mc="http://schemas.openxmlformats.org/markup-compatibility/2006" xmlns:aink="http://schemas.microsoft.com/office/drawing/2016/ink" xmlns:am3d="http://schemas.microsoft.com/office/drawing/2017/model3d" xmlns:o="urn:schemas-microsoft-com:office:office" xmlns:oel="http://schemas.microsoft.com/office/2019/extlst" xmlns:r="http://schemas.openxmlformats.org/officeDocument/2006/relationships" xmlns:m="http://schemas.openxmlformats.org/officeDocument/2006/math" xmlns:v="urn:schemas-microsoft-com:vml" xmlns:wp14="http://schemas.microsoft.com/office/word/2010/wordprocessingDrawing" xmlns:wp="http://schemas.openxmlformats.org/drawingml/2006/wordprocessingDrawing" xmlns:w10="urn:schemas-microsoft-com:office:word" xmlns:w="http://schemas.openxmlformats.org/wordprocessingml/2006/main" xmlns:w14="http://schemas.microsoft.com/office/word/2010/wordml" xmlns:w15="http://schemas.microsoft.com/office/word/2012/wordml" xmlns:w16cex="http://schemas.microsoft.com/office/word/2018/wordml/cex" xmlns:w16cid="http://schemas.microsoft.com/office/word/2016/wordml/cid" xmlns:w16="http://schemas.microsoft.com/office/word/2018/wordml" xmlns:w16du="http://schemas.microsoft.com/office/word/2023/wordml/word16du" xmlns:w16sdtdh="http://schemas.microsoft.com/office/word/2020/wordml/sdtdatahash" xmlns:w16se="http://schemas.microsoft.com/office/word/2015/wordml/symex" xmlns:wpg="http://schemas.microsoft.com/office/word/2010/wordprocessingGroup" xmlns:wpi="http://schemas.microsoft.com/office/word/2010/wordprocessingInk" xmlns:wne="http://schemas.microsoft.com/office/word/2006/wordml" xmlns:wps="http://schemas.microsoft.com/office/word/2010/wordprocessingShape" mc:Ignorable="w14 w15 w16se w16cid w16 w16cex w16sdtdh w16du wp14">
   <w:endnote w:type="separator" w:id="-1">
     <w:p>
       <w:pPr>
@@ -27968,7 +27686,7 @@
 </file>
 
 <file path=word/footer1.xml><?xml version="1.0" encoding="utf-8"?>
-<w:ftr xmlns:wpc="http://schemas.microsoft.com/office/word/2010/wordprocessingCanvas" xmlns:cx="http://schemas.microsoft.com/office/drawing/2014/chartex" xmlns:cx1="http://schemas.microsoft.com/office/drawing/2015/9/8/chartex" xmlns:cx2="http://schemas.microsoft.com/office/drawing/2015/10/21/chartex" xmlns:cx3="http://schemas.microsoft.com/office/drawing/2016/5/9/chartex" xmlns:cx4="http://schemas.microsoft.com/office/drawing/2016/5/10/chartex" xmlns:cx5="http://schemas.microsoft.com/office/drawing/2016/5/11/chartex" xmlns:cx6="http://schemas.microsoft.com/office/drawing/2016/5/12/chartex" xmlns:cx7="http://schemas.microsoft.com/office/drawing/2016/5/13/chartex" xmlns:cx8="http://schemas.microsoft.com/office/drawing/2016/5/14/chartex" xmlns:mc="http://schemas.openxmlformats.org/markup-compatibility/2006" xmlns:aink="http://schemas.microsoft.com/office/drawing/2016/ink" xmlns:am3d="http://schemas.microsoft.com/office/drawing/2017/model3d" xmlns:o="urn:schemas-microsoft-com:office:office" xmlns:oel="http://schemas.microsoft.com/office/2019/extlst" xmlns:r="http://schemas.openxmlformats.org/officeDocument/2006/relationships" xmlns:m="http://schemas.openxmlformats.org/officeDocument/2006/math" xmlns:v="urn:schemas-microsoft-com:vml" xmlns:wp14="http://schemas.microsoft.com/office/word/2010/wordprocessingDrawing" xmlns:wp="http://schemas.openxmlformats.org/drawingml/2006/wordprocessingDrawing" xmlns:w10="urn:schemas-microsoft-com:office:word" xmlns:w="http://schemas.openxmlformats.org/wordprocessingml/2006/main" xmlns:w14="http://schemas.microsoft.com/office/word/2010/wordml" xmlns:w15="http://schemas.microsoft.com/office/word/2012/wordml" xmlns:w16cex="http://schemas.microsoft.com/office/word/2018/wordml/cex" xmlns:w16cid="http://schemas.microsoft.com/office/word/2016/wordml/cid" xmlns:w16="http://schemas.microsoft.com/office/word/2018/wordml" xmlns:w16sdtdh="http://schemas.microsoft.com/office/word/2020/wordml/sdtdatahash" xmlns:w16se="http://schemas.microsoft.com/office/word/2015/wordml/symex" xmlns:wpg="http://schemas.microsoft.com/office/word/2010/wordprocessingGroup" xmlns:wpi="http://schemas.microsoft.com/office/word/2010/wordprocessingInk" xmlns:wne="http://schemas.microsoft.com/office/word/2006/wordml" xmlns:wps="http://schemas.microsoft.com/office/word/2010/wordprocessingShape" mc:Ignorable="w14 w15 w16se w16cid w16 w16cex w16sdtdh wp14">
+<w:ftr xmlns:wpc="http://schemas.microsoft.com/office/word/2010/wordprocessingCanvas" xmlns:cx="http://schemas.microsoft.com/office/drawing/2014/chartex" xmlns:cx1="http://schemas.microsoft.com/office/drawing/2015/9/8/chartex" xmlns:cx2="http://schemas.microsoft.com/office/drawing/2015/10/21/chartex" xmlns:cx3="http://schemas.microsoft.com/office/drawing/2016/5/9/chartex" xmlns:cx4="http://schemas.microsoft.com/office/drawing/2016/5/10/chartex" xmlns:cx5="http://schemas.microsoft.com/office/drawing/2016/5/11/chartex" xmlns:cx6="http://schemas.microsoft.com/office/drawing/2016/5/12/chartex" xmlns:cx7="http://schemas.microsoft.com/office/drawing/2016/5/13/chartex" xmlns:cx8="http://schemas.microsoft.com/office/drawing/2016/5/14/chartex" xmlns:mc="http://schemas.openxmlformats.org/markup-compatibility/2006" xmlns:aink="http://schemas.microsoft.com/office/drawing/2016/ink" xmlns:am3d="http://schemas.microsoft.com/office/drawing/2017/model3d" xmlns:o="urn:schemas-microsoft-com:office:office" xmlns:oel="http://schemas.microsoft.com/office/2019/extlst" xmlns:r="http://schemas.openxmlformats.org/officeDocument/2006/relationships" xmlns:m="http://schemas.openxmlformats.org/officeDocument/2006/math" xmlns:v="urn:schemas-microsoft-com:vml" xmlns:wp14="http://schemas.microsoft.com/office/word/2010/wordprocessingDrawing" xmlns:wp="http://schemas.openxmlformats.org/drawingml/2006/wordprocessingDrawing" xmlns:w10="urn:schemas-microsoft-com:office:word" xmlns:w="http://schemas.openxmlformats.org/wordprocessingml/2006/main" xmlns:w14="http://schemas.microsoft.com/office/word/2010/wordml" xmlns:w15="http://schemas.microsoft.com/office/word/2012/wordml" xmlns:w16cex="http://schemas.microsoft.com/office/word/2018/wordml/cex" xmlns:w16cid="http://schemas.microsoft.com/office/word/2016/wordml/cid" xmlns:w16="http://schemas.microsoft.com/office/word/2018/wordml" xmlns:w16du="http://schemas.microsoft.com/office/word/2023/wordml/word16du" xmlns:w16sdtdh="http://schemas.microsoft.com/office/word/2020/wordml/sdtdatahash" xmlns:w16se="http://schemas.microsoft.com/office/word/2015/wordml/symex" xmlns:wpg="http://schemas.microsoft.com/office/word/2010/wordprocessingGroup" xmlns:wpi="http://schemas.microsoft.com/office/word/2010/wordprocessingInk" xmlns:wne="http://schemas.microsoft.com/office/word/2006/wordml" xmlns:wps="http://schemas.microsoft.com/office/word/2010/wordprocessingShape" mc:Ignorable="w14 w15 w16se w16cid w16 w16cex w16sdtdh w16du wp14">
   <w:p>
     <w:pPr>
       <w:pStyle w:val="Footer"/>
@@ -28042,7 +27760,7 @@
 </file>
 
 <file path=word/footnotes.xml><?xml version="1.0" encoding="utf-8"?>
-<w:footnotes xmlns:wpc="http://schemas.microsoft.com/office/word/2010/wordprocessingCanvas" xmlns:cx="http://schemas.microsoft.com/office/drawing/2014/chartex" xmlns:cx1="http://schemas.microsoft.com/office/drawing/2015/9/8/chartex" xmlns:cx2="http://schemas.microsoft.com/office/drawing/2015/10/21/chartex" xmlns:cx3="http://schemas.microsoft.com/office/drawing/2016/5/9/chartex" xmlns:cx4="http://schemas.microsoft.com/office/drawing/2016/5/10/chartex" xmlns:cx5="http://schemas.microsoft.com/office/drawing/2016/5/11/chartex" xmlns:cx6="http://schemas.microsoft.com/office/drawing/2016/5/12/chartex" xmlns:cx7="http://schemas.microsoft.com/office/drawing/2016/5/13/chartex" xmlns:cx8="http://schemas.microsoft.com/office/drawing/2016/5/14/chartex" xmlns:mc="http://schemas.openxmlformats.org/markup-compatibility/2006" xmlns:aink="http://schemas.microsoft.com/office/drawing/2016/ink" xmlns:am3d="http://schemas.microsoft.com/office/drawing/2017/model3d" xmlns:o="urn:schemas-microsoft-com:office:office" xmlns:oel="http://schemas.microsoft.com/office/2019/extlst" xmlns:r="http://schemas.openxmlformats.org/officeDocument/2006/relationships" xmlns:m="http://schemas.openxmlformats.org/officeDocument/2006/math" xmlns:v="urn:schemas-microsoft-com:vml" xmlns:wp14="http://schemas.microsoft.com/office/word/2010/wordprocessingDrawing" xmlns:wp="http://schemas.openxmlformats.org/drawingml/2006/wordprocessingDrawing" xmlns:w10="urn:schemas-microsoft-com:office:word" xmlns:w="http://schemas.openxmlformats.org/wordprocessingml/2006/main" xmlns:w14="http://schemas.microsoft.com/office/word/2010/wordml" xmlns:w15="http://schemas.microsoft.com/office/word/2012/wordml" xmlns:w16cex="http://schemas.microsoft.com/office/word/2018/wordml/cex" xmlns:w16cid="http://schemas.microsoft.com/office/word/2016/wordml/cid" xmlns:w16="http://schemas.microsoft.com/office/word/2018/wordml" xmlns:w16sdtdh="http://schemas.microsoft.com/office/word/2020/wordml/sdtdatahash" xmlns:w16se="http://schemas.microsoft.com/office/word/2015/wordml/symex" xmlns:wpg="http://schemas.microsoft.com/office/word/2010/wordprocessingGroup" xmlns:wpi="http://schemas.microsoft.com/office/word/2010/wordprocessingInk" xmlns:wne="http://schemas.microsoft.com/office/word/2006/wordml" xmlns:wps="http://schemas.microsoft.com/office/word/2010/wordprocessingShape" mc:Ignorable="w14 w15 w16se w16cid w16 w16cex w16sdtdh wp14">
+<w:footnotes xmlns:wpc="http://schemas.microsoft.com/office/word/2010/wordprocessingCanvas" xmlns:cx="http://schemas.microsoft.com/office/drawing/2014/chartex" xmlns:cx1="http://schemas.microsoft.com/office/drawing/2015/9/8/chartex" xmlns:cx2="http://schemas.microsoft.com/office/drawing/2015/10/21/chartex" xmlns:cx3="http://schemas.microsoft.com/office/drawing/2016/5/9/chartex" xmlns:cx4="http://schemas.microsoft.com/office/drawing/2016/5/10/chartex" xmlns:cx5="http://schemas.microsoft.com/office/drawing/2016/5/11/chartex" xmlns:cx6="http://schemas.microsoft.com/office/drawing/2016/5/12/chartex" xmlns:cx7="http://schemas.microsoft.com/office/drawing/2016/5/13/chartex" xmlns:cx8="http://schemas.microsoft.com/office/drawing/2016/5/14/chartex" xmlns:mc="http://schemas.openxmlformats.org/markup-compatibility/2006" xmlns:aink="http://schemas.microsoft.com/office/drawing/2016/ink" xmlns:am3d="http://schemas.microsoft.com/office/drawing/2017/model3d" xmlns:o="urn:schemas-microsoft-com:office:office" xmlns:oel="http://schemas.microsoft.com/office/2019/extlst" xmlns:r="http://schemas.openxmlformats.org/officeDocument/2006/relationships" xmlns:m="http://schemas.openxmlformats.org/officeDocument/2006/math" xmlns:v="urn:schemas-microsoft-com:vml" xmlns:wp14="http://schemas.microsoft.com/office/word/2010/wordprocessingDrawing" xmlns:wp="http://schemas.openxmlformats.org/drawingml/2006/wordprocessingDrawing" xmlns:w10="urn:schemas-microsoft-com:office:word" xmlns:w="http://schemas.openxmlformats.org/wordprocessingml/2006/main" xmlns:w14="http://schemas.microsoft.com/office/word/2010/wordml" xmlns:w15="http://schemas.microsoft.com/office/word/2012/wordml" xmlns:w16cex="http://schemas.microsoft.com/office/word/2018/wordml/cex" xmlns:w16cid="http://schemas.microsoft.com/office/word/2016/wordml/cid" xmlns:w16="http://schemas.microsoft.com/office/word/2018/wordml" xmlns:w16du="http://schemas.microsoft.com/office/word/2023/wordml/word16du" xmlns:w16sdtdh="http://schemas.microsoft.com/office/word/2020/wordml/sdtdatahash" xmlns:w16se="http://schemas.microsoft.com/office/word/2015/wordml/symex" xmlns:wpg="http://schemas.microsoft.com/office/word/2010/wordprocessingGroup" xmlns:wpi="http://schemas.microsoft.com/office/word/2010/wordprocessingInk" xmlns:wne="http://schemas.microsoft.com/office/word/2006/wordml" xmlns:wps="http://schemas.microsoft.com/office/word/2010/wordprocessingShape" mc:Ignorable="w14 w15 w16se w16cid w16 w16cex w16sdtdh w16du wp14">
   <w:footnote w:type="separator" w:id="-1">
     <w:p>
       <w:pPr>
@@ -28092,7 +27810,7 @@
 </file>
 
 <file path=word/header1.xml><?xml version="1.0" encoding="utf-8"?>
-<w:hdr xmlns:wpc="http://schemas.microsoft.com/office/word/2010/wordprocessingCanvas" xmlns:cx="http://schemas.microsoft.com/office/drawing/2014/chartex" xmlns:cx1="http://schemas.microsoft.com/office/drawing/2015/9/8/chartex" xmlns:cx2="http://schemas.microsoft.com/office/drawing/2015/10/21/chartex" xmlns:cx3="http://schemas.microsoft.com/office/drawing/2016/5/9/chartex" xmlns:cx4="http://schemas.microsoft.com/office/drawing/2016/5/10/chartex" xmlns:cx5="http://schemas.microsoft.com/office/drawing/2016/5/11/chartex" xmlns:cx6="http://schemas.microsoft.com/office/drawing/2016/5/12/chartex" xmlns:cx7="http://schemas.microsoft.com/office/drawing/2016/5/13/chartex" xmlns:cx8="http://schemas.microsoft.com/office/drawing/2016/5/14/chartex" xmlns:mc="http://schemas.openxmlformats.org/markup-compatibility/2006" xmlns:aink="http://schemas.microsoft.com/office/drawing/2016/ink" xmlns:am3d="http://schemas.microsoft.com/office/drawing/2017/model3d" xmlns:o="urn:schemas-microsoft-com:office:office" xmlns:oel="http://schemas.microsoft.com/office/2019/extlst" xmlns:r="http://schemas.openxmlformats.org/officeDocument/2006/relationships" xmlns:m="http://schemas.openxmlformats.org/officeDocument/2006/math" xmlns:v="urn:schemas-microsoft-com:vml" xmlns:wp14="http://schemas.microsoft.com/office/word/2010/wordprocessingDrawing" xmlns:wp="http://schemas.openxmlformats.org/drawingml/2006/wordprocessingDrawing" xmlns:w10="urn:schemas-microsoft-com:office:word" xmlns:w="http://schemas.openxmlformats.org/wordprocessingml/2006/main" xmlns:w14="http://schemas.microsoft.com/office/word/2010/wordml" xmlns:w15="http://schemas.microsoft.com/office/word/2012/wordml" xmlns:w16cex="http://schemas.microsoft.com/office/word/2018/wordml/cex" xmlns:w16cid="http://schemas.microsoft.com/office/word/2016/wordml/cid" xmlns:w16="http://schemas.microsoft.com/office/word/2018/wordml" xmlns:w16sdtdh="http://schemas.microsoft.com/office/word/2020/wordml/sdtdatahash" xmlns:w16se="http://schemas.microsoft.com/office/word/2015/wordml/symex" xmlns:wpg="http://schemas.microsoft.com/office/word/2010/wordprocessingGroup" xmlns:wpi="http://schemas.microsoft.com/office/word/2010/wordprocessingInk" xmlns:wne="http://schemas.microsoft.com/office/word/2006/wordml" xmlns:wps="http://schemas.microsoft.com/office/word/2010/wordprocessingShape" mc:Ignorable="w14 w15 w16se w16cid w16 w16cex w16sdtdh wp14">
+<w:hdr xmlns:wpc="http://schemas.microsoft.com/office/word/2010/wordprocessingCanvas" xmlns:cx="http://schemas.microsoft.com/office/drawing/2014/chartex" xmlns:cx1="http://schemas.microsoft.com/office/drawing/2015/9/8/chartex" xmlns:cx2="http://schemas.microsoft.com/office/drawing/2015/10/21/chartex" xmlns:cx3="http://schemas.microsoft.com/office/drawing/2016/5/9/chartex" xmlns:cx4="http://schemas.microsoft.com/office/drawing/2016/5/10/chartex" xmlns:cx5="http://schemas.microsoft.com/office/drawing/2016/5/11/chartex" xmlns:cx6="http://schemas.microsoft.com/office/drawing/2016/5/12/chartex" xmlns:cx7="http://schemas.microsoft.com/office/drawing/2016/5/13/chartex" xmlns:cx8="http://schemas.microsoft.com/office/drawing/2016/5/14/chartex" xmlns:mc="http://schemas.openxmlformats.org/markup-compatibility/2006" xmlns:aink="http://schemas.microsoft.com/office/drawing/2016/ink" xmlns:am3d="http://schemas.microsoft.com/office/drawing/2017/model3d" xmlns:o="urn:schemas-microsoft-com:office:office" xmlns:oel="http://schemas.microsoft.com/office/2019/extlst" xmlns:r="http://schemas.openxmlformats.org/officeDocument/2006/relationships" xmlns:m="http://schemas.openxmlformats.org/officeDocument/2006/math" xmlns:v="urn:schemas-microsoft-com:vml" xmlns:wp14="http://schemas.microsoft.com/office/word/2010/wordprocessingDrawing" xmlns:wp="http://schemas.openxmlformats.org/drawingml/2006/wordprocessingDrawing" xmlns:w10="urn:schemas-microsoft-com:office:word" xmlns:w="http://schemas.openxmlformats.org/wordprocessingml/2006/main" xmlns:w14="http://schemas.microsoft.com/office/word/2010/wordml" xmlns:w15="http://schemas.microsoft.com/office/word/2012/wordml" xmlns:w16cex="http://schemas.microsoft.com/office/word/2018/wordml/cex" xmlns:w16cid="http://schemas.microsoft.com/office/word/2016/wordml/cid" xmlns:w16="http://schemas.microsoft.com/office/word/2018/wordml" xmlns:w16du="http://schemas.microsoft.com/office/word/2023/wordml/word16du" xmlns:w16sdtdh="http://schemas.microsoft.com/office/word/2020/wordml/sdtdatahash" xmlns:w16se="http://schemas.microsoft.com/office/word/2015/wordml/symex" xmlns:wpg="http://schemas.microsoft.com/office/word/2010/wordprocessingGroup" xmlns:wpi="http://schemas.microsoft.com/office/word/2010/wordprocessingInk" xmlns:wne="http://schemas.microsoft.com/office/word/2006/wordml" xmlns:wps="http://schemas.microsoft.com/office/word/2010/wordprocessingShape" mc:Ignorable="w14 w15 w16se w16cid w16 w16cex w16sdtdh w16du wp14">
   <w:p>
     <w:pPr>
       <w:pStyle w:val="Header"/>
@@ -28102,7 +27820,7 @@
 </file>
 
 <file path=word/numbering.xml><?xml version="1.0" encoding="utf-8"?>
-<w:numbering xmlns:wpc="http://schemas.microsoft.com/office/word/2010/wordprocessingCanvas" xmlns:cx="http://schemas.microsoft.com/office/drawing/2014/chartex" xmlns:cx1="http://schemas.microsoft.com/office/drawing/2015/9/8/chartex" xmlns:cx2="http://schemas.microsoft.com/office/drawing/2015/10/21/chartex" xmlns:cx3="http://schemas.microsoft.com/office/drawing/2016/5/9/chartex" xmlns:cx4="http://schemas.microsoft.com/office/drawing/2016/5/10/chartex" xmlns:cx5="http://schemas.microsoft.com/office/drawing/2016/5/11/chartex" xmlns:cx6="http://schemas.microsoft.com/office/drawing/2016/5/12/chartex" xmlns:cx7="http://schemas.microsoft.com/office/drawing/2016/5/13/chartex" xmlns:cx8="http://schemas.microsoft.com/office/drawing/2016/5/14/chartex" xmlns:mc="http://schemas.openxmlformats.org/markup-compatibility/2006" xmlns:aink="http://schemas.microsoft.com/office/drawing/2016/ink" xmlns:am3d="http://schemas.microsoft.com/office/drawing/2017/model3d" xmlns:o="urn:schemas-microsoft-com:office:office" xmlns:oel="http://schemas.microsoft.com/office/2019/extlst" xmlns:r="http://schemas.openxmlformats.org/officeDocument/2006/relationships" xmlns:m="http://schemas.openxmlformats.org/officeDocument/2006/math" xmlns:v="urn:schemas-microsoft-com:vml" xmlns:wp14="http://schemas.microsoft.com/office/word/2010/wordprocessingDrawing" xmlns:wp="http://schemas.openxmlformats.org/drawingml/2006/wordprocessingDrawing" xmlns:w10="urn:schemas-microsoft-com:office:word" xmlns:w="http://schemas.openxmlformats.org/wordprocessingml/2006/main" xmlns:w14="http://schemas.microsoft.com/office/word/2010/wordml" xmlns:w15="http://schemas.microsoft.com/office/word/2012/wordml" xmlns:w16cex="http://schemas.microsoft.com/office/word/2018/wordml/cex" xmlns:w16cid="http://schemas.microsoft.com/office/word/2016/wordml/cid" xmlns:w16="http://schemas.microsoft.com/office/word/2018/wordml" xmlns:w16sdtdh="http://schemas.microsoft.com/office/word/2020/wordml/sdtdatahash" xmlns:w16se="http://schemas.microsoft.com/office/word/2015/wordml/symex" xmlns:wpg="http://schemas.microsoft.com/office/word/2010/wordprocessingGroup" xmlns:wpi="http://schemas.microsoft.com/office/word/2010/wordprocessingInk" xmlns:wne="http://schemas.microsoft.com/office/word/2006/wordml" xmlns:wps="http://schemas.microsoft.com/office/word/2010/wordprocessingShape" mc:Ignorable="w14 w15 w16se w16cid w16 w16cex w16sdtdh wp14">
+<w:numbering xmlns:wpc="http://schemas.microsoft.com/office/word/2010/wordprocessingCanvas" xmlns:cx="http://schemas.microsoft.com/office/drawing/2014/chartex" xmlns:cx1="http://schemas.microsoft.com/office/drawing/2015/9/8/chartex" xmlns:cx2="http://schemas.microsoft.com/office/drawing/2015/10/21/chartex" xmlns:cx3="http://schemas.microsoft.com/office/drawing/2016/5/9/chartex" xmlns:cx4="http://schemas.microsoft.com/office/drawing/2016/5/10/chartex" xmlns:cx5="http://schemas.microsoft.com/office/drawing/2016/5/11/chartex" xmlns:cx6="http://schemas.microsoft.com/office/drawing/2016/5/12/chartex" xmlns:cx7="http://schemas.microsoft.com/office/drawing/2016/5/13/chartex" xmlns:cx8="http://schemas.microsoft.com/office/drawing/2016/5/14/chartex" xmlns:mc="http://schemas.openxmlformats.org/markup-compatibility/2006" xmlns:aink="http://schemas.microsoft.com/office/drawing/2016/ink" xmlns:am3d="http://schemas.microsoft.com/office/drawing/2017/model3d" xmlns:o="urn:schemas-microsoft-com:office:office" xmlns:oel="http://schemas.microsoft.com/office/2019/extlst" xmlns:r="http://schemas.openxmlformats.org/officeDocument/2006/relationships" xmlns:m="http://schemas.openxmlformats.org/officeDocument/2006/math" xmlns:v="urn:schemas-microsoft-com:vml" xmlns:wp14="http://schemas.microsoft.com/office/word/2010/wordprocessingDrawing" xmlns:wp="http://schemas.openxmlformats.org/drawingml/2006/wordprocessingDrawing" xmlns:w10="urn:schemas-microsoft-com:office:word" xmlns:w="http://schemas.openxmlformats.org/wordprocessingml/2006/main" xmlns:w14="http://schemas.microsoft.com/office/word/2010/wordml" xmlns:w15="http://schemas.microsoft.com/office/word/2012/wordml" xmlns:w16cex="http://schemas.microsoft.com/office/word/2018/wordml/cex" xmlns:w16cid="http://schemas.microsoft.com/office/word/2016/wordml/cid" xmlns:w16="http://schemas.microsoft.com/office/word/2018/wordml" xmlns:w16du="http://schemas.microsoft.com/office/word/2023/wordml/word16du" xmlns:w16sdtdh="http://schemas.microsoft.com/office/word/2020/wordml/sdtdatahash" xmlns:w16se="http://schemas.microsoft.com/office/word/2015/wordml/symex" xmlns:wpg="http://schemas.microsoft.com/office/word/2010/wordprocessingGroup" xmlns:wpi="http://schemas.microsoft.com/office/word/2010/wordprocessingInk" xmlns:wne="http://schemas.microsoft.com/office/word/2006/wordml" xmlns:wps="http://schemas.microsoft.com/office/word/2010/wordprocessingShape" mc:Ignorable="w14 w15 w16se w16cid w16 w16cex w16sdtdh w16du wp14">
   <w:abstractNum w:abstractNumId="0" w15:restartNumberingAfterBreak="0">
     <w:nsid w:val="03AD2418"/>
     <w:multiLevelType w:val="multilevel"/>
@@ -35268,7 +34986,7 @@
 </file>
 
 <file path=word/styles.xml><?xml version="1.0" encoding="utf-8"?>
-<w:styles xmlns:mc="http://schemas.openxmlformats.org/markup-compatibility/2006" xmlns:r="http://schemas.openxmlformats.org/officeDocument/2006/relationships" xmlns:w="http://schemas.openxmlformats.org/wordprocessingml/2006/main" xmlns:w14="http://schemas.microsoft.com/office/word/2010/wordml" xmlns:w15="http://schemas.microsoft.com/office/word/2012/wordml" xmlns:w16cex="http://schemas.microsoft.com/office/word/2018/wordml/cex" xmlns:w16cid="http://schemas.microsoft.com/office/word/2016/wordml/cid" xmlns:w16="http://schemas.microsoft.com/office/word/2018/wordml" xmlns:w16sdtdh="http://schemas.microsoft.com/office/word/2020/wordml/sdtdatahash" xmlns:w16se="http://schemas.microsoft.com/office/word/2015/wordml/symex" mc:Ignorable="w14 w15 w16se w16cid w16 w16cex w16sdtdh">
+<w:styles xmlns:mc="http://schemas.openxmlformats.org/markup-compatibility/2006" xmlns:r="http://schemas.openxmlformats.org/officeDocument/2006/relationships" xmlns:w="http://schemas.openxmlformats.org/wordprocessingml/2006/main" xmlns:w14="http://schemas.microsoft.com/office/word/2010/wordml" xmlns:w15="http://schemas.microsoft.com/office/word/2012/wordml" xmlns:w16cex="http://schemas.microsoft.com/office/word/2018/wordml/cex" xmlns:w16cid="http://schemas.microsoft.com/office/word/2016/wordml/cid" xmlns:w16="http://schemas.microsoft.com/office/word/2018/wordml" xmlns:w16du="http://schemas.microsoft.com/office/word/2023/wordml/word16du" xmlns:w16sdtdh="http://schemas.microsoft.com/office/word/2020/wordml/sdtdatahash" xmlns:w16se="http://schemas.microsoft.com/office/word/2015/wordml/symex" mc:Ignorable="w14 w15 w16se w16cid w16 w16cex w16sdtdh w16du">
   <w:docDefaults>
     <w:rPrDefault>
       <w:rPr>
@@ -35665,7 +35383,7 @@
   <w:style w:type="paragraph" w:default="1" w:styleId="Normal">
     <w:name w:val="Normal"/>
     <w:qFormat/>
-    <w:rsid w:val="00A2478E"/>
+    <w:rsid w:val="00664615"/>
     <w:rPr>
       <w:rFonts w:ascii="Times New Roman" w:hAnsi="Times New Roman"/>
       <w:sz w:val="21"/>
@@ -36530,7 +36248,7 @@
     <w:autoRedefine/>
     <w:uiPriority w:val="39"/>
     <w:unhideWhenUsed/>
-    <w:rsid w:val="003E3C87"/>
+    <w:rsid w:val="00961098"/>
     <w:pPr>
       <w:spacing w:after="100"/>
       <w:ind w:left="420"/>
@@ -36538,6 +36256,7 @@
     <w:rPr>
       <w:rFonts w:ascii="Arial" w:hAnsi="Arial"/>
       <w:b/>
+      <w:color w:val="000000" w:themeColor="text1"/>
       <w:sz w:val="20"/>
     </w:rPr>
   </w:style>
@@ -37475,6 +37194,31 @@
     <w:qFormat/>
     <w:rsid w:val="00551650"/>
   </w:style>
+  <w:style w:type="paragraph" w:customStyle="1" w:styleId="Normalcenterlarge">
+    <w:name w:val="Normal center large"/>
+    <w:basedOn w:val="Normal"/>
+    <w:qFormat/>
+    <w:rsid w:val="00664615"/>
+    <w:pPr>
+      <w:jc w:val="center"/>
+    </w:pPr>
+    <w:rPr>
+      <w:sz w:val="36"/>
+      <w:szCs w:val="40"/>
+    </w:rPr>
+  </w:style>
+  <w:style w:type="paragraph" w:customStyle="1" w:styleId="Bodysanscenter">
+    <w:name w:val="Body sans center"/>
+    <w:basedOn w:val="Normal"/>
+    <w:qFormat/>
+    <w:rsid w:val="00664615"/>
+    <w:pPr>
+      <w:jc w:val="center"/>
+    </w:pPr>
+    <w:rPr>
+      <w:rFonts w:ascii="Arial" w:hAnsi="Arial" w:cs="Arial"/>
+    </w:rPr>
+  </w:style>
 </w:styles>
 </file>
 
@@ -37774,6 +37518,15 @@
 </file>
 
 <file path=customXml/item1.xml><?xml version="1.0" encoding="utf-8"?>
+<?mso-contentType ?>
+<FormTemplates xmlns="http://schemas.microsoft.com/sharepoint/v3/contenttype/forms">
+  <Display>DocumentLibraryForm</Display>
+  <Edit>DocumentLibraryForm</Edit>
+  <New>DocumentLibraryForm</New>
+</FormTemplates>
+</file>
+
+<file path=customXml/item2.xml><?xml version="1.0" encoding="utf-8"?>
 <p:properties xmlns:p="http://schemas.microsoft.com/office/2006/metadata/properties" xmlns:xsi="http://www.w3.org/2001/XMLSchema-instance" xmlns:pc="http://schemas.microsoft.com/office/infopath/2007/PartnerControls">
   <documentManagement>
     <lcf76f155ced4ddcb4097134ff3c332f xmlns="e8281bd8-fa42-4019-a817-85ae9805ca4a">
@@ -37784,7 +37537,11 @@
 </p:properties>
 </file>
 
-<file path=customXml/item2.xml><?xml version="1.0" encoding="utf-8"?>
+<file path=customXml/item3.xml><?xml version="1.0" encoding="utf-8"?>
+<b:Sources xmlns:b="http://schemas.openxmlformats.org/officeDocument/2006/bibliography" xmlns="http://schemas.openxmlformats.org/officeDocument/2006/bibliography" SelectedStyle="\APASixthEditionOfficeOnline.xsl" StyleName="APA" Version="6"/>
+</file>
+
+<file path=customXml/item4.xml><?xml version="1.0" encoding="utf-8"?>
 <ct:contentTypeSchema xmlns:ct="http://schemas.microsoft.com/office/2006/metadata/contentType" xmlns:ma="http://schemas.microsoft.com/office/2006/metadata/properties/metaAttributes" ct:_="" ma:_="" ma:contentTypeName="Document" ma:contentTypeID="0x01010032C3370A4B12694D882BF9DEF799BCB0" ma:contentTypeVersion="17" ma:contentTypeDescription="Create a new document." ma:contentTypeScope="" ma:versionID="870f6f108c248f9110aed9be272e7e11">
   <xsd:schema xmlns:xsd="http://www.w3.org/2001/XMLSchema" xmlns:xs="http://www.w3.org/2001/XMLSchema" xmlns:p="http://schemas.microsoft.com/office/2006/metadata/properties" xmlns:ns2="e8281bd8-fa42-4019-a817-85ae9805ca4a" xmlns:ns3="98a88b39-0f88-45bc-a02a-7fd93da5203c" xmlns:ns4="a69618bf-2aa9-4210-8073-1a6d6250fb0b" targetNamespace="http://schemas.microsoft.com/office/2006/metadata/properties" ma:root="true" ma:fieldsID="16785979a6b8a6302e5e263665400ac6" ns2:_="" ns3:_="" ns4:_="">
     <xsd:import namespace="e8281bd8-fa42-4019-a817-85ae9805ca4a"/>
@@ -38038,20 +37795,15 @@
 </ct:contentTypeSchema>
 </file>
 
-<file path=customXml/item3.xml><?xml version="1.0" encoding="utf-8"?>
-<?mso-contentType ?>
-<FormTemplates xmlns="http://schemas.microsoft.com/sharepoint/v3/contenttype/forms">
-  <Display>DocumentLibraryForm</Display>
-  <Edit>DocumentLibraryForm</Edit>
-  <New>DocumentLibraryForm</New>
-</FormTemplates>
+<file path=customXml/itemProps1.xml><?xml version="1.0" encoding="utf-8"?>
+<ds:datastoreItem xmlns:ds="http://schemas.openxmlformats.org/officeDocument/2006/customXml" ds:itemID="{F4F1E8D6-A365-4B99-82A0-7C3872B57620}">
+  <ds:schemaRefs>
+    <ds:schemaRef ds:uri="http://schemas.microsoft.com/sharepoint/v3/contenttype/forms"/>
+  </ds:schemaRefs>
+</ds:datastoreItem>
 </file>
 
-<file path=customXml/item4.xml><?xml version="1.0" encoding="utf-8"?>
-<b:Sources xmlns:b="http://schemas.openxmlformats.org/officeDocument/2006/bibliography" xmlns="http://schemas.openxmlformats.org/officeDocument/2006/bibliography" SelectedStyle="\APASixthEditionOfficeOnline.xsl" StyleName="APA" Version="6"/>
-</file>
-
-<file path=customXml/itemProps1.xml><?xml version="1.0" encoding="utf-8"?>
+<file path=customXml/itemProps2.xml><?xml version="1.0" encoding="utf-8"?>
 <ds:datastoreItem xmlns:ds="http://schemas.openxmlformats.org/officeDocument/2006/customXml" ds:itemID="{ADE2D3D4-098D-4D2F-B0B7-FA3B4A4ACFF5}">
   <ds:schemaRefs>
     <ds:schemaRef ds:uri="http://schemas.microsoft.com/office/2006/metadata/properties"/>
@@ -38062,7 +37814,15 @@
 </ds:datastoreItem>
 </file>
 
-<file path=customXml/itemProps2.xml><?xml version="1.0" encoding="utf-8"?>
+<file path=customXml/itemProps3.xml><?xml version="1.0" encoding="utf-8"?>
+<ds:datastoreItem xmlns:ds="http://schemas.openxmlformats.org/officeDocument/2006/customXml" ds:itemID="{2B99B2CA-063F-4768-A379-D6A710732A71}">
+  <ds:schemaRefs>
+    <ds:schemaRef ds:uri="http://schemas.openxmlformats.org/officeDocument/2006/bibliography"/>
+  </ds:schemaRefs>
+</ds:datastoreItem>
+</file>
+
+<file path=customXml/itemProps4.xml><?xml version="1.0" encoding="utf-8"?>
 <ds:datastoreItem xmlns:ds="http://schemas.openxmlformats.org/officeDocument/2006/customXml" ds:itemID="{F7A92C81-82C3-4E87-A47C-C708BDD902FA}">
   <ds:schemaRefs>
     <ds:schemaRef ds:uri="http://schemas.microsoft.com/office/2006/metadata/contentType"/>
@@ -38080,20 +37840,4 @@
     <ds:schemaRef ds:uri="http://schemas.microsoft.com/internal/obd"/>
   </ds:schemaRefs>
 </ds:datastoreItem>
-</file>
-
-<file path=customXml/itemProps3.xml><?xml version="1.0" encoding="utf-8"?>
-<ds:datastoreItem xmlns:ds="http://schemas.openxmlformats.org/officeDocument/2006/customXml" ds:itemID="{F4F1E8D6-A365-4B99-82A0-7C3872B57620}">
-  <ds:schemaRefs>
-    <ds:schemaRef ds:uri="http://schemas.microsoft.com/sharepoint/v3/contenttype/forms"/>
-  </ds:schemaRefs>
-</ds:datastoreItem>
-</file>
-
-<file path=customXml/itemProps4.xml><?xml version="1.0" encoding="utf-8"?>
-<ds:datastoreItem xmlns:ds="http://schemas.openxmlformats.org/officeDocument/2006/customXml" ds:itemID="{2B99B2CA-063F-4768-A379-D6A710732A71}">
-  <ds:schemaRefs>
-    <ds:schemaRef ds:uri="http://schemas.openxmlformats.org/officeDocument/2006/bibliography"/>
-  </ds:schemaRefs>
-</ds:datastoreItem>
 </file>
</xml_diff>